<commit_message>
update of run_analysis.R to further tidy column names and edit of codebook to add variable description
</commit_message>
<xml_diff>
--- a/codebook_tidydataset.docx
+++ b/codebook_tidydataset.docx
@@ -65,7 +65,7 @@
         <w:t xml:space="preserve"> </w:t>
       </w:r>
       <w:r>
-        <w:t xml:space="preserve">21:49:42</w:t>
+        <w:t xml:space="preserve">22:46:51</w:t>
       </w:r>
     </w:p>
     <w:p>
@@ -197,16 +197,16 @@
     <w:tbl>
       <w:tblPr>
         <w:tblStyle w:val="TableNormal"/>
-        <w:tblW w:type="pct" w:w="4999.999999999999"/>
+        <w:tblW w:type="pct" w:w="5000.0"/>
         <w:tblLook w:firstRow="1"/>
       </w:tblPr>
       <w:tblGrid>
-        <w:gridCol w:w="476"/>
-        <w:gridCol w:w="3275"/>
-        <w:gridCol w:w="714"/>
-        <w:gridCol w:w="655"/>
-        <w:gridCol w:w="595"/>
-        <w:gridCol w:w="2203"/>
+        <w:gridCol w:w="443"/>
+        <w:gridCol w:w="3600"/>
+        <w:gridCol w:w="664"/>
+        <w:gridCol w:w="609"/>
+        <w:gridCol w:w="553"/>
+        <w:gridCol w:w="2049"/>
       </w:tblGrid>
       <w:tr>
         <w:trPr>
@@ -517,13 +517,13 @@
               <w:pStyle w:val="Compact"/>
               <w:jc w:val="left"/>
             </w:pPr>
-            <w:hyperlink w:anchor="timebodyacceleration-mean-x">
+            <w:hyperlink w:anchor="timebodyaccelerationmeanx">
               <w:r>
                 <w:rPr>
                   <w:rStyle w:val="Hyperlink"/>
                   <w:b/>
                 </w:rPr>
-                <w:t xml:space="preserve">timebodyacceleration-mean()-x</w:t>
+                <w:t xml:space="preserve">timebodyaccelerationmeanx</w:t>
               </w:r>
             </w:hyperlink>
           </w:p>
@@ -565,31 +565,47 @@
           <w:p>
             <w:pPr>
               <w:pStyle w:val="Compact"/>
-            </w:pPr>
-          </w:p>
-        </w:tc>
-      </w:tr>
-      <w:tr>
-        <w:tc>
-          <w:p>
-            <w:pPr>
-              <w:pStyle w:val="Compact"/>
-            </w:pPr>
-          </w:p>
-        </w:tc>
-        <w:tc>
-          <w:p>
-            <w:pPr>
-              <w:pStyle w:val="Compact"/>
-              <w:jc w:val="left"/>
-            </w:pPr>
-            <w:hyperlink w:anchor="timebodyacceleration-mean-y">
+              <w:jc w:val="left"/>
+            </w:pPr>
+            <w:r>
+              <w:t xml:space="preserve">Mean of the body acceleration</w:t>
+            </w:r>
+            <w:r>
+              <w:t xml:space="preserve"> </w:t>
+            </w:r>
+            <w:r>
+              <w:t xml:space="preserve">recorded by the accelerometer in</w:t>
+            </w:r>
+            <w:r>
+              <w:t xml:space="preserve"> </w:t>
+            </w:r>
+            <w:r>
+              <w:t xml:space="preserve">the time domain for the x-axis.</w:t>
+            </w:r>
+          </w:p>
+        </w:tc>
+      </w:tr>
+      <w:tr>
+        <w:tc>
+          <w:p>
+            <w:pPr>
+              <w:pStyle w:val="Compact"/>
+            </w:pPr>
+          </w:p>
+        </w:tc>
+        <w:tc>
+          <w:p>
+            <w:pPr>
+              <w:pStyle w:val="Compact"/>
+              <w:jc w:val="left"/>
+            </w:pPr>
+            <w:hyperlink w:anchor="timebodyaccelerationmeany">
               <w:r>
                 <w:rPr>
                   <w:rStyle w:val="Hyperlink"/>
                   <w:b/>
                 </w:rPr>
-                <w:t xml:space="preserve">timebodyacceleration-mean()-y</w:t>
+                <w:t xml:space="preserve">timebodyaccelerationmeany</w:t>
               </w:r>
             </w:hyperlink>
           </w:p>
@@ -631,31 +647,47 @@
           <w:p>
             <w:pPr>
               <w:pStyle w:val="Compact"/>
-            </w:pPr>
-          </w:p>
-        </w:tc>
-      </w:tr>
-      <w:tr>
-        <w:tc>
-          <w:p>
-            <w:pPr>
-              <w:pStyle w:val="Compact"/>
-            </w:pPr>
-          </w:p>
-        </w:tc>
-        <w:tc>
-          <w:p>
-            <w:pPr>
-              <w:pStyle w:val="Compact"/>
-              <w:jc w:val="left"/>
-            </w:pPr>
-            <w:hyperlink w:anchor="timebodyacceleration-mean-z">
+              <w:jc w:val="left"/>
+            </w:pPr>
+            <w:r>
+              <w:t xml:space="preserve">Mean of the body acceleration</w:t>
+            </w:r>
+            <w:r>
+              <w:t xml:space="preserve"> </w:t>
+            </w:r>
+            <w:r>
+              <w:t xml:space="preserve">recorded by the accelerometer in</w:t>
+            </w:r>
+            <w:r>
+              <w:t xml:space="preserve"> </w:t>
+            </w:r>
+            <w:r>
+              <w:t xml:space="preserve">the time domain for the y-axis.</w:t>
+            </w:r>
+          </w:p>
+        </w:tc>
+      </w:tr>
+      <w:tr>
+        <w:tc>
+          <w:p>
+            <w:pPr>
+              <w:pStyle w:val="Compact"/>
+            </w:pPr>
+          </w:p>
+        </w:tc>
+        <w:tc>
+          <w:p>
+            <w:pPr>
+              <w:pStyle w:val="Compact"/>
+              <w:jc w:val="left"/>
+            </w:pPr>
+            <w:hyperlink w:anchor="timebodyaccelerationmeanz">
               <w:r>
                 <w:rPr>
                   <w:rStyle w:val="Hyperlink"/>
                   <w:b/>
                 </w:rPr>
-                <w:t xml:space="preserve">timebodyacceleration-mean()-z</w:t>
+                <w:t xml:space="preserve">timebodyaccelerationmeanz</w:t>
               </w:r>
             </w:hyperlink>
           </w:p>
@@ -697,31 +729,47 @@
           <w:p>
             <w:pPr>
               <w:pStyle w:val="Compact"/>
-            </w:pPr>
-          </w:p>
-        </w:tc>
-      </w:tr>
-      <w:tr>
-        <w:tc>
-          <w:p>
-            <w:pPr>
-              <w:pStyle w:val="Compact"/>
-            </w:pPr>
-          </w:p>
-        </w:tc>
-        <w:tc>
-          <w:p>
-            <w:pPr>
-              <w:pStyle w:val="Compact"/>
-              <w:jc w:val="left"/>
-            </w:pPr>
-            <w:hyperlink w:anchor="timegravityacceleration-mean-x">
+              <w:jc w:val="left"/>
+            </w:pPr>
+            <w:r>
+              <w:t xml:space="preserve">Mean of the body acceleration</w:t>
+            </w:r>
+            <w:r>
+              <w:t xml:space="preserve"> </w:t>
+            </w:r>
+            <w:r>
+              <w:t xml:space="preserve">recorded by the accelerometer in</w:t>
+            </w:r>
+            <w:r>
+              <w:t xml:space="preserve"> </w:t>
+            </w:r>
+            <w:r>
+              <w:t xml:space="preserve">the time domain for the z-axis.</w:t>
+            </w:r>
+          </w:p>
+        </w:tc>
+      </w:tr>
+      <w:tr>
+        <w:tc>
+          <w:p>
+            <w:pPr>
+              <w:pStyle w:val="Compact"/>
+            </w:pPr>
+          </w:p>
+        </w:tc>
+        <w:tc>
+          <w:p>
+            <w:pPr>
+              <w:pStyle w:val="Compact"/>
+              <w:jc w:val="left"/>
+            </w:pPr>
+            <w:hyperlink w:anchor="timegravityaccelerationmeanx">
               <w:r>
                 <w:rPr>
                   <w:rStyle w:val="Hyperlink"/>
                   <w:b/>
                 </w:rPr>
-                <w:t xml:space="preserve">timegravityacceleration-mean()-x</w:t>
+                <w:t xml:space="preserve">timegravityaccelerationmeanx</w:t>
               </w:r>
             </w:hyperlink>
           </w:p>
@@ -781,13 +829,13 @@
               <w:pStyle w:val="Compact"/>
               <w:jc w:val="left"/>
             </w:pPr>
-            <w:hyperlink w:anchor="timegravityacceleration-mean-y">
+            <w:hyperlink w:anchor="timegravityaccelerationmeany">
               <w:r>
                 <w:rPr>
                   <w:rStyle w:val="Hyperlink"/>
                   <w:b/>
                 </w:rPr>
-                <w:t xml:space="preserve">timegravityacceleration-mean()-y</w:t>
+                <w:t xml:space="preserve">timegravityaccelerationmeany</w:t>
               </w:r>
             </w:hyperlink>
           </w:p>
@@ -847,13 +895,13 @@
               <w:pStyle w:val="Compact"/>
               <w:jc w:val="left"/>
             </w:pPr>
-            <w:hyperlink w:anchor="timegravityacceleration-mean-z">
+            <w:hyperlink w:anchor="timegravityaccelerationmeanz">
               <w:r>
                 <w:rPr>
                   <w:rStyle w:val="Hyperlink"/>
                   <w:b/>
                 </w:rPr>
-                <w:t xml:space="preserve">timegravityacceleration-mean()-z</w:t>
+                <w:t xml:space="preserve">timegravityaccelerationmeanz</w:t>
               </w:r>
             </w:hyperlink>
           </w:p>
@@ -913,13 +961,13 @@
               <w:pStyle w:val="Compact"/>
               <w:jc w:val="left"/>
             </w:pPr>
-            <w:hyperlink w:anchor="timebodyaccelerationjerk-mean-x">
+            <w:hyperlink w:anchor="timebodyaccelerationjerkmeanx">
               <w:r>
                 <w:rPr>
                   <w:rStyle w:val="Hyperlink"/>
                   <w:b/>
                 </w:rPr>
-                <w:t xml:space="preserve">timebodyaccelerationjerk-mean()-x</w:t>
+                <w:t xml:space="preserve">timebodyaccelerationjerkmeanx</w:t>
               </w:r>
             </w:hyperlink>
           </w:p>
@@ -979,13 +1027,13 @@
               <w:pStyle w:val="Compact"/>
               <w:jc w:val="left"/>
             </w:pPr>
-            <w:hyperlink w:anchor="timebodyaccelerationjerk-mean-y">
+            <w:hyperlink w:anchor="timebodyaccelerationjerkmeany">
               <w:r>
                 <w:rPr>
                   <w:rStyle w:val="Hyperlink"/>
                   <w:b/>
                 </w:rPr>
-                <w:t xml:space="preserve">timebodyaccelerationjerk-mean()-y</w:t>
+                <w:t xml:space="preserve">timebodyaccelerationjerkmeany</w:t>
               </w:r>
             </w:hyperlink>
           </w:p>
@@ -1045,13 +1093,13 @@
               <w:pStyle w:val="Compact"/>
               <w:jc w:val="left"/>
             </w:pPr>
-            <w:hyperlink w:anchor="timebodyaccelerationjerk-mean-z">
+            <w:hyperlink w:anchor="timebodyaccelerationjerkmeanz">
               <w:r>
                 <w:rPr>
                   <w:rStyle w:val="Hyperlink"/>
                   <w:b/>
                 </w:rPr>
-                <w:t xml:space="preserve">timebodyaccelerationjerk-mean()-z</w:t>
+                <w:t xml:space="preserve">timebodyaccelerationjerkmeanz</w:t>
               </w:r>
             </w:hyperlink>
           </w:p>
@@ -1111,13 +1159,13 @@
               <w:pStyle w:val="Compact"/>
               <w:jc w:val="left"/>
             </w:pPr>
-            <w:hyperlink w:anchor="timebodygyroscopeangularvelocity-mean-x">
+            <w:hyperlink w:anchor="timebodygyroscopeangularvelocitymeanx">
               <w:r>
                 <w:rPr>
                   <w:rStyle w:val="Hyperlink"/>
                   <w:b/>
                 </w:rPr>
-                <w:t xml:space="preserve">timebodygyroscopeangularvelocity-mean()-x</w:t>
+                <w:t xml:space="preserve">timebodygyroscopeangularvelocitymeanx</w:t>
               </w:r>
             </w:hyperlink>
           </w:p>
@@ -1177,13 +1225,13 @@
               <w:pStyle w:val="Compact"/>
               <w:jc w:val="left"/>
             </w:pPr>
-            <w:hyperlink w:anchor="timebodygyroscopeangularvelocity-mean-y">
+            <w:hyperlink w:anchor="timebodygyroscopeangularvelocitymeany">
               <w:r>
                 <w:rPr>
                   <w:rStyle w:val="Hyperlink"/>
                   <w:b/>
                 </w:rPr>
-                <w:t xml:space="preserve">timebodygyroscopeangularvelocity-mean()-y</w:t>
+                <w:t xml:space="preserve">timebodygyroscopeangularvelocitymeany</w:t>
               </w:r>
             </w:hyperlink>
           </w:p>
@@ -1243,13 +1291,13 @@
               <w:pStyle w:val="Compact"/>
               <w:jc w:val="left"/>
             </w:pPr>
-            <w:hyperlink w:anchor="timebodygyroscopeangularvelocity-mean-z">
+            <w:hyperlink w:anchor="timebodygyroscopeangularvelocitymeanz">
               <w:r>
                 <w:rPr>
                   <w:rStyle w:val="Hyperlink"/>
                   <w:b/>
                 </w:rPr>
-                <w:t xml:space="preserve">timebodygyroscopeangularvelocity-mean()-z</w:t>
+                <w:t xml:space="preserve">timebodygyroscopeangularvelocitymeanz</w:t>
               </w:r>
             </w:hyperlink>
           </w:p>
@@ -1309,13 +1357,13 @@
               <w:pStyle w:val="Compact"/>
               <w:jc w:val="left"/>
             </w:pPr>
-            <w:hyperlink w:anchor="timebodygyroscopeangularvelocityjerk-mean-x">
+            <w:hyperlink w:anchor="timebodygyroscopeangularvelocityjerkmeanx">
               <w:r>
                 <w:rPr>
                   <w:rStyle w:val="Hyperlink"/>
                   <w:b/>
                 </w:rPr>
-                <w:t xml:space="preserve">timebodygyroscopeangularvelocityjerk-mean()-x</w:t>
+                <w:t xml:space="preserve">timebodygyroscopeangularvelocityjerkmeanx</w:t>
               </w:r>
             </w:hyperlink>
           </w:p>
@@ -1375,13 +1423,13 @@
               <w:pStyle w:val="Compact"/>
               <w:jc w:val="left"/>
             </w:pPr>
-            <w:hyperlink w:anchor="timebodygyroscopeangularvelocityjerk-mean-y">
+            <w:hyperlink w:anchor="timebodygyroscopeangularvelocityjerkmeany">
               <w:r>
                 <w:rPr>
                   <w:rStyle w:val="Hyperlink"/>
                   <w:b/>
                 </w:rPr>
-                <w:t xml:space="preserve">timebodygyroscopeangularvelocityjerk-mean()-y</w:t>
+                <w:t xml:space="preserve">timebodygyroscopeangularvelocityjerkmeany</w:t>
               </w:r>
             </w:hyperlink>
           </w:p>
@@ -1441,13 +1489,13 @@
               <w:pStyle w:val="Compact"/>
               <w:jc w:val="left"/>
             </w:pPr>
-            <w:hyperlink w:anchor="timebodygyroscopeangularvelocityjerk-mean-z">
+            <w:hyperlink w:anchor="timebodygyroscopeangularvelocityjerkmeanz">
               <w:r>
                 <w:rPr>
                   <w:rStyle w:val="Hyperlink"/>
                   <w:b/>
                 </w:rPr>
-                <w:t xml:space="preserve">timebodygyroscopeangularvelocityjerk-mean()-z</w:t>
+                <w:t xml:space="preserve">timebodygyroscopeangularvelocityjerkmeanz</w:t>
               </w:r>
             </w:hyperlink>
           </w:p>
@@ -1507,13 +1555,13 @@
               <w:pStyle w:val="Compact"/>
               <w:jc w:val="left"/>
             </w:pPr>
-            <w:hyperlink w:anchor="timebodyaccelerationmag-mean">
+            <w:hyperlink w:anchor="timebodyaccelerationmagmean">
               <w:r>
                 <w:rPr>
                   <w:rStyle w:val="Hyperlink"/>
                   <w:b/>
                 </w:rPr>
-                <w:t xml:space="preserve">timebodyaccelerationmag-mean()</w:t>
+                <w:t xml:space="preserve">timebodyaccelerationmagmean</w:t>
               </w:r>
             </w:hyperlink>
           </w:p>
@@ -1573,13 +1621,13 @@
               <w:pStyle w:val="Compact"/>
               <w:jc w:val="left"/>
             </w:pPr>
-            <w:hyperlink w:anchor="timegravityaccelerationmag-mean">
+            <w:hyperlink w:anchor="timegravityaccelerationmagmean">
               <w:r>
                 <w:rPr>
                   <w:rStyle w:val="Hyperlink"/>
                   <w:b/>
                 </w:rPr>
-                <w:t xml:space="preserve">timegravityaccelerationmag-mean()</w:t>
+                <w:t xml:space="preserve">timegravityaccelerationmagmean</w:t>
               </w:r>
             </w:hyperlink>
           </w:p>
@@ -1639,13 +1687,13 @@
               <w:pStyle w:val="Compact"/>
               <w:jc w:val="left"/>
             </w:pPr>
-            <w:hyperlink w:anchor="timebodyaccelerationjerkmag-mean">
+            <w:hyperlink w:anchor="timebodyaccelerationjerkmagmean">
               <w:r>
                 <w:rPr>
                   <w:rStyle w:val="Hyperlink"/>
                   <w:b/>
                 </w:rPr>
-                <w:t xml:space="preserve">timebodyaccelerationjerkmag-mean()</w:t>
+                <w:t xml:space="preserve">timebodyaccelerationjerkmagmean</w:t>
               </w:r>
             </w:hyperlink>
           </w:p>
@@ -1705,13 +1753,13 @@
               <w:pStyle w:val="Compact"/>
               <w:jc w:val="left"/>
             </w:pPr>
-            <w:hyperlink w:anchor="timebodygyroscopeangularvelocitymag-mean">
+            <w:hyperlink w:anchor="timebodygyroscopeangularvelocitymagmean">
               <w:r>
                 <w:rPr>
                   <w:rStyle w:val="Hyperlink"/>
                   <w:b/>
                 </w:rPr>
-                <w:t xml:space="preserve">timebodygyroscopeangularvelocitymag-mean()</w:t>
+                <w:t xml:space="preserve">timebodygyroscopeangularvelocitymagmean</w:t>
               </w:r>
             </w:hyperlink>
           </w:p>
@@ -1771,13 +1819,13 @@
               <w:pStyle w:val="Compact"/>
               <w:jc w:val="left"/>
             </w:pPr>
-            <w:hyperlink w:anchor="timebodygyroscopeangularvelocityjerkmag-mean">
+            <w:hyperlink w:anchor="timebodygyroscopeangularvelocityjerkmagmean">
               <w:r>
                 <w:rPr>
                   <w:rStyle w:val="Hyperlink"/>
                   <w:b/>
                 </w:rPr>
-                <w:t xml:space="preserve">timebodygyroscopeangularvelocityjerkmag-mean()</w:t>
+                <w:t xml:space="preserve">timebodygyroscopeangularvelocityjerkmagmean</w:t>
               </w:r>
             </w:hyperlink>
           </w:p>
@@ -1837,13 +1885,13 @@
               <w:pStyle w:val="Compact"/>
               <w:jc w:val="left"/>
             </w:pPr>
-            <w:hyperlink w:anchor="frequencybodyacceleration-mean-x">
+            <w:hyperlink w:anchor="frequencybodyaccelerationmeanx">
               <w:r>
                 <w:rPr>
                   <w:rStyle w:val="Hyperlink"/>
                   <w:b/>
                 </w:rPr>
-                <w:t xml:space="preserve">frequencybodyacceleration-mean()-x</w:t>
+                <w:t xml:space="preserve">frequencybodyaccelerationmeanx</w:t>
               </w:r>
             </w:hyperlink>
           </w:p>
@@ -1903,13 +1951,13 @@
               <w:pStyle w:val="Compact"/>
               <w:jc w:val="left"/>
             </w:pPr>
-            <w:hyperlink w:anchor="frequencybodyacceleration-mean-y">
+            <w:hyperlink w:anchor="frequencybodyaccelerationmeany">
               <w:r>
                 <w:rPr>
                   <w:rStyle w:val="Hyperlink"/>
                   <w:b/>
                 </w:rPr>
-                <w:t xml:space="preserve">frequencybodyacceleration-mean()-y</w:t>
+                <w:t xml:space="preserve">frequencybodyaccelerationmeany</w:t>
               </w:r>
             </w:hyperlink>
           </w:p>
@@ -1969,13 +2017,13 @@
               <w:pStyle w:val="Compact"/>
               <w:jc w:val="left"/>
             </w:pPr>
-            <w:hyperlink w:anchor="frequencybodyacceleration-mean-z">
+            <w:hyperlink w:anchor="frequencybodyaccelerationmeanz">
               <w:r>
                 <w:rPr>
                   <w:rStyle w:val="Hyperlink"/>
                   <w:b/>
                 </w:rPr>
-                <w:t xml:space="preserve">frequencybodyacceleration-mean()-z</w:t>
+                <w:t xml:space="preserve">frequencybodyaccelerationmeanz</w:t>
               </w:r>
             </w:hyperlink>
           </w:p>
@@ -2035,13 +2083,13 @@
               <w:pStyle w:val="Compact"/>
               <w:jc w:val="left"/>
             </w:pPr>
-            <w:hyperlink w:anchor="frequencybodyaccelerationjerk-mean-x">
+            <w:hyperlink w:anchor="frequencybodyaccelerationjerkmeanx">
               <w:r>
                 <w:rPr>
                   <w:rStyle w:val="Hyperlink"/>
                   <w:b/>
                 </w:rPr>
-                <w:t xml:space="preserve">frequencybodyaccelerationjerk-mean()-x</w:t>
+                <w:t xml:space="preserve">frequencybodyaccelerationjerkmeanx</w:t>
               </w:r>
             </w:hyperlink>
           </w:p>
@@ -2101,13 +2149,13 @@
               <w:pStyle w:val="Compact"/>
               <w:jc w:val="left"/>
             </w:pPr>
-            <w:hyperlink w:anchor="frequencybodyaccelerationjerk-mean-y">
+            <w:hyperlink w:anchor="frequencybodyaccelerationjerkmeany">
               <w:r>
                 <w:rPr>
                   <w:rStyle w:val="Hyperlink"/>
                   <w:b/>
                 </w:rPr>
-                <w:t xml:space="preserve">frequencybodyaccelerationjerk-mean()-y</w:t>
+                <w:t xml:space="preserve">frequencybodyaccelerationjerkmeany</w:t>
               </w:r>
             </w:hyperlink>
           </w:p>
@@ -2167,13 +2215,13 @@
               <w:pStyle w:val="Compact"/>
               <w:jc w:val="left"/>
             </w:pPr>
-            <w:hyperlink w:anchor="frequencybodyaccelerationjerk-mean-z">
+            <w:hyperlink w:anchor="frequencybodyaccelerationjerkmeanz">
               <w:r>
                 <w:rPr>
                   <w:rStyle w:val="Hyperlink"/>
                   <w:b/>
                 </w:rPr>
-                <w:t xml:space="preserve">frequencybodyaccelerationjerk-mean()-z</w:t>
+                <w:t xml:space="preserve">frequencybodyaccelerationjerkmeanz</w:t>
               </w:r>
             </w:hyperlink>
           </w:p>
@@ -2233,13 +2281,13 @@
               <w:pStyle w:val="Compact"/>
               <w:jc w:val="left"/>
             </w:pPr>
-            <w:hyperlink w:anchor="frequencybodygyroscopeangularvelocity-mean-x">
+            <w:hyperlink w:anchor="frequencybodygyroscopeangularvelocitymeanx">
               <w:r>
                 <w:rPr>
                   <w:rStyle w:val="Hyperlink"/>
                   <w:b/>
                 </w:rPr>
-                <w:t xml:space="preserve">frequencybodygyroscopeangularvelocity-mean()-x</w:t>
+                <w:t xml:space="preserve">frequencybodygyroscopeangularvelocitymeanx</w:t>
               </w:r>
             </w:hyperlink>
           </w:p>
@@ -2299,13 +2347,13 @@
               <w:pStyle w:val="Compact"/>
               <w:jc w:val="left"/>
             </w:pPr>
-            <w:hyperlink w:anchor="frequencybodygyroscopeangularvelocity-mean-y">
+            <w:hyperlink w:anchor="frequencybodygyroscopeangularvelocitymeany">
               <w:r>
                 <w:rPr>
                   <w:rStyle w:val="Hyperlink"/>
                   <w:b/>
                 </w:rPr>
-                <w:t xml:space="preserve">frequencybodygyroscopeangularvelocity-mean()-y</w:t>
+                <w:t xml:space="preserve">frequencybodygyroscopeangularvelocitymeany</w:t>
               </w:r>
             </w:hyperlink>
           </w:p>
@@ -2365,13 +2413,13 @@
               <w:pStyle w:val="Compact"/>
               <w:jc w:val="left"/>
             </w:pPr>
-            <w:hyperlink w:anchor="frequencybodygyroscopeangularvelocity-mean-z">
+            <w:hyperlink w:anchor="frequencybodygyroscopeangularvelocitymeanz">
               <w:r>
                 <w:rPr>
                   <w:rStyle w:val="Hyperlink"/>
                   <w:b/>
                 </w:rPr>
-                <w:t xml:space="preserve">frequencybodygyroscopeangularvelocity-mean()-z</w:t>
+                <w:t xml:space="preserve">frequencybodygyroscopeangularvelocitymeanz</w:t>
               </w:r>
             </w:hyperlink>
           </w:p>
@@ -2431,13 +2479,13 @@
               <w:pStyle w:val="Compact"/>
               <w:jc w:val="left"/>
             </w:pPr>
-            <w:hyperlink w:anchor="frequencybodyaccelerationmag-mean">
+            <w:hyperlink w:anchor="frequencybodyaccelerationmagmean">
               <w:r>
                 <w:rPr>
                   <w:rStyle w:val="Hyperlink"/>
                   <w:b/>
                 </w:rPr>
-                <w:t xml:space="preserve">frequencybodyaccelerationmag-mean()</w:t>
+                <w:t xml:space="preserve">frequencybodyaccelerationmagmean</w:t>
               </w:r>
             </w:hyperlink>
           </w:p>
@@ -2497,13 +2545,13 @@
               <w:pStyle w:val="Compact"/>
               <w:jc w:val="left"/>
             </w:pPr>
-            <w:hyperlink w:anchor="frequencybodyaccjerkmag-mean">
+            <w:hyperlink w:anchor="frequencybodyaccjerkmagmean">
               <w:r>
                 <w:rPr>
                   <w:rStyle w:val="Hyperlink"/>
                   <w:b/>
                 </w:rPr>
-                <w:t xml:space="preserve">frequencybodyaccjerkmag-mean()</w:t>
+                <w:t xml:space="preserve">frequencybodyaccjerkmagmean</w:t>
               </w:r>
             </w:hyperlink>
           </w:p>
@@ -2563,13 +2611,13 @@
               <w:pStyle w:val="Compact"/>
               <w:jc w:val="left"/>
             </w:pPr>
-            <w:hyperlink w:anchor="frequencybodygyromag-mean">
+            <w:hyperlink w:anchor="frequencybodygyromagmean">
               <w:r>
                 <w:rPr>
                   <w:rStyle w:val="Hyperlink"/>
                   <w:b/>
                 </w:rPr>
-                <w:t xml:space="preserve">frequencybodygyromag-mean()</w:t>
+                <w:t xml:space="preserve">frequencybodygyromagmean</w:t>
               </w:r>
             </w:hyperlink>
           </w:p>
@@ -2629,13 +2677,13 @@
               <w:pStyle w:val="Compact"/>
               <w:jc w:val="left"/>
             </w:pPr>
-            <w:hyperlink w:anchor="frequencybodygyrojerkmag-mean">
+            <w:hyperlink w:anchor="frequencybodygyrojerkmagmean">
               <w:r>
                 <w:rPr>
                   <w:rStyle w:val="Hyperlink"/>
                   <w:b/>
                 </w:rPr>
-                <w:t xml:space="preserve">frequencybodygyrojerkmag-mean()</w:t>
+                <w:t xml:space="preserve">frequencybodygyrojerkmagmean</w:t>
               </w:r>
             </w:hyperlink>
           </w:p>
@@ -2695,13 +2743,13 @@
               <w:pStyle w:val="Compact"/>
               <w:jc w:val="left"/>
             </w:pPr>
-            <w:hyperlink w:anchor="timebodyacceleration-std-x">
+            <w:hyperlink w:anchor="timebodyaccelerationstandarddeviationx">
               <w:r>
                 <w:rPr>
                   <w:rStyle w:val="Hyperlink"/>
                   <w:b/>
                 </w:rPr>
-                <w:t xml:space="preserve">timebodyacceleration-std()-x</w:t>
+                <w:t xml:space="preserve">timebodyaccelerationstandarddeviationx</w:t>
               </w:r>
             </w:hyperlink>
           </w:p>
@@ -2761,13 +2809,13 @@
               <w:pStyle w:val="Compact"/>
               <w:jc w:val="left"/>
             </w:pPr>
-            <w:hyperlink w:anchor="timebodyacceleration-std-y">
+            <w:hyperlink w:anchor="timebodyaccelerationstandarddeviationy">
               <w:r>
                 <w:rPr>
                   <w:rStyle w:val="Hyperlink"/>
                   <w:b/>
                 </w:rPr>
-                <w:t xml:space="preserve">timebodyacceleration-std()-y</w:t>
+                <w:t xml:space="preserve">timebodyaccelerationstandarddeviationy</w:t>
               </w:r>
             </w:hyperlink>
           </w:p>
@@ -2827,13 +2875,13 @@
               <w:pStyle w:val="Compact"/>
               <w:jc w:val="left"/>
             </w:pPr>
-            <w:hyperlink w:anchor="timebodyacceleration-std-z">
+            <w:hyperlink w:anchor="timebodyaccelerationstandarddeviationz">
               <w:r>
                 <w:rPr>
                   <w:rStyle w:val="Hyperlink"/>
                   <w:b/>
                 </w:rPr>
-                <w:t xml:space="preserve">timebodyacceleration-std()-z</w:t>
+                <w:t xml:space="preserve">timebodyaccelerationstandarddeviationz</w:t>
               </w:r>
             </w:hyperlink>
           </w:p>
@@ -2893,13 +2941,13 @@
               <w:pStyle w:val="Compact"/>
               <w:jc w:val="left"/>
             </w:pPr>
-            <w:hyperlink w:anchor="timegravityacceleration-std-x">
+            <w:hyperlink w:anchor="timegravityaccelerationstandarddeviationx">
               <w:r>
                 <w:rPr>
                   <w:rStyle w:val="Hyperlink"/>
                   <w:b/>
                 </w:rPr>
-                <w:t xml:space="preserve">timegravityacceleration-std()-x</w:t>
+                <w:t xml:space="preserve">timegravityaccelerationstandarddeviationx</w:t>
               </w:r>
             </w:hyperlink>
           </w:p>
@@ -2959,13 +3007,13 @@
               <w:pStyle w:val="Compact"/>
               <w:jc w:val="left"/>
             </w:pPr>
-            <w:hyperlink w:anchor="timegravityacceleration-std-y">
+            <w:hyperlink w:anchor="timegravityaccelerationstandarddeviationy">
               <w:r>
                 <w:rPr>
                   <w:rStyle w:val="Hyperlink"/>
                   <w:b/>
                 </w:rPr>
-                <w:t xml:space="preserve">timegravityacceleration-std()-y</w:t>
+                <w:t xml:space="preserve">timegravityaccelerationstandarddeviationy</w:t>
               </w:r>
             </w:hyperlink>
           </w:p>
@@ -3025,13 +3073,13 @@
               <w:pStyle w:val="Compact"/>
               <w:jc w:val="left"/>
             </w:pPr>
-            <w:hyperlink w:anchor="timegravityacceleration-std-z">
+            <w:hyperlink w:anchor="timegravityaccelerationstandarddeviationz">
               <w:r>
                 <w:rPr>
                   <w:rStyle w:val="Hyperlink"/>
                   <w:b/>
                 </w:rPr>
-                <w:t xml:space="preserve">timegravityacceleration-std()-z</w:t>
+                <w:t xml:space="preserve">timegravityaccelerationstandarddeviationz</w:t>
               </w:r>
             </w:hyperlink>
           </w:p>
@@ -3091,13 +3139,13 @@
               <w:pStyle w:val="Compact"/>
               <w:jc w:val="left"/>
             </w:pPr>
-            <w:hyperlink w:anchor="timebodyaccelerationjerk-std-x">
+            <w:hyperlink w:anchor="timebodyaccelerationjerkstandarddeviationx">
               <w:r>
                 <w:rPr>
                   <w:rStyle w:val="Hyperlink"/>
                   <w:b/>
                 </w:rPr>
-                <w:t xml:space="preserve">timebodyaccelerationjerk-std()-x</w:t>
+                <w:t xml:space="preserve">timebodyaccelerationjerkstandarddeviationx</w:t>
               </w:r>
             </w:hyperlink>
           </w:p>
@@ -3157,13 +3205,13 @@
               <w:pStyle w:val="Compact"/>
               <w:jc w:val="left"/>
             </w:pPr>
-            <w:hyperlink w:anchor="timebodyaccelerationjerk-std-y">
+            <w:hyperlink w:anchor="timebodyaccelerationjerkstandarddeviationy">
               <w:r>
                 <w:rPr>
                   <w:rStyle w:val="Hyperlink"/>
                   <w:b/>
                 </w:rPr>
-                <w:t xml:space="preserve">timebodyaccelerationjerk-std()-y</w:t>
+                <w:t xml:space="preserve">timebodyaccelerationjerkstandarddeviationy</w:t>
               </w:r>
             </w:hyperlink>
           </w:p>
@@ -3223,13 +3271,13 @@
               <w:pStyle w:val="Compact"/>
               <w:jc w:val="left"/>
             </w:pPr>
-            <w:hyperlink w:anchor="timebodyaccelerationjerk-std-z">
+            <w:hyperlink w:anchor="timebodyaccelerationjerkstandarddeviationz">
               <w:r>
                 <w:rPr>
                   <w:rStyle w:val="Hyperlink"/>
                   <w:b/>
                 </w:rPr>
-                <w:t xml:space="preserve">timebodyaccelerationjerk-std()-z</w:t>
+                <w:t xml:space="preserve">timebodyaccelerationjerkstandarddeviationz</w:t>
               </w:r>
             </w:hyperlink>
           </w:p>
@@ -3289,13 +3337,13 @@
               <w:pStyle w:val="Compact"/>
               <w:jc w:val="left"/>
             </w:pPr>
-            <w:hyperlink w:anchor="timebodygyroscopeangularvelocity-std-x">
+            <w:hyperlink w:anchor="timebodygyroscopeangularvelocitystandarddeviationx">
               <w:r>
                 <w:rPr>
                   <w:rStyle w:val="Hyperlink"/>
                   <w:b/>
                 </w:rPr>
-                <w:t xml:space="preserve">timebodygyroscopeangularvelocity-std()-x</w:t>
+                <w:t xml:space="preserve">timebodygyroscopeangularvelocitystandarddeviationx</w:t>
               </w:r>
             </w:hyperlink>
           </w:p>
@@ -3355,13 +3403,13 @@
               <w:pStyle w:val="Compact"/>
               <w:jc w:val="left"/>
             </w:pPr>
-            <w:hyperlink w:anchor="timebodygyroscopeangularvelocity-std-y">
+            <w:hyperlink w:anchor="timebodygyroscopeangularvelocitystandarddeviationy">
               <w:r>
                 <w:rPr>
                   <w:rStyle w:val="Hyperlink"/>
                   <w:b/>
                 </w:rPr>
-                <w:t xml:space="preserve">timebodygyroscopeangularvelocity-std()-y</w:t>
+                <w:t xml:space="preserve">timebodygyroscopeangularvelocitystandarddeviationy</w:t>
               </w:r>
             </w:hyperlink>
           </w:p>
@@ -3421,13 +3469,13 @@
               <w:pStyle w:val="Compact"/>
               <w:jc w:val="left"/>
             </w:pPr>
-            <w:hyperlink w:anchor="timebodygyroscopeangularvelocity-std-z">
+            <w:hyperlink w:anchor="timebodygyroscopeangularvelocitystandarddeviationz">
               <w:r>
                 <w:rPr>
                   <w:rStyle w:val="Hyperlink"/>
                   <w:b/>
                 </w:rPr>
-                <w:t xml:space="preserve">timebodygyroscopeangularvelocity-std()-z</w:t>
+                <w:t xml:space="preserve">timebodygyroscopeangularvelocitystandarddeviationz</w:t>
               </w:r>
             </w:hyperlink>
           </w:p>
@@ -3487,13 +3535,13 @@
               <w:pStyle w:val="Compact"/>
               <w:jc w:val="left"/>
             </w:pPr>
-            <w:hyperlink w:anchor="timebodygyroscopeangularvelocityjerk-std-x">
+            <w:hyperlink w:anchor="timebodygyroscopeangularvelocityjerkstandarddeviationx">
               <w:r>
                 <w:rPr>
                   <w:rStyle w:val="Hyperlink"/>
                   <w:b/>
                 </w:rPr>
-                <w:t xml:space="preserve">timebodygyroscopeangularvelocityjerk-std()-x</w:t>
+                <w:t xml:space="preserve">timebodygyroscopeangularvelocityjerkstandarddeviationx</w:t>
               </w:r>
             </w:hyperlink>
           </w:p>
@@ -3553,13 +3601,13 @@
               <w:pStyle w:val="Compact"/>
               <w:jc w:val="left"/>
             </w:pPr>
-            <w:hyperlink w:anchor="timebodygyroscopeangularvelocityjerk-std-y">
+            <w:hyperlink w:anchor="timebodygyroscopeangularvelocityjerkstandarddeviationy">
               <w:r>
                 <w:rPr>
                   <w:rStyle w:val="Hyperlink"/>
                   <w:b/>
                 </w:rPr>
-                <w:t xml:space="preserve">timebodygyroscopeangularvelocityjerk-std()-y</w:t>
+                <w:t xml:space="preserve">timebodygyroscopeangularvelocityjerkstandarddeviationy</w:t>
               </w:r>
             </w:hyperlink>
           </w:p>
@@ -3619,13 +3667,13 @@
               <w:pStyle w:val="Compact"/>
               <w:jc w:val="left"/>
             </w:pPr>
-            <w:hyperlink w:anchor="timebodygyroscopeangularvelocityjerk-std-z">
+            <w:hyperlink w:anchor="timebodygyroscopeangularvelocityjerkstandarddeviationz">
               <w:r>
                 <w:rPr>
                   <w:rStyle w:val="Hyperlink"/>
                   <w:b/>
                 </w:rPr>
-                <w:t xml:space="preserve">timebodygyroscopeangularvelocityjerk-std()-z</w:t>
+                <w:t xml:space="preserve">timebodygyroscopeangularvelocityjerkstandarddeviationz</w:t>
               </w:r>
             </w:hyperlink>
           </w:p>
@@ -3685,13 +3733,13 @@
               <w:pStyle w:val="Compact"/>
               <w:jc w:val="left"/>
             </w:pPr>
-            <w:hyperlink w:anchor="timebodyaccelerationmag-std">
+            <w:hyperlink w:anchor="timebodyaccelerationmagstandarddeviation">
               <w:r>
                 <w:rPr>
                   <w:rStyle w:val="Hyperlink"/>
                   <w:b/>
                 </w:rPr>
-                <w:t xml:space="preserve">timebodyaccelerationmag-std()</w:t>
+                <w:t xml:space="preserve">timebodyaccelerationmagstandarddeviation</w:t>
               </w:r>
             </w:hyperlink>
           </w:p>
@@ -3751,13 +3799,13 @@
               <w:pStyle w:val="Compact"/>
               <w:jc w:val="left"/>
             </w:pPr>
-            <w:hyperlink w:anchor="timegravityaccelerationmag-std">
+            <w:hyperlink w:anchor="timegravityaccelerationmagstandarddeviation">
               <w:r>
                 <w:rPr>
                   <w:rStyle w:val="Hyperlink"/>
                   <w:b/>
                 </w:rPr>
-                <w:t xml:space="preserve">timegravityaccelerationmag-std()</w:t>
+                <w:t xml:space="preserve">timegravityaccelerationmagstandarddeviation</w:t>
               </w:r>
             </w:hyperlink>
           </w:p>
@@ -3817,13 +3865,13 @@
               <w:pStyle w:val="Compact"/>
               <w:jc w:val="left"/>
             </w:pPr>
-            <w:hyperlink w:anchor="timebodyaccelerationjerkmag-std">
+            <w:hyperlink w:anchor="timebodyaccelerationjerkmagstandarddeviation">
               <w:r>
                 <w:rPr>
                   <w:rStyle w:val="Hyperlink"/>
                   <w:b/>
                 </w:rPr>
-                <w:t xml:space="preserve">timebodyaccelerationjerkmag-std()</w:t>
+                <w:t xml:space="preserve">timebodyaccelerationjerkmagstandarddeviation</w:t>
               </w:r>
             </w:hyperlink>
           </w:p>
@@ -3883,13 +3931,13 @@
               <w:pStyle w:val="Compact"/>
               <w:jc w:val="left"/>
             </w:pPr>
-            <w:hyperlink w:anchor="timebodygyroscopeangularvelocitymag-std">
+            <w:hyperlink w:anchor="timebodygyroscopeangularvelocitymagstandarddeviation">
               <w:r>
                 <w:rPr>
                   <w:rStyle w:val="Hyperlink"/>
                   <w:b/>
                 </w:rPr>
-                <w:t xml:space="preserve">timebodygyroscopeangularvelocitymag-std()</w:t>
+                <w:t xml:space="preserve">timebodygyroscopeangularvelocitymagstandarddeviation</w:t>
               </w:r>
             </w:hyperlink>
           </w:p>
@@ -3949,13 +3997,13 @@
               <w:pStyle w:val="Compact"/>
               <w:jc w:val="left"/>
             </w:pPr>
-            <w:hyperlink w:anchor="timebodygyroscopeangularvelocityjerkmag-std">
+            <w:hyperlink w:anchor="timebodygyroscopeangularvelocityjerkmagstandarddeviation">
               <w:r>
                 <w:rPr>
                   <w:rStyle w:val="Hyperlink"/>
                   <w:b/>
                 </w:rPr>
-                <w:t xml:space="preserve">timebodygyroscopeangularvelocityjerkmag-std()</w:t>
+                <w:t xml:space="preserve">timebodygyroscopeangularvelocityjerkmagstandarddeviation</w:t>
               </w:r>
             </w:hyperlink>
           </w:p>
@@ -4015,13 +4063,13 @@
               <w:pStyle w:val="Compact"/>
               <w:jc w:val="left"/>
             </w:pPr>
-            <w:hyperlink w:anchor="frequencybodyacceleration-std-x">
+            <w:hyperlink w:anchor="frequencybodyaccelerationstandarddeviationx">
               <w:r>
                 <w:rPr>
                   <w:rStyle w:val="Hyperlink"/>
                   <w:b/>
                 </w:rPr>
-                <w:t xml:space="preserve">frequencybodyacceleration-std()-x</w:t>
+                <w:t xml:space="preserve">frequencybodyaccelerationstandarddeviationx</w:t>
               </w:r>
             </w:hyperlink>
           </w:p>
@@ -4081,13 +4129,13 @@
               <w:pStyle w:val="Compact"/>
               <w:jc w:val="left"/>
             </w:pPr>
-            <w:hyperlink w:anchor="frequencybodyacceleration-std-y">
+            <w:hyperlink w:anchor="frequencybodyaccelerationstandarddeviationy">
               <w:r>
                 <w:rPr>
                   <w:rStyle w:val="Hyperlink"/>
                   <w:b/>
                 </w:rPr>
-                <w:t xml:space="preserve">frequencybodyacceleration-std()-y</w:t>
+                <w:t xml:space="preserve">frequencybodyaccelerationstandarddeviationy</w:t>
               </w:r>
             </w:hyperlink>
           </w:p>
@@ -4147,13 +4195,13 @@
               <w:pStyle w:val="Compact"/>
               <w:jc w:val="left"/>
             </w:pPr>
-            <w:hyperlink w:anchor="frequencybodyacceleration-std-z">
+            <w:hyperlink w:anchor="frequencybodyaccelerationstandarddeviationz">
               <w:r>
                 <w:rPr>
                   <w:rStyle w:val="Hyperlink"/>
                   <w:b/>
                 </w:rPr>
-                <w:t xml:space="preserve">frequencybodyacceleration-std()-z</w:t>
+                <w:t xml:space="preserve">frequencybodyaccelerationstandarddeviationz</w:t>
               </w:r>
             </w:hyperlink>
           </w:p>
@@ -4213,13 +4261,13 @@
               <w:pStyle w:val="Compact"/>
               <w:jc w:val="left"/>
             </w:pPr>
-            <w:hyperlink w:anchor="frequencybodyaccelerationjerk-std-x">
+            <w:hyperlink w:anchor="frequencybodyaccelerationjerkstandarddeviationx">
               <w:r>
                 <w:rPr>
                   <w:rStyle w:val="Hyperlink"/>
                   <w:b/>
                 </w:rPr>
-                <w:t xml:space="preserve">frequencybodyaccelerationjerk-std()-x</w:t>
+                <w:t xml:space="preserve">frequencybodyaccelerationjerkstandarddeviationx</w:t>
               </w:r>
             </w:hyperlink>
           </w:p>
@@ -4279,13 +4327,13 @@
               <w:pStyle w:val="Compact"/>
               <w:jc w:val="left"/>
             </w:pPr>
-            <w:hyperlink w:anchor="frequencybodyaccelerationjerk-std-y">
+            <w:hyperlink w:anchor="frequencybodyaccelerationjerkstandarddeviationy">
               <w:r>
                 <w:rPr>
                   <w:rStyle w:val="Hyperlink"/>
                   <w:b/>
                 </w:rPr>
-                <w:t xml:space="preserve">frequencybodyaccelerationjerk-std()-y</w:t>
+                <w:t xml:space="preserve">frequencybodyaccelerationjerkstandarddeviationy</w:t>
               </w:r>
             </w:hyperlink>
           </w:p>
@@ -4345,13 +4393,13 @@
               <w:pStyle w:val="Compact"/>
               <w:jc w:val="left"/>
             </w:pPr>
-            <w:hyperlink w:anchor="frequencybodyaccelerationjerk-std-z">
+            <w:hyperlink w:anchor="frequencybodyaccelerationjerkstandarddeviationz">
               <w:r>
                 <w:rPr>
                   <w:rStyle w:val="Hyperlink"/>
                   <w:b/>
                 </w:rPr>
-                <w:t xml:space="preserve">frequencybodyaccelerationjerk-std()-z</w:t>
+                <w:t xml:space="preserve">frequencybodyaccelerationjerkstandarddeviationz</w:t>
               </w:r>
             </w:hyperlink>
           </w:p>
@@ -4411,13 +4459,13 @@
               <w:pStyle w:val="Compact"/>
               <w:jc w:val="left"/>
             </w:pPr>
-            <w:hyperlink w:anchor="frequencybodygyroscopeangularvelocity-std-x">
+            <w:hyperlink w:anchor="frequencybodygyroscopeangularvelocitystandarddeviationx">
               <w:r>
                 <w:rPr>
                   <w:rStyle w:val="Hyperlink"/>
                   <w:b/>
                 </w:rPr>
-                <w:t xml:space="preserve">frequencybodygyroscopeangularvelocity-std()-x</w:t>
+                <w:t xml:space="preserve">frequencybodygyroscopeangularvelocitystandarddeviationx</w:t>
               </w:r>
             </w:hyperlink>
           </w:p>
@@ -4477,13 +4525,13 @@
               <w:pStyle w:val="Compact"/>
               <w:jc w:val="left"/>
             </w:pPr>
-            <w:hyperlink w:anchor="frequencybodygyroscopeangularvelocity-std-y">
+            <w:hyperlink w:anchor="frequencybodygyroscopeangularvelocitystandarddeviationy">
               <w:r>
                 <w:rPr>
                   <w:rStyle w:val="Hyperlink"/>
                   <w:b/>
                 </w:rPr>
-                <w:t xml:space="preserve">frequencybodygyroscopeangularvelocity-std()-y</w:t>
+                <w:t xml:space="preserve">frequencybodygyroscopeangularvelocitystandarddeviationy</w:t>
               </w:r>
             </w:hyperlink>
           </w:p>
@@ -4543,13 +4591,13 @@
               <w:pStyle w:val="Compact"/>
               <w:jc w:val="left"/>
             </w:pPr>
-            <w:hyperlink w:anchor="frequencybodygyroscopeangularvelocity-std-z">
+            <w:hyperlink w:anchor="frequencybodygyroscopeangularvelocitystandarddeviationz">
               <w:r>
                 <w:rPr>
                   <w:rStyle w:val="Hyperlink"/>
                   <w:b/>
                 </w:rPr>
-                <w:t xml:space="preserve">frequencybodygyroscopeangularvelocity-std()-z</w:t>
+                <w:t xml:space="preserve">frequencybodygyroscopeangularvelocitystandarddeviationz</w:t>
               </w:r>
             </w:hyperlink>
           </w:p>
@@ -4609,13 +4657,13 @@
               <w:pStyle w:val="Compact"/>
               <w:jc w:val="left"/>
             </w:pPr>
-            <w:hyperlink w:anchor="frequencybodyaccelerationmag-std">
+            <w:hyperlink w:anchor="frequencybodyaccelerationmagstandarddeviation">
               <w:r>
                 <w:rPr>
                   <w:rStyle w:val="Hyperlink"/>
                   <w:b/>
                 </w:rPr>
-                <w:t xml:space="preserve">frequencybodyaccelerationmag-std()</w:t>
+                <w:t xml:space="preserve">frequencybodyaccelerationmagstandarddeviation</w:t>
               </w:r>
             </w:hyperlink>
           </w:p>
@@ -4675,13 +4723,13 @@
               <w:pStyle w:val="Compact"/>
               <w:jc w:val="left"/>
             </w:pPr>
-            <w:hyperlink w:anchor="frequencybodyaccjerkmag-std">
+            <w:hyperlink w:anchor="frequencybodyaccjerkmagstandarddeviation">
               <w:r>
                 <w:rPr>
                   <w:rStyle w:val="Hyperlink"/>
                   <w:b/>
                 </w:rPr>
-                <w:t xml:space="preserve">frequencybodyaccjerkmag-std()</w:t>
+                <w:t xml:space="preserve">frequencybodyaccjerkmagstandarddeviation</w:t>
               </w:r>
             </w:hyperlink>
           </w:p>
@@ -4741,13 +4789,13 @@
               <w:pStyle w:val="Compact"/>
               <w:jc w:val="left"/>
             </w:pPr>
-            <w:hyperlink w:anchor="frequencybodygyromag-std">
+            <w:hyperlink w:anchor="frequencybodygyromagstandarddeviation">
               <w:r>
                 <w:rPr>
                   <w:rStyle w:val="Hyperlink"/>
                   <w:b/>
                 </w:rPr>
-                <w:t xml:space="preserve">frequencybodygyromag-std()</w:t>
+                <w:t xml:space="preserve">frequencybodygyromagstandarddeviation</w:t>
               </w:r>
             </w:hyperlink>
           </w:p>
@@ -4807,13 +4855,13 @@
               <w:pStyle w:val="Compact"/>
               <w:jc w:val="left"/>
             </w:pPr>
-            <w:hyperlink w:anchor="frequencybodygyrojerkmag-std">
+            <w:hyperlink w:anchor="frequencybodygyrojerkmagstandarddeviation">
               <w:r>
                 <w:rPr>
                   <w:rStyle w:val="Hyperlink"/>
                   <w:b/>
                 </w:rPr>
-                <w:t xml:space="preserve">frequencybodygyrojerkmag-std()</w:t>
+                <w:t xml:space="preserve">frequencybodygyrojerkmagstandarddeviation</w:t>
               </w:r>
             </w:hyperlink>
           </w:p>
@@ -5360,10 +5408,10 @@
       <w:pPr>
         <w:pStyle w:val="Heading2"/>
       </w:pPr>
-      <w:bookmarkStart w:id="28" w:name="timebodyacceleration-mean-x"/>
+      <w:bookmarkStart w:id="28" w:name="timebodyaccelerationmeanx"/>
       <w:bookmarkEnd w:id="28"/>
       <w:r>
-        <w:t xml:space="preserve">timebodyacceleration-mean()-x</w:t>
+        <w:t xml:space="preserve">timebodyaccelerationmeanx</w:t>
       </w:r>
     </w:p>
     <w:tbl>
@@ -5574,7 +5622,7 @@
               <a:graphicData uri="http://schemas.openxmlformats.org/drawingml/2006/picture">
                 <pic:pic>
                   <pic:nvPicPr>
-                    <pic:cNvPr descr="codebook_tidydataset_files/figure-docx/Var-3-timebodyacceleration-mean()-x-1.png" id="0" name="Picture"/>
+                    <pic:cNvPr descr="codebook_tidydataset_files/figure-docx/Var-3-timebodyaccelerationmeanx-1.png" id="0" name="Picture"/>
                     <pic:cNvPicPr>
                       <a:picLocks noChangeArrowheads="1" noChangeAspect="1"/>
                     </pic:cNvPicPr>
@@ -5618,10 +5666,10 @@
       <w:pPr>
         <w:pStyle w:val="Heading2"/>
       </w:pPr>
-      <w:bookmarkStart w:id="30" w:name="timebodyacceleration-mean-y"/>
+      <w:bookmarkStart w:id="30" w:name="timebodyaccelerationmeany"/>
       <w:bookmarkEnd w:id="30"/>
       <w:r>
-        <w:t xml:space="preserve">timebodyacceleration-mean()-y</w:t>
+        <w:t xml:space="preserve">timebodyaccelerationmeany</w:t>
       </w:r>
     </w:p>
     <w:tbl>
@@ -5832,7 +5880,7 @@
               <a:graphicData uri="http://schemas.openxmlformats.org/drawingml/2006/picture">
                 <pic:pic>
                   <pic:nvPicPr>
-                    <pic:cNvPr descr="codebook_tidydataset_files/figure-docx/Var-4-timebodyacceleration-mean()-y-1.png" id="0" name="Picture"/>
+                    <pic:cNvPr descr="codebook_tidydataset_files/figure-docx/Var-4-timebodyaccelerationmeany-1.png" id="0" name="Picture"/>
                     <pic:cNvPicPr>
                       <a:picLocks noChangeArrowheads="1" noChangeAspect="1"/>
                     </pic:cNvPicPr>
@@ -5876,10 +5924,10 @@
       <w:pPr>
         <w:pStyle w:val="Heading2"/>
       </w:pPr>
-      <w:bookmarkStart w:id="32" w:name="timebodyacceleration-mean-z"/>
+      <w:bookmarkStart w:id="32" w:name="timebodyaccelerationmeanz"/>
       <w:bookmarkEnd w:id="32"/>
       <w:r>
-        <w:t xml:space="preserve">timebodyacceleration-mean()-z</w:t>
+        <w:t xml:space="preserve">timebodyaccelerationmeanz</w:t>
       </w:r>
     </w:p>
     <w:tbl>
@@ -6090,7 +6138,7 @@
               <a:graphicData uri="http://schemas.openxmlformats.org/drawingml/2006/picture">
                 <pic:pic>
                   <pic:nvPicPr>
-                    <pic:cNvPr descr="codebook_tidydataset_files/figure-docx/Var-5-timebodyacceleration-mean()-z-1.png" id="0" name="Picture"/>
+                    <pic:cNvPr descr="codebook_tidydataset_files/figure-docx/Var-5-timebodyaccelerationmeanz-1.png" id="0" name="Picture"/>
                     <pic:cNvPicPr>
                       <a:picLocks noChangeArrowheads="1" noChangeAspect="1"/>
                     </pic:cNvPicPr>
@@ -6134,10 +6182,10 @@
       <w:pPr>
         <w:pStyle w:val="Heading2"/>
       </w:pPr>
-      <w:bookmarkStart w:id="34" w:name="timegravityacceleration-mean-x"/>
+      <w:bookmarkStart w:id="34" w:name="timegravityaccelerationmeanx"/>
       <w:bookmarkEnd w:id="34"/>
       <w:r>
-        <w:t xml:space="preserve">timegravityacceleration-mean()-x</w:t>
+        <w:t xml:space="preserve">timegravityaccelerationmeanx</w:t>
       </w:r>
     </w:p>
     <w:tbl>
@@ -6348,7 +6396,7 @@
               <a:graphicData uri="http://schemas.openxmlformats.org/drawingml/2006/picture">
                 <pic:pic>
                   <pic:nvPicPr>
-                    <pic:cNvPr descr="codebook_tidydataset_files/figure-docx/Var-6-timegravityacceleration-mean()-x-1.png" id="0" name="Picture"/>
+                    <pic:cNvPr descr="codebook_tidydataset_files/figure-docx/Var-6-timegravityaccelerationmeanx-1.png" id="0" name="Picture"/>
                     <pic:cNvPicPr>
                       <a:picLocks noChangeArrowheads="1" noChangeAspect="1"/>
                     </pic:cNvPicPr>
@@ -6392,10 +6440,10 @@
       <w:pPr>
         <w:pStyle w:val="Heading2"/>
       </w:pPr>
-      <w:bookmarkStart w:id="36" w:name="timegravityacceleration-mean-y"/>
+      <w:bookmarkStart w:id="36" w:name="timegravityaccelerationmeany"/>
       <w:bookmarkEnd w:id="36"/>
       <w:r>
-        <w:t xml:space="preserve">timegravityacceleration-mean()-y</w:t>
+        <w:t xml:space="preserve">timegravityaccelerationmeany</w:t>
       </w:r>
     </w:p>
     <w:tbl>
@@ -6606,7 +6654,7 @@
               <a:graphicData uri="http://schemas.openxmlformats.org/drawingml/2006/picture">
                 <pic:pic>
                   <pic:nvPicPr>
-                    <pic:cNvPr descr="codebook_tidydataset_files/figure-docx/Var-7-timegravityacceleration-mean()-y-1.png" id="0" name="Picture"/>
+                    <pic:cNvPr descr="codebook_tidydataset_files/figure-docx/Var-7-timegravityaccelerationmeany-1.png" id="0" name="Picture"/>
                     <pic:cNvPicPr>
                       <a:picLocks noChangeArrowheads="1" noChangeAspect="1"/>
                     </pic:cNvPicPr>
@@ -6650,10 +6698,10 @@
       <w:pPr>
         <w:pStyle w:val="Heading2"/>
       </w:pPr>
-      <w:bookmarkStart w:id="38" w:name="timegravityacceleration-mean-z"/>
+      <w:bookmarkStart w:id="38" w:name="timegravityaccelerationmeanz"/>
       <w:bookmarkEnd w:id="38"/>
       <w:r>
-        <w:t xml:space="preserve">timegravityacceleration-mean()-z</w:t>
+        <w:t xml:space="preserve">timegravityaccelerationmeanz</w:t>
       </w:r>
     </w:p>
     <w:tbl>
@@ -6864,7 +6912,7 @@
               <a:graphicData uri="http://schemas.openxmlformats.org/drawingml/2006/picture">
                 <pic:pic>
                   <pic:nvPicPr>
-                    <pic:cNvPr descr="codebook_tidydataset_files/figure-docx/Var-8-timegravityacceleration-mean()-z-1.png" id="0" name="Picture"/>
+                    <pic:cNvPr descr="codebook_tidydataset_files/figure-docx/Var-8-timegravityaccelerationmeanz-1.png" id="0" name="Picture"/>
                     <pic:cNvPicPr>
                       <a:picLocks noChangeArrowheads="1" noChangeAspect="1"/>
                     </pic:cNvPicPr>
@@ -6908,10 +6956,10 @@
       <w:pPr>
         <w:pStyle w:val="Heading2"/>
       </w:pPr>
-      <w:bookmarkStart w:id="40" w:name="timebodyaccelerationjerk-mean-x"/>
+      <w:bookmarkStart w:id="40" w:name="timebodyaccelerationjerkmeanx"/>
       <w:bookmarkEnd w:id="40"/>
       <w:r>
-        <w:t xml:space="preserve">timebodyaccelerationjerk-mean()-x</w:t>
+        <w:t xml:space="preserve">timebodyaccelerationjerkmeanx</w:t>
       </w:r>
     </w:p>
     <w:tbl>
@@ -7122,7 +7170,7 @@
               <a:graphicData uri="http://schemas.openxmlformats.org/drawingml/2006/picture">
                 <pic:pic>
                   <pic:nvPicPr>
-                    <pic:cNvPr descr="codebook_tidydataset_files/figure-docx/Var-9-timebodyaccelerationjerk-mean()-x-1.png" id="0" name="Picture"/>
+                    <pic:cNvPr descr="codebook_tidydataset_files/figure-docx/Var-9-timebodyaccelerationjerkmeanx-1.png" id="0" name="Picture"/>
                     <pic:cNvPicPr>
                       <a:picLocks noChangeArrowheads="1" noChangeAspect="1"/>
                     </pic:cNvPicPr>
@@ -7166,10 +7214,10 @@
       <w:pPr>
         <w:pStyle w:val="Heading2"/>
       </w:pPr>
-      <w:bookmarkStart w:id="42" w:name="timebodyaccelerationjerk-mean-y"/>
+      <w:bookmarkStart w:id="42" w:name="timebodyaccelerationjerkmeany"/>
       <w:bookmarkEnd w:id="42"/>
       <w:r>
-        <w:t xml:space="preserve">timebodyaccelerationjerk-mean()-y</w:t>
+        <w:t xml:space="preserve">timebodyaccelerationjerkmeany</w:t>
       </w:r>
     </w:p>
     <w:tbl>
@@ -7380,7 +7428,7 @@
               <a:graphicData uri="http://schemas.openxmlformats.org/drawingml/2006/picture">
                 <pic:pic>
                   <pic:nvPicPr>
-                    <pic:cNvPr descr="codebook_tidydataset_files/figure-docx/Var-10-timebodyaccelerationjerk-mean()-y-1.png" id="0" name="Picture"/>
+                    <pic:cNvPr descr="codebook_tidydataset_files/figure-docx/Var-10-timebodyaccelerationjerkmeany-1.png" id="0" name="Picture"/>
                     <pic:cNvPicPr>
                       <a:picLocks noChangeArrowheads="1" noChangeAspect="1"/>
                     </pic:cNvPicPr>
@@ -7424,10 +7472,10 @@
       <w:pPr>
         <w:pStyle w:val="Heading2"/>
       </w:pPr>
-      <w:bookmarkStart w:id="44" w:name="timebodyaccelerationjerk-mean-z"/>
+      <w:bookmarkStart w:id="44" w:name="timebodyaccelerationjerkmeanz"/>
       <w:bookmarkEnd w:id="44"/>
       <w:r>
-        <w:t xml:space="preserve">timebodyaccelerationjerk-mean()-z</w:t>
+        <w:t xml:space="preserve">timebodyaccelerationjerkmeanz</w:t>
       </w:r>
     </w:p>
     <w:tbl>
@@ -7638,7 +7686,7 @@
               <a:graphicData uri="http://schemas.openxmlformats.org/drawingml/2006/picture">
                 <pic:pic>
                   <pic:nvPicPr>
-                    <pic:cNvPr descr="codebook_tidydataset_files/figure-docx/Var-11-timebodyaccelerationjerk-mean()-z-1.png" id="0" name="Picture"/>
+                    <pic:cNvPr descr="codebook_tidydataset_files/figure-docx/Var-11-timebodyaccelerationjerkmeanz-1.png" id="0" name="Picture"/>
                     <pic:cNvPicPr>
                       <a:picLocks noChangeArrowheads="1" noChangeAspect="1"/>
                     </pic:cNvPicPr>
@@ -7682,10 +7730,10 @@
       <w:pPr>
         <w:pStyle w:val="Heading2"/>
       </w:pPr>
-      <w:bookmarkStart w:id="46" w:name="timebodygyroscopeangularvelocity-mean-x"/>
+      <w:bookmarkStart w:id="46" w:name="timebodygyroscopeangularvelocitymeanx"/>
       <w:bookmarkEnd w:id="46"/>
       <w:r>
-        <w:t xml:space="preserve">timebodygyroscopeangularvelocity-mean()-x</w:t>
+        <w:t xml:space="preserve">timebodygyroscopeangularvelocitymeanx</w:t>
       </w:r>
     </w:p>
     <w:tbl>
@@ -7896,7 +7944,7 @@
               <a:graphicData uri="http://schemas.openxmlformats.org/drawingml/2006/picture">
                 <pic:pic>
                   <pic:nvPicPr>
-                    <pic:cNvPr descr="codebook_tidydataset_files/figure-docx/Var-12-timebodygyroscopeangularvelocity-mean()-x-1.png" id="0" name="Picture"/>
+                    <pic:cNvPr descr="codebook_tidydataset_files/figure-docx/Var-12-timebodygyroscopeangularvelocitymeanx-1.png" id="0" name="Picture"/>
                     <pic:cNvPicPr>
                       <a:picLocks noChangeArrowheads="1" noChangeAspect="1"/>
                     </pic:cNvPicPr>
@@ -7940,10 +7988,10 @@
       <w:pPr>
         <w:pStyle w:val="Heading2"/>
       </w:pPr>
-      <w:bookmarkStart w:id="48" w:name="timebodygyroscopeangularvelocity-mean-y"/>
+      <w:bookmarkStart w:id="48" w:name="timebodygyroscopeangularvelocitymeany"/>
       <w:bookmarkEnd w:id="48"/>
       <w:r>
-        <w:t xml:space="preserve">timebodygyroscopeangularvelocity-mean()-y</w:t>
+        <w:t xml:space="preserve">timebodygyroscopeangularvelocitymeany</w:t>
       </w:r>
     </w:p>
     <w:tbl>
@@ -8154,7 +8202,7 @@
               <a:graphicData uri="http://schemas.openxmlformats.org/drawingml/2006/picture">
                 <pic:pic>
                   <pic:nvPicPr>
-                    <pic:cNvPr descr="codebook_tidydataset_files/figure-docx/Var-13-timebodygyroscopeangularvelocity-mean()-y-1.png" id="0" name="Picture"/>
+                    <pic:cNvPr descr="codebook_tidydataset_files/figure-docx/Var-13-timebodygyroscopeangularvelocitymeany-1.png" id="0" name="Picture"/>
                     <pic:cNvPicPr>
                       <a:picLocks noChangeArrowheads="1" noChangeAspect="1"/>
                     </pic:cNvPicPr>
@@ -8198,10 +8246,10 @@
       <w:pPr>
         <w:pStyle w:val="Heading2"/>
       </w:pPr>
-      <w:bookmarkStart w:id="50" w:name="timebodygyroscopeangularvelocity-mean-z"/>
+      <w:bookmarkStart w:id="50" w:name="timebodygyroscopeangularvelocitymeanz"/>
       <w:bookmarkEnd w:id="50"/>
       <w:r>
-        <w:t xml:space="preserve">timebodygyroscopeangularvelocity-mean()-z</w:t>
+        <w:t xml:space="preserve">timebodygyroscopeangularvelocitymeanz</w:t>
       </w:r>
     </w:p>
     <w:tbl>
@@ -8412,7 +8460,7 @@
               <a:graphicData uri="http://schemas.openxmlformats.org/drawingml/2006/picture">
                 <pic:pic>
                   <pic:nvPicPr>
-                    <pic:cNvPr descr="codebook_tidydataset_files/figure-docx/Var-14-timebodygyroscopeangularvelocity-mean()-z-1.png" id="0" name="Picture"/>
+                    <pic:cNvPr descr="codebook_tidydataset_files/figure-docx/Var-14-timebodygyroscopeangularvelocitymeanz-1.png" id="0" name="Picture"/>
                     <pic:cNvPicPr>
                       <a:picLocks noChangeArrowheads="1" noChangeAspect="1"/>
                     </pic:cNvPicPr>
@@ -8456,10 +8504,10 @@
       <w:pPr>
         <w:pStyle w:val="Heading2"/>
       </w:pPr>
-      <w:bookmarkStart w:id="52" w:name="timebodygyroscopeangularvelocityjerk-mean-x"/>
+      <w:bookmarkStart w:id="52" w:name="timebodygyroscopeangularvelocityjerkmeanx"/>
       <w:bookmarkEnd w:id="52"/>
       <w:r>
-        <w:t xml:space="preserve">timebodygyroscopeangularvelocityjerk-mean()-x</w:t>
+        <w:t xml:space="preserve">timebodygyroscopeangularvelocityjerkmeanx</w:t>
       </w:r>
     </w:p>
     <w:tbl>
@@ -8670,7 +8718,7 @@
               <a:graphicData uri="http://schemas.openxmlformats.org/drawingml/2006/picture">
                 <pic:pic>
                   <pic:nvPicPr>
-                    <pic:cNvPr descr="codebook_tidydataset_files/figure-docx/Var-15-timebodygyroscopeangularvelocityjerk-mean()-x-1.png" id="0" name="Picture"/>
+                    <pic:cNvPr descr="codebook_tidydataset_files/figure-docx/Var-15-timebodygyroscopeangularvelocityjerkmeanx-1.png" id="0" name="Picture"/>
                     <pic:cNvPicPr>
                       <a:picLocks noChangeArrowheads="1" noChangeAspect="1"/>
                     </pic:cNvPicPr>
@@ -8714,10 +8762,10 @@
       <w:pPr>
         <w:pStyle w:val="Heading2"/>
       </w:pPr>
-      <w:bookmarkStart w:id="54" w:name="timebodygyroscopeangularvelocityjerk-mean-y"/>
+      <w:bookmarkStart w:id="54" w:name="timebodygyroscopeangularvelocityjerkmeany"/>
       <w:bookmarkEnd w:id="54"/>
       <w:r>
-        <w:t xml:space="preserve">timebodygyroscopeangularvelocityjerk-mean()-y</w:t>
+        <w:t xml:space="preserve">timebodygyroscopeangularvelocityjerkmeany</w:t>
       </w:r>
     </w:p>
     <w:tbl>
@@ -8928,7 +8976,7 @@
               <a:graphicData uri="http://schemas.openxmlformats.org/drawingml/2006/picture">
                 <pic:pic>
                   <pic:nvPicPr>
-                    <pic:cNvPr descr="codebook_tidydataset_files/figure-docx/Var-16-timebodygyroscopeangularvelocityjerk-mean()-y-1.png" id="0" name="Picture"/>
+                    <pic:cNvPr descr="codebook_tidydataset_files/figure-docx/Var-16-timebodygyroscopeangularvelocityjerkmeany-1.png" id="0" name="Picture"/>
                     <pic:cNvPicPr>
                       <a:picLocks noChangeArrowheads="1" noChangeAspect="1"/>
                     </pic:cNvPicPr>
@@ -8972,10 +9020,10 @@
       <w:pPr>
         <w:pStyle w:val="Heading2"/>
       </w:pPr>
-      <w:bookmarkStart w:id="56" w:name="timebodygyroscopeangularvelocityjerk-mean-z"/>
+      <w:bookmarkStart w:id="56" w:name="timebodygyroscopeangularvelocityjerkmeanz"/>
       <w:bookmarkEnd w:id="56"/>
       <w:r>
-        <w:t xml:space="preserve">timebodygyroscopeangularvelocityjerk-mean()-z</w:t>
+        <w:t xml:space="preserve">timebodygyroscopeangularvelocityjerkmeanz</w:t>
       </w:r>
     </w:p>
     <w:tbl>
@@ -9186,7 +9234,7 @@
               <a:graphicData uri="http://schemas.openxmlformats.org/drawingml/2006/picture">
                 <pic:pic>
                   <pic:nvPicPr>
-                    <pic:cNvPr descr="codebook_tidydataset_files/figure-docx/Var-17-timebodygyroscopeangularvelocityjerk-mean()-z-1.png" id="0" name="Picture"/>
+                    <pic:cNvPr descr="codebook_tidydataset_files/figure-docx/Var-17-timebodygyroscopeangularvelocityjerkmeanz-1.png" id="0" name="Picture"/>
                     <pic:cNvPicPr>
                       <a:picLocks noChangeArrowheads="1" noChangeAspect="1"/>
                     </pic:cNvPicPr>
@@ -9230,10 +9278,10 @@
       <w:pPr>
         <w:pStyle w:val="Heading2"/>
       </w:pPr>
-      <w:bookmarkStart w:id="58" w:name="timebodyaccelerationmag-mean"/>
+      <w:bookmarkStart w:id="58" w:name="timebodyaccelerationmagmean"/>
       <w:bookmarkEnd w:id="58"/>
       <w:r>
-        <w:t xml:space="preserve">timebodyaccelerationmag-mean()</w:t>
+        <w:t xml:space="preserve">timebodyaccelerationmagmean</w:t>
       </w:r>
     </w:p>
     <w:tbl>
@@ -9444,7 +9492,7 @@
               <a:graphicData uri="http://schemas.openxmlformats.org/drawingml/2006/picture">
                 <pic:pic>
                   <pic:nvPicPr>
-                    <pic:cNvPr descr="codebook_tidydataset_files/figure-docx/Var-18-timebodyaccelerationmag-mean()-1.png" id="0" name="Picture"/>
+                    <pic:cNvPr descr="codebook_tidydataset_files/figure-docx/Var-18-timebodyaccelerationmagmean-1.png" id="0" name="Picture"/>
                     <pic:cNvPicPr>
                       <a:picLocks noChangeArrowheads="1" noChangeAspect="1"/>
                     </pic:cNvPicPr>
@@ -9488,10 +9536,10 @@
       <w:pPr>
         <w:pStyle w:val="Heading2"/>
       </w:pPr>
-      <w:bookmarkStart w:id="60" w:name="timegravityaccelerationmag-mean"/>
+      <w:bookmarkStart w:id="60" w:name="timegravityaccelerationmagmean"/>
       <w:bookmarkEnd w:id="60"/>
       <w:r>
-        <w:t xml:space="preserve">timegravityaccelerationmag-mean()</w:t>
+        <w:t xml:space="preserve">timegravityaccelerationmagmean</w:t>
       </w:r>
     </w:p>
     <w:tbl>
@@ -9702,7 +9750,7 @@
               <a:graphicData uri="http://schemas.openxmlformats.org/drawingml/2006/picture">
                 <pic:pic>
                   <pic:nvPicPr>
-                    <pic:cNvPr descr="codebook_tidydataset_files/figure-docx/Var-19-timegravityaccelerationmag-mean()-1.png" id="0" name="Picture"/>
+                    <pic:cNvPr descr="codebook_tidydataset_files/figure-docx/Var-19-timegravityaccelerationmagmean-1.png" id="0" name="Picture"/>
                     <pic:cNvPicPr>
                       <a:picLocks noChangeArrowheads="1" noChangeAspect="1"/>
                     </pic:cNvPicPr>
@@ -9746,10 +9794,10 @@
       <w:pPr>
         <w:pStyle w:val="Heading2"/>
       </w:pPr>
-      <w:bookmarkStart w:id="62" w:name="timebodyaccelerationjerkmag-mean"/>
+      <w:bookmarkStart w:id="62" w:name="timebodyaccelerationjerkmagmean"/>
       <w:bookmarkEnd w:id="62"/>
       <w:r>
-        <w:t xml:space="preserve">timebodyaccelerationjerkmag-mean()</w:t>
+        <w:t xml:space="preserve">timebodyaccelerationjerkmagmean</w:t>
       </w:r>
     </w:p>
     <w:tbl>
@@ -9960,7 +10008,7 @@
               <a:graphicData uri="http://schemas.openxmlformats.org/drawingml/2006/picture">
                 <pic:pic>
                   <pic:nvPicPr>
-                    <pic:cNvPr descr="codebook_tidydataset_files/figure-docx/Var-20-timebodyaccelerationjerkmag-mean()-1.png" id="0" name="Picture"/>
+                    <pic:cNvPr descr="codebook_tidydataset_files/figure-docx/Var-20-timebodyaccelerationjerkmagmean-1.png" id="0" name="Picture"/>
                     <pic:cNvPicPr>
                       <a:picLocks noChangeArrowheads="1" noChangeAspect="1"/>
                     </pic:cNvPicPr>
@@ -10004,10 +10052,10 @@
       <w:pPr>
         <w:pStyle w:val="Heading2"/>
       </w:pPr>
-      <w:bookmarkStart w:id="64" w:name="timebodygyroscopeangularvelocitymag-mean"/>
+      <w:bookmarkStart w:id="64" w:name="timebodygyroscopeangularvelocitymagmean"/>
       <w:bookmarkEnd w:id="64"/>
       <w:r>
-        <w:t xml:space="preserve">timebodygyroscopeangularvelocitymag-mean()</w:t>
+        <w:t xml:space="preserve">timebodygyroscopeangularvelocitymagmean</w:t>
       </w:r>
     </w:p>
     <w:tbl>
@@ -10218,7 +10266,7 @@
               <a:graphicData uri="http://schemas.openxmlformats.org/drawingml/2006/picture">
                 <pic:pic>
                   <pic:nvPicPr>
-                    <pic:cNvPr descr="codebook_tidydataset_files/figure-docx/Var-21-timebodygyroscopeangularvelocitymag-mean()-1.png" id="0" name="Picture"/>
+                    <pic:cNvPr descr="codebook_tidydataset_files/figure-docx/Var-21-timebodygyroscopeangularvelocitymagmean-1.png" id="0" name="Picture"/>
                     <pic:cNvPicPr>
                       <a:picLocks noChangeArrowheads="1" noChangeAspect="1"/>
                     </pic:cNvPicPr>
@@ -10262,10 +10310,10 @@
       <w:pPr>
         <w:pStyle w:val="Heading2"/>
       </w:pPr>
-      <w:bookmarkStart w:id="66" w:name="timebodygyroscopeangularvelocityjerkmag-mean"/>
+      <w:bookmarkStart w:id="66" w:name="timebodygyroscopeangularvelocityjerkmagmean"/>
       <w:bookmarkEnd w:id="66"/>
       <w:r>
-        <w:t xml:space="preserve">timebodygyroscopeangularvelocityjerkmag-mean()</w:t>
+        <w:t xml:space="preserve">timebodygyroscopeangularvelocityjerkmagmean</w:t>
       </w:r>
     </w:p>
     <w:tbl>
@@ -10476,7 +10524,7 @@
               <a:graphicData uri="http://schemas.openxmlformats.org/drawingml/2006/picture">
                 <pic:pic>
                   <pic:nvPicPr>
-                    <pic:cNvPr descr="codebook_tidydataset_files/figure-docx/Var-22-timebodygyroscopeangularvelocityjerkmag-mean()-1.png" id="0" name="Picture"/>
+                    <pic:cNvPr descr="codebook_tidydataset_files/figure-docx/Var-22-timebodygyroscopeangularvelocityjerkmagmean-1.png" id="0" name="Picture"/>
                     <pic:cNvPicPr>
                       <a:picLocks noChangeArrowheads="1" noChangeAspect="1"/>
                     </pic:cNvPicPr>
@@ -10520,10 +10568,10 @@
       <w:pPr>
         <w:pStyle w:val="Heading2"/>
       </w:pPr>
-      <w:bookmarkStart w:id="68" w:name="frequencybodyacceleration-mean-x"/>
+      <w:bookmarkStart w:id="68" w:name="frequencybodyaccelerationmeanx"/>
       <w:bookmarkEnd w:id="68"/>
       <w:r>
-        <w:t xml:space="preserve">frequencybodyacceleration-mean()-x</w:t>
+        <w:t xml:space="preserve">frequencybodyaccelerationmeanx</w:t>
       </w:r>
     </w:p>
     <w:tbl>
@@ -10734,7 +10782,7 @@
               <a:graphicData uri="http://schemas.openxmlformats.org/drawingml/2006/picture">
                 <pic:pic>
                   <pic:nvPicPr>
-                    <pic:cNvPr descr="codebook_tidydataset_files/figure-docx/Var-23-frequencybodyacceleration-mean()-x-1.png" id="0" name="Picture"/>
+                    <pic:cNvPr descr="codebook_tidydataset_files/figure-docx/Var-23-frequencybodyaccelerationmeanx-1.png" id="0" name="Picture"/>
                     <pic:cNvPicPr>
                       <a:picLocks noChangeArrowheads="1" noChangeAspect="1"/>
                     </pic:cNvPicPr>
@@ -10778,10 +10826,10 @@
       <w:pPr>
         <w:pStyle w:val="Heading2"/>
       </w:pPr>
-      <w:bookmarkStart w:id="70" w:name="frequencybodyacceleration-mean-y"/>
+      <w:bookmarkStart w:id="70" w:name="frequencybodyaccelerationmeany"/>
       <w:bookmarkEnd w:id="70"/>
       <w:r>
-        <w:t xml:space="preserve">frequencybodyacceleration-mean()-y</w:t>
+        <w:t xml:space="preserve">frequencybodyaccelerationmeany</w:t>
       </w:r>
     </w:p>
     <w:tbl>
@@ -10992,7 +11040,7 @@
               <a:graphicData uri="http://schemas.openxmlformats.org/drawingml/2006/picture">
                 <pic:pic>
                   <pic:nvPicPr>
-                    <pic:cNvPr descr="codebook_tidydataset_files/figure-docx/Var-24-frequencybodyacceleration-mean()-y-1.png" id="0" name="Picture"/>
+                    <pic:cNvPr descr="codebook_tidydataset_files/figure-docx/Var-24-frequencybodyaccelerationmeany-1.png" id="0" name="Picture"/>
                     <pic:cNvPicPr>
                       <a:picLocks noChangeArrowheads="1" noChangeAspect="1"/>
                     </pic:cNvPicPr>
@@ -11036,10 +11084,10 @@
       <w:pPr>
         <w:pStyle w:val="Heading2"/>
       </w:pPr>
-      <w:bookmarkStart w:id="72" w:name="frequencybodyacceleration-mean-z"/>
+      <w:bookmarkStart w:id="72" w:name="frequencybodyaccelerationmeanz"/>
       <w:bookmarkEnd w:id="72"/>
       <w:r>
-        <w:t xml:space="preserve">frequencybodyacceleration-mean()-z</w:t>
+        <w:t xml:space="preserve">frequencybodyaccelerationmeanz</w:t>
       </w:r>
     </w:p>
     <w:tbl>
@@ -11250,7 +11298,7 @@
               <a:graphicData uri="http://schemas.openxmlformats.org/drawingml/2006/picture">
                 <pic:pic>
                   <pic:nvPicPr>
-                    <pic:cNvPr descr="codebook_tidydataset_files/figure-docx/Var-25-frequencybodyacceleration-mean()-z-1.png" id="0" name="Picture"/>
+                    <pic:cNvPr descr="codebook_tidydataset_files/figure-docx/Var-25-frequencybodyaccelerationmeanz-1.png" id="0" name="Picture"/>
                     <pic:cNvPicPr>
                       <a:picLocks noChangeArrowheads="1" noChangeAspect="1"/>
                     </pic:cNvPicPr>
@@ -11294,10 +11342,10 @@
       <w:pPr>
         <w:pStyle w:val="Heading2"/>
       </w:pPr>
-      <w:bookmarkStart w:id="74" w:name="frequencybodyaccelerationjerk-mean-x"/>
+      <w:bookmarkStart w:id="74" w:name="frequencybodyaccelerationjerkmeanx"/>
       <w:bookmarkEnd w:id="74"/>
       <w:r>
-        <w:t xml:space="preserve">frequencybodyaccelerationjerk-mean()-x</w:t>
+        <w:t xml:space="preserve">frequencybodyaccelerationjerkmeanx</w:t>
       </w:r>
     </w:p>
     <w:tbl>
@@ -11508,7 +11556,7 @@
               <a:graphicData uri="http://schemas.openxmlformats.org/drawingml/2006/picture">
                 <pic:pic>
                   <pic:nvPicPr>
-                    <pic:cNvPr descr="codebook_tidydataset_files/figure-docx/Var-26-frequencybodyaccelerationjerk-mean()-x-1.png" id="0" name="Picture"/>
+                    <pic:cNvPr descr="codebook_tidydataset_files/figure-docx/Var-26-frequencybodyaccelerationjerkmeanx-1.png" id="0" name="Picture"/>
                     <pic:cNvPicPr>
                       <a:picLocks noChangeArrowheads="1" noChangeAspect="1"/>
                     </pic:cNvPicPr>
@@ -11552,10 +11600,10 @@
       <w:pPr>
         <w:pStyle w:val="Heading2"/>
       </w:pPr>
-      <w:bookmarkStart w:id="76" w:name="frequencybodyaccelerationjerk-mean-y"/>
+      <w:bookmarkStart w:id="76" w:name="frequencybodyaccelerationjerkmeany"/>
       <w:bookmarkEnd w:id="76"/>
       <w:r>
-        <w:t xml:space="preserve">frequencybodyaccelerationjerk-mean()-y</w:t>
+        <w:t xml:space="preserve">frequencybodyaccelerationjerkmeany</w:t>
       </w:r>
     </w:p>
     <w:tbl>
@@ -11766,7 +11814,7 @@
               <a:graphicData uri="http://schemas.openxmlformats.org/drawingml/2006/picture">
                 <pic:pic>
                   <pic:nvPicPr>
-                    <pic:cNvPr descr="codebook_tidydataset_files/figure-docx/Var-27-frequencybodyaccelerationjerk-mean()-y-1.png" id="0" name="Picture"/>
+                    <pic:cNvPr descr="codebook_tidydataset_files/figure-docx/Var-27-frequencybodyaccelerationjerkmeany-1.png" id="0" name="Picture"/>
                     <pic:cNvPicPr>
                       <a:picLocks noChangeArrowheads="1" noChangeAspect="1"/>
                     </pic:cNvPicPr>
@@ -11810,10 +11858,10 @@
       <w:pPr>
         <w:pStyle w:val="Heading2"/>
       </w:pPr>
-      <w:bookmarkStart w:id="78" w:name="frequencybodyaccelerationjerk-mean-z"/>
+      <w:bookmarkStart w:id="78" w:name="frequencybodyaccelerationjerkmeanz"/>
       <w:bookmarkEnd w:id="78"/>
       <w:r>
-        <w:t xml:space="preserve">frequencybodyaccelerationjerk-mean()-z</w:t>
+        <w:t xml:space="preserve">frequencybodyaccelerationjerkmeanz</w:t>
       </w:r>
     </w:p>
     <w:tbl>
@@ -12024,7 +12072,7 @@
               <a:graphicData uri="http://schemas.openxmlformats.org/drawingml/2006/picture">
                 <pic:pic>
                   <pic:nvPicPr>
-                    <pic:cNvPr descr="codebook_tidydataset_files/figure-docx/Var-28-frequencybodyaccelerationjerk-mean()-z-1.png" id="0" name="Picture"/>
+                    <pic:cNvPr descr="codebook_tidydataset_files/figure-docx/Var-28-frequencybodyaccelerationjerkmeanz-1.png" id="0" name="Picture"/>
                     <pic:cNvPicPr>
                       <a:picLocks noChangeArrowheads="1" noChangeAspect="1"/>
                     </pic:cNvPicPr>
@@ -12068,10 +12116,10 @@
       <w:pPr>
         <w:pStyle w:val="Heading2"/>
       </w:pPr>
-      <w:bookmarkStart w:id="80" w:name="frequencybodygyroscopeangularvelocity-mean-x"/>
+      <w:bookmarkStart w:id="80" w:name="frequencybodygyroscopeangularvelocitymeanx"/>
       <w:bookmarkEnd w:id="80"/>
       <w:r>
-        <w:t xml:space="preserve">frequencybodygyroscopeangularvelocity-mean()-x</w:t>
+        <w:t xml:space="preserve">frequencybodygyroscopeangularvelocitymeanx</w:t>
       </w:r>
     </w:p>
     <w:tbl>
@@ -12282,7 +12330,7 @@
               <a:graphicData uri="http://schemas.openxmlformats.org/drawingml/2006/picture">
                 <pic:pic>
                   <pic:nvPicPr>
-                    <pic:cNvPr descr="codebook_tidydataset_files/figure-docx/Var-29-frequencybodygyroscopeangularvelocity-mean()-x-1.png" id="0" name="Picture"/>
+                    <pic:cNvPr descr="codebook_tidydataset_files/figure-docx/Var-29-frequencybodygyroscopeangularvelocitymeanx-1.png" id="0" name="Picture"/>
                     <pic:cNvPicPr>
                       <a:picLocks noChangeArrowheads="1" noChangeAspect="1"/>
                     </pic:cNvPicPr>
@@ -12326,10 +12374,10 @@
       <w:pPr>
         <w:pStyle w:val="Heading2"/>
       </w:pPr>
-      <w:bookmarkStart w:id="82" w:name="frequencybodygyroscopeangularvelocity-mean-y"/>
+      <w:bookmarkStart w:id="82" w:name="frequencybodygyroscopeangularvelocitymeany"/>
       <w:bookmarkEnd w:id="82"/>
       <w:r>
-        <w:t xml:space="preserve">frequencybodygyroscopeangularvelocity-mean()-y</w:t>
+        <w:t xml:space="preserve">frequencybodygyroscopeangularvelocitymeany</w:t>
       </w:r>
     </w:p>
     <w:tbl>
@@ -12540,7 +12588,7 @@
               <a:graphicData uri="http://schemas.openxmlformats.org/drawingml/2006/picture">
                 <pic:pic>
                   <pic:nvPicPr>
-                    <pic:cNvPr descr="codebook_tidydataset_files/figure-docx/Var-30-frequencybodygyroscopeangularvelocity-mean()-y-1.png" id="0" name="Picture"/>
+                    <pic:cNvPr descr="codebook_tidydataset_files/figure-docx/Var-30-frequencybodygyroscopeangularvelocitymeany-1.png" id="0" name="Picture"/>
                     <pic:cNvPicPr>
                       <a:picLocks noChangeArrowheads="1" noChangeAspect="1"/>
                     </pic:cNvPicPr>
@@ -12584,10 +12632,10 @@
       <w:pPr>
         <w:pStyle w:val="Heading2"/>
       </w:pPr>
-      <w:bookmarkStart w:id="84" w:name="frequencybodygyroscopeangularvelocity-mean-z"/>
+      <w:bookmarkStart w:id="84" w:name="frequencybodygyroscopeangularvelocitymeanz"/>
       <w:bookmarkEnd w:id="84"/>
       <w:r>
-        <w:t xml:space="preserve">frequencybodygyroscopeangularvelocity-mean()-z</w:t>
+        <w:t xml:space="preserve">frequencybodygyroscopeangularvelocitymeanz</w:t>
       </w:r>
     </w:p>
     <w:tbl>
@@ -12798,7 +12846,7 @@
               <a:graphicData uri="http://schemas.openxmlformats.org/drawingml/2006/picture">
                 <pic:pic>
                   <pic:nvPicPr>
-                    <pic:cNvPr descr="codebook_tidydataset_files/figure-docx/Var-31-frequencybodygyroscopeangularvelocity-mean()-z-1.png" id="0" name="Picture"/>
+                    <pic:cNvPr descr="codebook_tidydataset_files/figure-docx/Var-31-frequencybodygyroscopeangularvelocitymeanz-1.png" id="0" name="Picture"/>
                     <pic:cNvPicPr>
                       <a:picLocks noChangeArrowheads="1" noChangeAspect="1"/>
                     </pic:cNvPicPr>
@@ -12842,10 +12890,10 @@
       <w:pPr>
         <w:pStyle w:val="Heading2"/>
       </w:pPr>
-      <w:bookmarkStart w:id="86" w:name="frequencybodyaccelerationmag-mean"/>
+      <w:bookmarkStart w:id="86" w:name="frequencybodyaccelerationmagmean"/>
       <w:bookmarkEnd w:id="86"/>
       <w:r>
-        <w:t xml:space="preserve">frequencybodyaccelerationmag-mean()</w:t>
+        <w:t xml:space="preserve">frequencybodyaccelerationmagmean</w:t>
       </w:r>
     </w:p>
     <w:tbl>
@@ -13056,7 +13104,7 @@
               <a:graphicData uri="http://schemas.openxmlformats.org/drawingml/2006/picture">
                 <pic:pic>
                   <pic:nvPicPr>
-                    <pic:cNvPr descr="codebook_tidydataset_files/figure-docx/Var-32-frequencybodyaccelerationmag-mean()-1.png" id="0" name="Picture"/>
+                    <pic:cNvPr descr="codebook_tidydataset_files/figure-docx/Var-32-frequencybodyaccelerationmagmean-1.png" id="0" name="Picture"/>
                     <pic:cNvPicPr>
                       <a:picLocks noChangeArrowheads="1" noChangeAspect="1"/>
                     </pic:cNvPicPr>
@@ -13100,10 +13148,10 @@
       <w:pPr>
         <w:pStyle w:val="Heading2"/>
       </w:pPr>
-      <w:bookmarkStart w:id="88" w:name="frequencybodyaccjerkmag-mean"/>
+      <w:bookmarkStart w:id="88" w:name="frequencybodyaccjerkmagmean"/>
       <w:bookmarkEnd w:id="88"/>
       <w:r>
-        <w:t xml:space="preserve">frequencybodyaccjerkmag-mean()</w:t>
+        <w:t xml:space="preserve">frequencybodyaccjerkmagmean</w:t>
       </w:r>
     </w:p>
     <w:tbl>
@@ -13314,7 +13362,7 @@
               <a:graphicData uri="http://schemas.openxmlformats.org/drawingml/2006/picture">
                 <pic:pic>
                   <pic:nvPicPr>
-                    <pic:cNvPr descr="codebook_tidydataset_files/figure-docx/Var-33-frequencybodyaccjerkmag-mean()-1.png" id="0" name="Picture"/>
+                    <pic:cNvPr descr="codebook_tidydataset_files/figure-docx/Var-33-frequencybodyaccjerkmagmean-1.png" id="0" name="Picture"/>
                     <pic:cNvPicPr>
                       <a:picLocks noChangeArrowheads="1" noChangeAspect="1"/>
                     </pic:cNvPicPr>
@@ -13358,10 +13406,10 @@
       <w:pPr>
         <w:pStyle w:val="Heading2"/>
       </w:pPr>
-      <w:bookmarkStart w:id="90" w:name="frequencybodygyromag-mean"/>
+      <w:bookmarkStart w:id="90" w:name="frequencybodygyromagmean"/>
       <w:bookmarkEnd w:id="90"/>
       <w:r>
-        <w:t xml:space="preserve">frequencybodygyromag-mean()</w:t>
+        <w:t xml:space="preserve">frequencybodygyromagmean</w:t>
       </w:r>
     </w:p>
     <w:tbl>
@@ -13572,7 +13620,7 @@
               <a:graphicData uri="http://schemas.openxmlformats.org/drawingml/2006/picture">
                 <pic:pic>
                   <pic:nvPicPr>
-                    <pic:cNvPr descr="codebook_tidydataset_files/figure-docx/Var-34-frequencybodygyromag-mean()-1.png" id="0" name="Picture"/>
+                    <pic:cNvPr descr="codebook_tidydataset_files/figure-docx/Var-34-frequencybodygyromagmean-1.png" id="0" name="Picture"/>
                     <pic:cNvPicPr>
                       <a:picLocks noChangeArrowheads="1" noChangeAspect="1"/>
                     </pic:cNvPicPr>
@@ -13616,10 +13664,10 @@
       <w:pPr>
         <w:pStyle w:val="Heading2"/>
       </w:pPr>
-      <w:bookmarkStart w:id="92" w:name="frequencybodygyrojerkmag-mean"/>
+      <w:bookmarkStart w:id="92" w:name="frequencybodygyrojerkmagmean"/>
       <w:bookmarkEnd w:id="92"/>
       <w:r>
-        <w:t xml:space="preserve">frequencybodygyrojerkmag-mean()</w:t>
+        <w:t xml:space="preserve">frequencybodygyrojerkmagmean</w:t>
       </w:r>
     </w:p>
     <w:tbl>
@@ -13830,7 +13878,7 @@
               <a:graphicData uri="http://schemas.openxmlformats.org/drawingml/2006/picture">
                 <pic:pic>
                   <pic:nvPicPr>
-                    <pic:cNvPr descr="codebook_tidydataset_files/figure-docx/Var-35-frequencybodygyrojerkmag-mean()-1.png" id="0" name="Picture"/>
+                    <pic:cNvPr descr="codebook_tidydataset_files/figure-docx/Var-35-frequencybodygyrojerkmagmean-1.png" id="0" name="Picture"/>
                     <pic:cNvPicPr>
                       <a:picLocks noChangeArrowheads="1" noChangeAspect="1"/>
                     </pic:cNvPicPr>
@@ -13874,10 +13922,10 @@
       <w:pPr>
         <w:pStyle w:val="Heading2"/>
       </w:pPr>
-      <w:bookmarkStart w:id="94" w:name="timebodyacceleration-std-x"/>
+      <w:bookmarkStart w:id="94" w:name="timebodyaccelerationstandarddeviationx"/>
       <w:bookmarkEnd w:id="94"/>
       <w:r>
-        <w:t xml:space="preserve">timebodyacceleration-std()-x</w:t>
+        <w:t xml:space="preserve">timebodyaccelerationstandarddeviationx</w:t>
       </w:r>
     </w:p>
     <w:tbl>
@@ -14088,7 +14136,7 @@
               <a:graphicData uri="http://schemas.openxmlformats.org/drawingml/2006/picture">
                 <pic:pic>
                   <pic:nvPicPr>
-                    <pic:cNvPr descr="codebook_tidydataset_files/figure-docx/Var-36-timebodyacceleration-std()-x-1.png" id="0" name="Picture"/>
+                    <pic:cNvPr descr="codebook_tidydataset_files/figure-docx/Var-36-timebodyaccelerationstandarddeviationx-1.png" id="0" name="Picture"/>
                     <pic:cNvPicPr>
                       <a:picLocks noChangeArrowheads="1" noChangeAspect="1"/>
                     </pic:cNvPicPr>
@@ -14132,10 +14180,10 @@
       <w:pPr>
         <w:pStyle w:val="Heading2"/>
       </w:pPr>
-      <w:bookmarkStart w:id="96" w:name="timebodyacceleration-std-y"/>
+      <w:bookmarkStart w:id="96" w:name="timebodyaccelerationstandarddeviationy"/>
       <w:bookmarkEnd w:id="96"/>
       <w:r>
-        <w:t xml:space="preserve">timebodyacceleration-std()-y</w:t>
+        <w:t xml:space="preserve">timebodyaccelerationstandarddeviationy</w:t>
       </w:r>
     </w:p>
     <w:tbl>
@@ -14346,7 +14394,7 @@
               <a:graphicData uri="http://schemas.openxmlformats.org/drawingml/2006/picture">
                 <pic:pic>
                   <pic:nvPicPr>
-                    <pic:cNvPr descr="codebook_tidydataset_files/figure-docx/Var-37-timebodyacceleration-std()-y-1.png" id="0" name="Picture"/>
+                    <pic:cNvPr descr="codebook_tidydataset_files/figure-docx/Var-37-timebodyaccelerationstandarddeviationy-1.png" id="0" name="Picture"/>
                     <pic:cNvPicPr>
                       <a:picLocks noChangeArrowheads="1" noChangeAspect="1"/>
                     </pic:cNvPicPr>
@@ -14390,10 +14438,10 @@
       <w:pPr>
         <w:pStyle w:val="Heading2"/>
       </w:pPr>
-      <w:bookmarkStart w:id="98" w:name="timebodyacceleration-std-z"/>
+      <w:bookmarkStart w:id="98" w:name="timebodyaccelerationstandarddeviationz"/>
       <w:bookmarkEnd w:id="98"/>
       <w:r>
-        <w:t xml:space="preserve">timebodyacceleration-std()-z</w:t>
+        <w:t xml:space="preserve">timebodyaccelerationstandarddeviationz</w:t>
       </w:r>
     </w:p>
     <w:tbl>
@@ -14604,7 +14652,7 @@
               <a:graphicData uri="http://schemas.openxmlformats.org/drawingml/2006/picture">
                 <pic:pic>
                   <pic:nvPicPr>
-                    <pic:cNvPr descr="codebook_tidydataset_files/figure-docx/Var-38-timebodyacceleration-std()-z-1.png" id="0" name="Picture"/>
+                    <pic:cNvPr descr="codebook_tidydataset_files/figure-docx/Var-38-timebodyaccelerationstandarddeviationz-1.png" id="0" name="Picture"/>
                     <pic:cNvPicPr>
                       <a:picLocks noChangeArrowheads="1" noChangeAspect="1"/>
                     </pic:cNvPicPr>
@@ -14648,10 +14696,10 @@
       <w:pPr>
         <w:pStyle w:val="Heading2"/>
       </w:pPr>
-      <w:bookmarkStart w:id="100" w:name="timegravityacceleration-std-x"/>
+      <w:bookmarkStart w:id="100" w:name="timegravityaccelerationstandarddeviationx"/>
       <w:bookmarkEnd w:id="100"/>
       <w:r>
-        <w:t xml:space="preserve">timegravityacceleration-std()-x</w:t>
+        <w:t xml:space="preserve">timegravityaccelerationstandarddeviationx</w:t>
       </w:r>
     </w:p>
     <w:tbl>
@@ -14862,7 +14910,7 @@
               <a:graphicData uri="http://schemas.openxmlformats.org/drawingml/2006/picture">
                 <pic:pic>
                   <pic:nvPicPr>
-                    <pic:cNvPr descr="codebook_tidydataset_files/figure-docx/Var-39-timegravityacceleration-std()-x-1.png" id="0" name="Picture"/>
+                    <pic:cNvPr descr="codebook_tidydataset_files/figure-docx/Var-39-timegravityaccelerationstandarddeviationx-1.png" id="0" name="Picture"/>
                     <pic:cNvPicPr>
                       <a:picLocks noChangeArrowheads="1" noChangeAspect="1"/>
                     </pic:cNvPicPr>
@@ -14906,10 +14954,10 @@
       <w:pPr>
         <w:pStyle w:val="Heading2"/>
       </w:pPr>
-      <w:bookmarkStart w:id="102" w:name="timegravityacceleration-std-y"/>
+      <w:bookmarkStart w:id="102" w:name="timegravityaccelerationstandarddeviationy"/>
       <w:bookmarkEnd w:id="102"/>
       <w:r>
-        <w:t xml:space="preserve">timegravityacceleration-std()-y</w:t>
+        <w:t xml:space="preserve">timegravityaccelerationstandarddeviationy</w:t>
       </w:r>
     </w:p>
     <w:tbl>
@@ -15120,7 +15168,7 @@
               <a:graphicData uri="http://schemas.openxmlformats.org/drawingml/2006/picture">
                 <pic:pic>
                   <pic:nvPicPr>
-                    <pic:cNvPr descr="codebook_tidydataset_files/figure-docx/Var-40-timegravityacceleration-std()-y-1.png" id="0" name="Picture"/>
+                    <pic:cNvPr descr="codebook_tidydataset_files/figure-docx/Var-40-timegravityaccelerationstandarddeviationy-1.png" id="0" name="Picture"/>
                     <pic:cNvPicPr>
                       <a:picLocks noChangeArrowheads="1" noChangeAspect="1"/>
                     </pic:cNvPicPr>
@@ -15164,10 +15212,10 @@
       <w:pPr>
         <w:pStyle w:val="Heading2"/>
       </w:pPr>
-      <w:bookmarkStart w:id="104" w:name="timegravityacceleration-std-z"/>
+      <w:bookmarkStart w:id="104" w:name="timegravityaccelerationstandarddeviationz"/>
       <w:bookmarkEnd w:id="104"/>
       <w:r>
-        <w:t xml:space="preserve">timegravityacceleration-std()-z</w:t>
+        <w:t xml:space="preserve">timegravityaccelerationstandarddeviationz</w:t>
       </w:r>
     </w:p>
     <w:tbl>
@@ -15378,7 +15426,7 @@
               <a:graphicData uri="http://schemas.openxmlformats.org/drawingml/2006/picture">
                 <pic:pic>
                   <pic:nvPicPr>
-                    <pic:cNvPr descr="codebook_tidydataset_files/figure-docx/Var-41-timegravityacceleration-std()-z-1.png" id="0" name="Picture"/>
+                    <pic:cNvPr descr="codebook_tidydataset_files/figure-docx/Var-41-timegravityaccelerationstandarddeviationz-1.png" id="0" name="Picture"/>
                     <pic:cNvPicPr>
                       <a:picLocks noChangeArrowheads="1" noChangeAspect="1"/>
                     </pic:cNvPicPr>
@@ -15422,10 +15470,10 @@
       <w:pPr>
         <w:pStyle w:val="Heading2"/>
       </w:pPr>
-      <w:bookmarkStart w:id="106" w:name="timebodyaccelerationjerk-std-x"/>
+      <w:bookmarkStart w:id="106" w:name="timebodyaccelerationjerkstandarddeviationx"/>
       <w:bookmarkEnd w:id="106"/>
       <w:r>
-        <w:t xml:space="preserve">timebodyaccelerationjerk-std()-x</w:t>
+        <w:t xml:space="preserve">timebodyaccelerationjerkstandarddeviationx</w:t>
       </w:r>
     </w:p>
     <w:tbl>
@@ -15636,7 +15684,7 @@
               <a:graphicData uri="http://schemas.openxmlformats.org/drawingml/2006/picture">
                 <pic:pic>
                   <pic:nvPicPr>
-                    <pic:cNvPr descr="codebook_tidydataset_files/figure-docx/Var-42-timebodyaccelerationjerk-std()-x-1.png" id="0" name="Picture"/>
+                    <pic:cNvPr descr="codebook_tidydataset_files/figure-docx/Var-42-timebodyaccelerationjerkstandarddeviationx-1.png" id="0" name="Picture"/>
                     <pic:cNvPicPr>
                       <a:picLocks noChangeArrowheads="1" noChangeAspect="1"/>
                     </pic:cNvPicPr>
@@ -15680,10 +15728,10 @@
       <w:pPr>
         <w:pStyle w:val="Heading2"/>
       </w:pPr>
-      <w:bookmarkStart w:id="108" w:name="timebodyaccelerationjerk-std-y"/>
+      <w:bookmarkStart w:id="108" w:name="timebodyaccelerationjerkstandarddeviationy"/>
       <w:bookmarkEnd w:id="108"/>
       <w:r>
-        <w:t xml:space="preserve">timebodyaccelerationjerk-std()-y</w:t>
+        <w:t xml:space="preserve">timebodyaccelerationjerkstandarddeviationy</w:t>
       </w:r>
     </w:p>
     <w:tbl>
@@ -15894,7 +15942,7 @@
               <a:graphicData uri="http://schemas.openxmlformats.org/drawingml/2006/picture">
                 <pic:pic>
                   <pic:nvPicPr>
-                    <pic:cNvPr descr="codebook_tidydataset_files/figure-docx/Var-43-timebodyaccelerationjerk-std()-y-1.png" id="0" name="Picture"/>
+                    <pic:cNvPr descr="codebook_tidydataset_files/figure-docx/Var-43-timebodyaccelerationjerkstandarddeviationy-1.png" id="0" name="Picture"/>
                     <pic:cNvPicPr>
                       <a:picLocks noChangeArrowheads="1" noChangeAspect="1"/>
                     </pic:cNvPicPr>
@@ -15938,10 +15986,10 @@
       <w:pPr>
         <w:pStyle w:val="Heading2"/>
       </w:pPr>
-      <w:bookmarkStart w:id="110" w:name="timebodyaccelerationjerk-std-z"/>
+      <w:bookmarkStart w:id="110" w:name="timebodyaccelerationjerkstandarddeviationz"/>
       <w:bookmarkEnd w:id="110"/>
       <w:r>
-        <w:t xml:space="preserve">timebodyaccelerationjerk-std()-z</w:t>
+        <w:t xml:space="preserve">timebodyaccelerationjerkstandarddeviationz</w:t>
       </w:r>
     </w:p>
     <w:tbl>
@@ -16152,7 +16200,7 @@
               <a:graphicData uri="http://schemas.openxmlformats.org/drawingml/2006/picture">
                 <pic:pic>
                   <pic:nvPicPr>
-                    <pic:cNvPr descr="codebook_tidydataset_files/figure-docx/Var-44-timebodyaccelerationjerk-std()-z-1.png" id="0" name="Picture"/>
+                    <pic:cNvPr descr="codebook_tidydataset_files/figure-docx/Var-44-timebodyaccelerationjerkstandarddeviationz-1.png" id="0" name="Picture"/>
                     <pic:cNvPicPr>
                       <a:picLocks noChangeArrowheads="1" noChangeAspect="1"/>
                     </pic:cNvPicPr>
@@ -16196,10 +16244,10 @@
       <w:pPr>
         <w:pStyle w:val="Heading2"/>
       </w:pPr>
-      <w:bookmarkStart w:id="112" w:name="timebodygyroscopeangularvelocity-std-x"/>
+      <w:bookmarkStart w:id="112" w:name="timebodygyroscopeangularvelocitystandarddeviationx"/>
       <w:bookmarkEnd w:id="112"/>
       <w:r>
-        <w:t xml:space="preserve">timebodygyroscopeangularvelocity-std()-x</w:t>
+        <w:t xml:space="preserve">timebodygyroscopeangularvelocitystandarddeviationx</w:t>
       </w:r>
     </w:p>
     <w:tbl>
@@ -16410,7 +16458,7 @@
               <a:graphicData uri="http://schemas.openxmlformats.org/drawingml/2006/picture">
                 <pic:pic>
                   <pic:nvPicPr>
-                    <pic:cNvPr descr="codebook_tidydataset_files/figure-docx/Var-45-timebodygyroscopeangularvelocity-std()-x-1.png" id="0" name="Picture"/>
+                    <pic:cNvPr descr="codebook_tidydataset_files/figure-docx/Var-45-timebodygyroscopeangularvelocitystandarddeviationx-1.png" id="0" name="Picture"/>
                     <pic:cNvPicPr>
                       <a:picLocks noChangeArrowheads="1" noChangeAspect="1"/>
                     </pic:cNvPicPr>
@@ -16454,10 +16502,10 @@
       <w:pPr>
         <w:pStyle w:val="Heading2"/>
       </w:pPr>
-      <w:bookmarkStart w:id="114" w:name="timebodygyroscopeangularvelocity-std-y"/>
+      <w:bookmarkStart w:id="114" w:name="timebodygyroscopeangularvelocitystandarddeviationy"/>
       <w:bookmarkEnd w:id="114"/>
       <w:r>
-        <w:t xml:space="preserve">timebodygyroscopeangularvelocity-std()-y</w:t>
+        <w:t xml:space="preserve">timebodygyroscopeangularvelocitystandarddeviationy</w:t>
       </w:r>
     </w:p>
     <w:tbl>
@@ -16668,7 +16716,7 @@
               <a:graphicData uri="http://schemas.openxmlformats.org/drawingml/2006/picture">
                 <pic:pic>
                   <pic:nvPicPr>
-                    <pic:cNvPr descr="codebook_tidydataset_files/figure-docx/Var-46-timebodygyroscopeangularvelocity-std()-y-1.png" id="0" name="Picture"/>
+                    <pic:cNvPr descr="codebook_tidydataset_files/figure-docx/Var-46-timebodygyroscopeangularvelocitystandarddeviationy-1.png" id="0" name="Picture"/>
                     <pic:cNvPicPr>
                       <a:picLocks noChangeArrowheads="1" noChangeAspect="1"/>
                     </pic:cNvPicPr>
@@ -16712,10 +16760,10 @@
       <w:pPr>
         <w:pStyle w:val="Heading2"/>
       </w:pPr>
-      <w:bookmarkStart w:id="116" w:name="timebodygyroscopeangularvelocity-std-z"/>
+      <w:bookmarkStart w:id="116" w:name="timebodygyroscopeangularvelocitystandarddeviationz"/>
       <w:bookmarkEnd w:id="116"/>
       <w:r>
-        <w:t xml:space="preserve">timebodygyroscopeangularvelocity-std()-z</w:t>
+        <w:t xml:space="preserve">timebodygyroscopeangularvelocitystandarddeviationz</w:t>
       </w:r>
     </w:p>
     <w:tbl>
@@ -16926,7 +16974,7 @@
               <a:graphicData uri="http://schemas.openxmlformats.org/drawingml/2006/picture">
                 <pic:pic>
                   <pic:nvPicPr>
-                    <pic:cNvPr descr="codebook_tidydataset_files/figure-docx/Var-47-timebodygyroscopeangularvelocity-std()-z-1.png" id="0" name="Picture"/>
+                    <pic:cNvPr descr="codebook_tidydataset_files/figure-docx/Var-47-timebodygyroscopeangularvelocitystandarddeviationz-1.png" id="0" name="Picture"/>
                     <pic:cNvPicPr>
                       <a:picLocks noChangeArrowheads="1" noChangeAspect="1"/>
                     </pic:cNvPicPr>
@@ -16970,10 +17018,10 @@
       <w:pPr>
         <w:pStyle w:val="Heading2"/>
       </w:pPr>
-      <w:bookmarkStart w:id="118" w:name="timebodygyroscopeangularvelocityjerk-std-x"/>
+      <w:bookmarkStart w:id="118" w:name="timebodygyroscopeangularvelocityjerkstandarddeviationx"/>
       <w:bookmarkEnd w:id="118"/>
       <w:r>
-        <w:t xml:space="preserve">timebodygyroscopeangularvelocityjerk-std()-x</w:t>
+        <w:t xml:space="preserve">timebodygyroscopeangularvelocityjerkstandarddeviationx</w:t>
       </w:r>
     </w:p>
     <w:tbl>
@@ -17184,7 +17232,7 @@
               <a:graphicData uri="http://schemas.openxmlformats.org/drawingml/2006/picture">
                 <pic:pic>
                   <pic:nvPicPr>
-                    <pic:cNvPr descr="codebook_tidydataset_files/figure-docx/Var-48-timebodygyroscopeangularvelocityjerk-std()-x-1.png" id="0" name="Picture"/>
+                    <pic:cNvPr descr="codebook_tidydataset_files/figure-docx/Var-48-timebodygyroscopeangularvelocityjerkstandarddeviationx-1.png" id="0" name="Picture"/>
                     <pic:cNvPicPr>
                       <a:picLocks noChangeArrowheads="1" noChangeAspect="1"/>
                     </pic:cNvPicPr>
@@ -17228,10 +17276,10 @@
       <w:pPr>
         <w:pStyle w:val="Heading2"/>
       </w:pPr>
-      <w:bookmarkStart w:id="120" w:name="timebodygyroscopeangularvelocityjerk-std-y"/>
+      <w:bookmarkStart w:id="120" w:name="timebodygyroscopeangularvelocityjerkstandarddeviationy"/>
       <w:bookmarkEnd w:id="120"/>
       <w:r>
-        <w:t xml:space="preserve">timebodygyroscopeangularvelocityjerk-std()-y</w:t>
+        <w:t xml:space="preserve">timebodygyroscopeangularvelocityjerkstandarddeviationy</w:t>
       </w:r>
     </w:p>
     <w:tbl>
@@ -17442,7 +17490,7 @@
               <a:graphicData uri="http://schemas.openxmlformats.org/drawingml/2006/picture">
                 <pic:pic>
                   <pic:nvPicPr>
-                    <pic:cNvPr descr="codebook_tidydataset_files/figure-docx/Var-49-timebodygyroscopeangularvelocityjerk-std()-y-1.png" id="0" name="Picture"/>
+                    <pic:cNvPr descr="codebook_tidydataset_files/figure-docx/Var-49-timebodygyroscopeangularvelocityjerkstandarddeviationy-1.png" id="0" name="Picture"/>
                     <pic:cNvPicPr>
                       <a:picLocks noChangeArrowheads="1" noChangeAspect="1"/>
                     </pic:cNvPicPr>
@@ -17486,10 +17534,10 @@
       <w:pPr>
         <w:pStyle w:val="Heading2"/>
       </w:pPr>
-      <w:bookmarkStart w:id="122" w:name="timebodygyroscopeangularvelocityjerk-std-z"/>
+      <w:bookmarkStart w:id="122" w:name="timebodygyroscopeangularvelocityjerkstandarddeviationz"/>
       <w:bookmarkEnd w:id="122"/>
       <w:r>
-        <w:t xml:space="preserve">timebodygyroscopeangularvelocityjerk-std()-z</w:t>
+        <w:t xml:space="preserve">timebodygyroscopeangularvelocityjerkstandarddeviationz</w:t>
       </w:r>
     </w:p>
     <w:tbl>
@@ -17700,7 +17748,7 @@
               <a:graphicData uri="http://schemas.openxmlformats.org/drawingml/2006/picture">
                 <pic:pic>
                   <pic:nvPicPr>
-                    <pic:cNvPr descr="codebook_tidydataset_files/figure-docx/Var-50-timebodygyroscopeangularvelocityjerk-std()-z-1.png" id="0" name="Picture"/>
+                    <pic:cNvPr descr="codebook_tidydataset_files/figure-docx/Var-50-timebodygyroscopeangularvelocityjerkstandarddeviationz-1.png" id="0" name="Picture"/>
                     <pic:cNvPicPr>
                       <a:picLocks noChangeArrowheads="1" noChangeAspect="1"/>
                     </pic:cNvPicPr>
@@ -17744,10 +17792,10 @@
       <w:pPr>
         <w:pStyle w:val="Heading2"/>
       </w:pPr>
-      <w:bookmarkStart w:id="124" w:name="timebodyaccelerationmag-std"/>
+      <w:bookmarkStart w:id="124" w:name="timebodyaccelerationmagstandarddeviation"/>
       <w:bookmarkEnd w:id="124"/>
       <w:r>
-        <w:t xml:space="preserve">timebodyaccelerationmag-std()</w:t>
+        <w:t xml:space="preserve">timebodyaccelerationmagstandarddeviation</w:t>
       </w:r>
     </w:p>
     <w:tbl>
@@ -17958,7 +18006,7 @@
               <a:graphicData uri="http://schemas.openxmlformats.org/drawingml/2006/picture">
                 <pic:pic>
                   <pic:nvPicPr>
-                    <pic:cNvPr descr="codebook_tidydataset_files/figure-docx/Var-51-timebodyaccelerationmag-std()-1.png" id="0" name="Picture"/>
+                    <pic:cNvPr descr="codebook_tidydataset_files/figure-docx/Var-51-timebodyaccelerationmagstandarddeviation-1.png" id="0" name="Picture"/>
                     <pic:cNvPicPr>
                       <a:picLocks noChangeArrowheads="1" noChangeAspect="1"/>
                     </pic:cNvPicPr>
@@ -18002,10 +18050,10 @@
       <w:pPr>
         <w:pStyle w:val="Heading2"/>
       </w:pPr>
-      <w:bookmarkStart w:id="126" w:name="timegravityaccelerationmag-std"/>
+      <w:bookmarkStart w:id="126" w:name="timegravityaccelerationmagstandarddeviation"/>
       <w:bookmarkEnd w:id="126"/>
       <w:r>
-        <w:t xml:space="preserve">timegravityaccelerationmag-std()</w:t>
+        <w:t xml:space="preserve">timegravityaccelerationmagstandarddeviation</w:t>
       </w:r>
     </w:p>
     <w:tbl>
@@ -18216,7 +18264,7 @@
               <a:graphicData uri="http://schemas.openxmlformats.org/drawingml/2006/picture">
                 <pic:pic>
                   <pic:nvPicPr>
-                    <pic:cNvPr descr="codebook_tidydataset_files/figure-docx/Var-52-timegravityaccelerationmag-std()-1.png" id="0" name="Picture"/>
+                    <pic:cNvPr descr="codebook_tidydataset_files/figure-docx/Var-52-timegravityaccelerationmagstandarddeviation-1.png" id="0" name="Picture"/>
                     <pic:cNvPicPr>
                       <a:picLocks noChangeArrowheads="1" noChangeAspect="1"/>
                     </pic:cNvPicPr>
@@ -18260,10 +18308,10 @@
       <w:pPr>
         <w:pStyle w:val="Heading2"/>
       </w:pPr>
-      <w:bookmarkStart w:id="128" w:name="timebodyaccelerationjerkmag-std"/>
+      <w:bookmarkStart w:id="128" w:name="timebodyaccelerationjerkmagstandarddeviation"/>
       <w:bookmarkEnd w:id="128"/>
       <w:r>
-        <w:t xml:space="preserve">timebodyaccelerationjerkmag-std()</w:t>
+        <w:t xml:space="preserve">timebodyaccelerationjerkmagstandarddeviation</w:t>
       </w:r>
     </w:p>
     <w:tbl>
@@ -18474,7 +18522,7 @@
               <a:graphicData uri="http://schemas.openxmlformats.org/drawingml/2006/picture">
                 <pic:pic>
                   <pic:nvPicPr>
-                    <pic:cNvPr descr="codebook_tidydataset_files/figure-docx/Var-53-timebodyaccelerationjerkmag-std()-1.png" id="0" name="Picture"/>
+                    <pic:cNvPr descr="codebook_tidydataset_files/figure-docx/Var-53-timebodyaccelerationjerkmagstandarddeviation-1.png" id="0" name="Picture"/>
                     <pic:cNvPicPr>
                       <a:picLocks noChangeArrowheads="1" noChangeAspect="1"/>
                     </pic:cNvPicPr>
@@ -18518,10 +18566,10 @@
       <w:pPr>
         <w:pStyle w:val="Heading2"/>
       </w:pPr>
-      <w:bookmarkStart w:id="130" w:name="timebodygyroscopeangularvelocitymag-std"/>
+      <w:bookmarkStart w:id="130" w:name="timebodygyroscopeangularvelocitymagstandarddeviation"/>
       <w:bookmarkEnd w:id="130"/>
       <w:r>
-        <w:t xml:space="preserve">timebodygyroscopeangularvelocitymag-std()</w:t>
+        <w:t xml:space="preserve">timebodygyroscopeangularvelocitymagstandarddeviation</w:t>
       </w:r>
     </w:p>
     <w:tbl>
@@ -18732,7 +18780,7 @@
               <a:graphicData uri="http://schemas.openxmlformats.org/drawingml/2006/picture">
                 <pic:pic>
                   <pic:nvPicPr>
-                    <pic:cNvPr descr="codebook_tidydataset_files/figure-docx/Var-54-timebodygyroscopeangularvelocitymag-std()-1.png" id="0" name="Picture"/>
+                    <pic:cNvPr descr="codebook_tidydataset_files/figure-docx/Var-54-timebodygyroscopeangularvelocitymagstandarddeviation-1.png" id="0" name="Picture"/>
                     <pic:cNvPicPr>
                       <a:picLocks noChangeArrowheads="1" noChangeAspect="1"/>
                     </pic:cNvPicPr>
@@ -18776,10 +18824,10 @@
       <w:pPr>
         <w:pStyle w:val="Heading2"/>
       </w:pPr>
-      <w:bookmarkStart w:id="132" w:name="timebodygyroscopeangularvelocityjerkmag-std"/>
+      <w:bookmarkStart w:id="132" w:name="timebodygyroscopeangularvelocityjerkmagstandarddeviation"/>
       <w:bookmarkEnd w:id="132"/>
       <w:r>
-        <w:t xml:space="preserve">timebodygyroscopeangularvelocityjerkmag-std()</w:t>
+        <w:t xml:space="preserve">timebodygyroscopeangularvelocityjerkmagstandarddeviation</w:t>
       </w:r>
     </w:p>
     <w:tbl>
@@ -18990,7 +19038,7 @@
               <a:graphicData uri="http://schemas.openxmlformats.org/drawingml/2006/picture">
                 <pic:pic>
                   <pic:nvPicPr>
-                    <pic:cNvPr descr="codebook_tidydataset_files/figure-docx/Var-55-timebodygyroscopeangularvelocityjerkmag-std()-1.png" id="0" name="Picture"/>
+                    <pic:cNvPr descr="codebook_tidydataset_files/figure-docx/Var-55-timebodygyroscopeangularvelocityjerkmagstandarddeviation-1.png" id="0" name="Picture"/>
                     <pic:cNvPicPr>
                       <a:picLocks noChangeArrowheads="1" noChangeAspect="1"/>
                     </pic:cNvPicPr>
@@ -19034,10 +19082,10 @@
       <w:pPr>
         <w:pStyle w:val="Heading2"/>
       </w:pPr>
-      <w:bookmarkStart w:id="134" w:name="frequencybodyacceleration-std-x"/>
+      <w:bookmarkStart w:id="134" w:name="frequencybodyaccelerationstandarddeviationx"/>
       <w:bookmarkEnd w:id="134"/>
       <w:r>
-        <w:t xml:space="preserve">frequencybodyacceleration-std()-x</w:t>
+        <w:t xml:space="preserve">frequencybodyaccelerationstandarddeviationx</w:t>
       </w:r>
     </w:p>
     <w:tbl>
@@ -19248,7 +19296,7 @@
               <a:graphicData uri="http://schemas.openxmlformats.org/drawingml/2006/picture">
                 <pic:pic>
                   <pic:nvPicPr>
-                    <pic:cNvPr descr="codebook_tidydataset_files/figure-docx/Var-56-frequencybodyacceleration-std()-x-1.png" id="0" name="Picture"/>
+                    <pic:cNvPr descr="codebook_tidydataset_files/figure-docx/Var-56-frequencybodyaccelerationstandarddeviationx-1.png" id="0" name="Picture"/>
                     <pic:cNvPicPr>
                       <a:picLocks noChangeArrowheads="1" noChangeAspect="1"/>
                     </pic:cNvPicPr>
@@ -19292,10 +19340,10 @@
       <w:pPr>
         <w:pStyle w:val="Heading2"/>
       </w:pPr>
-      <w:bookmarkStart w:id="136" w:name="frequencybodyacceleration-std-y"/>
+      <w:bookmarkStart w:id="136" w:name="frequencybodyaccelerationstandarddeviationy"/>
       <w:bookmarkEnd w:id="136"/>
       <w:r>
-        <w:t xml:space="preserve">frequencybodyacceleration-std()-y</w:t>
+        <w:t xml:space="preserve">frequencybodyaccelerationstandarddeviationy</w:t>
       </w:r>
     </w:p>
     <w:tbl>
@@ -19506,7 +19554,7 @@
               <a:graphicData uri="http://schemas.openxmlformats.org/drawingml/2006/picture">
                 <pic:pic>
                   <pic:nvPicPr>
-                    <pic:cNvPr descr="codebook_tidydataset_files/figure-docx/Var-57-frequencybodyacceleration-std()-y-1.png" id="0" name="Picture"/>
+                    <pic:cNvPr descr="codebook_tidydataset_files/figure-docx/Var-57-frequencybodyaccelerationstandarddeviationy-1.png" id="0" name="Picture"/>
                     <pic:cNvPicPr>
                       <a:picLocks noChangeArrowheads="1" noChangeAspect="1"/>
                     </pic:cNvPicPr>
@@ -19550,10 +19598,10 @@
       <w:pPr>
         <w:pStyle w:val="Heading2"/>
       </w:pPr>
-      <w:bookmarkStart w:id="138" w:name="frequencybodyacceleration-std-z"/>
+      <w:bookmarkStart w:id="138" w:name="frequencybodyaccelerationstandarddeviationz"/>
       <w:bookmarkEnd w:id="138"/>
       <w:r>
-        <w:t xml:space="preserve">frequencybodyacceleration-std()-z</w:t>
+        <w:t xml:space="preserve">frequencybodyaccelerationstandarddeviationz</w:t>
       </w:r>
     </w:p>
     <w:tbl>
@@ -19764,7 +19812,7 @@
               <a:graphicData uri="http://schemas.openxmlformats.org/drawingml/2006/picture">
                 <pic:pic>
                   <pic:nvPicPr>
-                    <pic:cNvPr descr="codebook_tidydataset_files/figure-docx/Var-58-frequencybodyacceleration-std()-z-1.png" id="0" name="Picture"/>
+                    <pic:cNvPr descr="codebook_tidydataset_files/figure-docx/Var-58-frequencybodyaccelerationstandarddeviationz-1.png" id="0" name="Picture"/>
                     <pic:cNvPicPr>
                       <a:picLocks noChangeArrowheads="1" noChangeAspect="1"/>
                     </pic:cNvPicPr>
@@ -19808,10 +19856,10 @@
       <w:pPr>
         <w:pStyle w:val="Heading2"/>
       </w:pPr>
-      <w:bookmarkStart w:id="140" w:name="frequencybodyaccelerationjerk-std-x"/>
+      <w:bookmarkStart w:id="140" w:name="frequencybodyaccelerationjerkstandarddeviationx"/>
       <w:bookmarkEnd w:id="140"/>
       <w:r>
-        <w:t xml:space="preserve">frequencybodyaccelerationjerk-std()-x</w:t>
+        <w:t xml:space="preserve">frequencybodyaccelerationjerkstandarddeviationx</w:t>
       </w:r>
     </w:p>
     <w:tbl>
@@ -20022,7 +20070,7 @@
               <a:graphicData uri="http://schemas.openxmlformats.org/drawingml/2006/picture">
                 <pic:pic>
                   <pic:nvPicPr>
-                    <pic:cNvPr descr="codebook_tidydataset_files/figure-docx/Var-59-frequencybodyaccelerationjerk-std()-x-1.png" id="0" name="Picture"/>
+                    <pic:cNvPr descr="codebook_tidydataset_files/figure-docx/Var-59-frequencybodyaccelerationjerkstandarddeviationx-1.png" id="0" name="Picture"/>
                     <pic:cNvPicPr>
                       <a:picLocks noChangeArrowheads="1" noChangeAspect="1"/>
                     </pic:cNvPicPr>
@@ -20066,10 +20114,10 @@
       <w:pPr>
         <w:pStyle w:val="Heading2"/>
       </w:pPr>
-      <w:bookmarkStart w:id="142" w:name="frequencybodyaccelerationjerk-std-y"/>
+      <w:bookmarkStart w:id="142" w:name="frequencybodyaccelerationjerkstandarddeviationy"/>
       <w:bookmarkEnd w:id="142"/>
       <w:r>
-        <w:t xml:space="preserve">frequencybodyaccelerationjerk-std()-y</w:t>
+        <w:t xml:space="preserve">frequencybodyaccelerationjerkstandarddeviationy</w:t>
       </w:r>
     </w:p>
     <w:tbl>
@@ -20280,7 +20328,7 @@
               <a:graphicData uri="http://schemas.openxmlformats.org/drawingml/2006/picture">
                 <pic:pic>
                   <pic:nvPicPr>
-                    <pic:cNvPr descr="codebook_tidydataset_files/figure-docx/Var-60-frequencybodyaccelerationjerk-std()-y-1.png" id="0" name="Picture"/>
+                    <pic:cNvPr descr="codebook_tidydataset_files/figure-docx/Var-60-frequencybodyaccelerationjerkstandarddeviationy-1.png" id="0" name="Picture"/>
                     <pic:cNvPicPr>
                       <a:picLocks noChangeArrowheads="1" noChangeAspect="1"/>
                     </pic:cNvPicPr>
@@ -20324,10 +20372,10 @@
       <w:pPr>
         <w:pStyle w:val="Heading2"/>
       </w:pPr>
-      <w:bookmarkStart w:id="144" w:name="frequencybodyaccelerationjerk-std-z"/>
+      <w:bookmarkStart w:id="144" w:name="frequencybodyaccelerationjerkstandarddeviationz"/>
       <w:bookmarkEnd w:id="144"/>
       <w:r>
-        <w:t xml:space="preserve">frequencybodyaccelerationjerk-std()-z</w:t>
+        <w:t xml:space="preserve">frequencybodyaccelerationjerkstandarddeviationz</w:t>
       </w:r>
     </w:p>
     <w:tbl>
@@ -20538,7 +20586,7 @@
               <a:graphicData uri="http://schemas.openxmlformats.org/drawingml/2006/picture">
                 <pic:pic>
                   <pic:nvPicPr>
-                    <pic:cNvPr descr="codebook_tidydataset_files/figure-docx/Var-61-frequencybodyaccelerationjerk-std()-z-1.png" id="0" name="Picture"/>
+                    <pic:cNvPr descr="codebook_tidydataset_files/figure-docx/Var-61-frequencybodyaccelerationjerkstandarddeviationz-1.png" id="0" name="Picture"/>
                     <pic:cNvPicPr>
                       <a:picLocks noChangeArrowheads="1" noChangeAspect="1"/>
                     </pic:cNvPicPr>
@@ -20582,10 +20630,10 @@
       <w:pPr>
         <w:pStyle w:val="Heading2"/>
       </w:pPr>
-      <w:bookmarkStart w:id="146" w:name="frequencybodygyroscopeangularvelocity-std-x"/>
+      <w:bookmarkStart w:id="146" w:name="frequencybodygyroscopeangularvelocitystandarddeviationx"/>
       <w:bookmarkEnd w:id="146"/>
       <w:r>
-        <w:t xml:space="preserve">frequencybodygyroscopeangularvelocity-std()-x</w:t>
+        <w:t xml:space="preserve">frequencybodygyroscopeangularvelocitystandarddeviationx</w:t>
       </w:r>
     </w:p>
     <w:tbl>
@@ -20796,7 +20844,7 @@
               <a:graphicData uri="http://schemas.openxmlformats.org/drawingml/2006/picture">
                 <pic:pic>
                   <pic:nvPicPr>
-                    <pic:cNvPr descr="codebook_tidydataset_files/figure-docx/Var-62-frequencybodygyroscopeangularvelocity-std()-x-1.png" id="0" name="Picture"/>
+                    <pic:cNvPr descr="codebook_tidydataset_files/figure-docx/Var-62-frequencybodygyroscopeangularvelocitystandarddeviationx-1.png" id="0" name="Picture"/>
                     <pic:cNvPicPr>
                       <a:picLocks noChangeArrowheads="1" noChangeAspect="1"/>
                     </pic:cNvPicPr>
@@ -20840,10 +20888,10 @@
       <w:pPr>
         <w:pStyle w:val="Heading2"/>
       </w:pPr>
-      <w:bookmarkStart w:id="148" w:name="frequencybodygyroscopeangularvelocity-std-y"/>
+      <w:bookmarkStart w:id="148" w:name="frequencybodygyroscopeangularvelocitystandarddeviationy"/>
       <w:bookmarkEnd w:id="148"/>
       <w:r>
-        <w:t xml:space="preserve">frequencybodygyroscopeangularvelocity-std()-y</w:t>
+        <w:t xml:space="preserve">frequencybodygyroscopeangularvelocitystandarddeviationy</w:t>
       </w:r>
     </w:p>
     <w:tbl>
@@ -21054,7 +21102,7 @@
               <a:graphicData uri="http://schemas.openxmlformats.org/drawingml/2006/picture">
                 <pic:pic>
                   <pic:nvPicPr>
-                    <pic:cNvPr descr="codebook_tidydataset_files/figure-docx/Var-63-frequencybodygyroscopeangularvelocity-std()-y-1.png" id="0" name="Picture"/>
+                    <pic:cNvPr descr="codebook_tidydataset_files/figure-docx/Var-63-frequencybodygyroscopeangularvelocitystandarddeviationy-1.png" id="0" name="Picture"/>
                     <pic:cNvPicPr>
                       <a:picLocks noChangeArrowheads="1" noChangeAspect="1"/>
                     </pic:cNvPicPr>
@@ -21098,10 +21146,10 @@
       <w:pPr>
         <w:pStyle w:val="Heading2"/>
       </w:pPr>
-      <w:bookmarkStart w:id="150" w:name="frequencybodygyroscopeangularvelocity-std-z"/>
+      <w:bookmarkStart w:id="150" w:name="frequencybodygyroscopeangularvelocitystandarddeviationz"/>
       <w:bookmarkEnd w:id="150"/>
       <w:r>
-        <w:t xml:space="preserve">frequencybodygyroscopeangularvelocity-std()-z</w:t>
+        <w:t xml:space="preserve">frequencybodygyroscopeangularvelocitystandarddeviationz</w:t>
       </w:r>
     </w:p>
     <w:tbl>
@@ -21312,7 +21360,7 @@
               <a:graphicData uri="http://schemas.openxmlformats.org/drawingml/2006/picture">
                 <pic:pic>
                   <pic:nvPicPr>
-                    <pic:cNvPr descr="codebook_tidydataset_files/figure-docx/Var-64-frequencybodygyroscopeangularvelocity-std()-z-1.png" id="0" name="Picture"/>
+                    <pic:cNvPr descr="codebook_tidydataset_files/figure-docx/Var-64-frequencybodygyroscopeangularvelocitystandarddeviationz-1.png" id="0" name="Picture"/>
                     <pic:cNvPicPr>
                       <a:picLocks noChangeArrowheads="1" noChangeAspect="1"/>
                     </pic:cNvPicPr>
@@ -21356,10 +21404,10 @@
       <w:pPr>
         <w:pStyle w:val="Heading2"/>
       </w:pPr>
-      <w:bookmarkStart w:id="152" w:name="frequencybodyaccelerationmag-std"/>
+      <w:bookmarkStart w:id="152" w:name="frequencybodyaccelerationmagstandarddeviation"/>
       <w:bookmarkEnd w:id="152"/>
       <w:r>
-        <w:t xml:space="preserve">frequencybodyaccelerationmag-std()</w:t>
+        <w:t xml:space="preserve">frequencybodyaccelerationmagstandarddeviation</w:t>
       </w:r>
     </w:p>
     <w:tbl>
@@ -21570,7 +21618,7 @@
               <a:graphicData uri="http://schemas.openxmlformats.org/drawingml/2006/picture">
                 <pic:pic>
                   <pic:nvPicPr>
-                    <pic:cNvPr descr="codebook_tidydataset_files/figure-docx/Var-65-frequencybodyaccelerationmag-std()-1.png" id="0" name="Picture"/>
+                    <pic:cNvPr descr="codebook_tidydataset_files/figure-docx/Var-65-frequencybodyaccelerationmagstandarddeviation-1.png" id="0" name="Picture"/>
                     <pic:cNvPicPr>
                       <a:picLocks noChangeArrowheads="1" noChangeAspect="1"/>
                     </pic:cNvPicPr>
@@ -21614,10 +21662,10 @@
       <w:pPr>
         <w:pStyle w:val="Heading2"/>
       </w:pPr>
-      <w:bookmarkStart w:id="154" w:name="frequencybodyaccjerkmag-std"/>
+      <w:bookmarkStart w:id="154" w:name="frequencybodyaccjerkmagstandarddeviation"/>
       <w:bookmarkEnd w:id="154"/>
       <w:r>
-        <w:t xml:space="preserve">frequencybodyaccjerkmag-std()</w:t>
+        <w:t xml:space="preserve">frequencybodyaccjerkmagstandarddeviation</w:t>
       </w:r>
     </w:p>
     <w:tbl>
@@ -21828,7 +21876,7 @@
               <a:graphicData uri="http://schemas.openxmlformats.org/drawingml/2006/picture">
                 <pic:pic>
                   <pic:nvPicPr>
-                    <pic:cNvPr descr="codebook_tidydataset_files/figure-docx/Var-66-frequencybodyaccjerkmag-std()-1.png" id="0" name="Picture"/>
+                    <pic:cNvPr descr="codebook_tidydataset_files/figure-docx/Var-66-frequencybodyaccjerkmagstandarddeviation-1.png" id="0" name="Picture"/>
                     <pic:cNvPicPr>
                       <a:picLocks noChangeArrowheads="1" noChangeAspect="1"/>
                     </pic:cNvPicPr>
@@ -21872,10 +21920,10 @@
       <w:pPr>
         <w:pStyle w:val="Heading2"/>
       </w:pPr>
-      <w:bookmarkStart w:id="156" w:name="frequencybodygyromag-std"/>
+      <w:bookmarkStart w:id="156" w:name="frequencybodygyromagstandarddeviation"/>
       <w:bookmarkEnd w:id="156"/>
       <w:r>
-        <w:t xml:space="preserve">frequencybodygyromag-std()</w:t>
+        <w:t xml:space="preserve">frequencybodygyromagstandarddeviation</w:t>
       </w:r>
     </w:p>
     <w:tbl>
@@ -22086,7 +22134,7 @@
               <a:graphicData uri="http://schemas.openxmlformats.org/drawingml/2006/picture">
                 <pic:pic>
                   <pic:nvPicPr>
-                    <pic:cNvPr descr="codebook_tidydataset_files/figure-docx/Var-67-frequencybodygyromag-std()-1.png" id="0" name="Picture"/>
+                    <pic:cNvPr descr="codebook_tidydataset_files/figure-docx/Var-67-frequencybodygyromagstandarddeviation-1.png" id="0" name="Picture"/>
                     <pic:cNvPicPr>
                       <a:picLocks noChangeArrowheads="1" noChangeAspect="1"/>
                     </pic:cNvPicPr>
@@ -22130,10 +22178,10 @@
       <w:pPr>
         <w:pStyle w:val="Heading2"/>
       </w:pPr>
-      <w:bookmarkStart w:id="158" w:name="frequencybodygyrojerkmag-std"/>
+      <w:bookmarkStart w:id="158" w:name="frequencybodygyrojerkmagstandarddeviation"/>
       <w:bookmarkEnd w:id="158"/>
       <w:r>
-        <w:t xml:space="preserve">frequencybodygyrojerkmag-std()</w:t>
+        <w:t xml:space="preserve">frequencybodygyrojerkmagstandarddeviation</w:t>
       </w:r>
     </w:p>
     <w:tbl>
@@ -22344,7 +22392,7 @@
               <a:graphicData uri="http://schemas.openxmlformats.org/drawingml/2006/picture">
                 <pic:pic>
                   <pic:nvPicPr>
-                    <pic:cNvPr descr="codebook_tidydataset_files/figure-docx/Var-68-frequencybodygyrojerkmag-std()-1.png" id="0" name="Picture"/>
+                    <pic:cNvPr descr="codebook_tidydataset_files/figure-docx/Var-68-frequencybodygyrojerkmagstandarddeviation-1.png" id="0" name="Picture"/>
                     <pic:cNvPicPr>
                       <a:picLocks noChangeArrowheads="1" noChangeAspect="1"/>
                     </pic:cNvPicPr>
@@ -22423,7 +22471,7 @@
         </w:numPr>
       </w:pPr>
       <w:r>
-        <w:t xml:space="preserve">Report creation time: Fri Nov 23 2018 21:49:43</w:t>
+        <w:t xml:space="preserve">Report creation time: Fri Nov 23 2018 22:46:52</w:t>
       </w:r>
     </w:p>
     <w:p>
@@ -22443,7 +22491,7 @@
         <w:rPr>
           <w:rStyle w:val="VerbatimChar"/>
         </w:rPr>
-        <w:t xml:space="preserve">C:/Users/natha/TidyData</w:t>
+        <w:t xml:space="preserve">C:/Users/natha/gettingandcleaningdata</w:t>
       </w:r>
     </w:p>
     <w:p>
@@ -22607,7 +22655,7 @@
     </w:lvl>
   </w:abstractNum>
   <w:abstractNum w:abstractNumId="990">
-    <w:nsid w:val="a6ee2ae0"/>
+    <w:nsid w:val="696453f7"/>
     <w:multiLevelType w:val="multilevel"/>
     <w:lvl w:ilvl="0">
       <w:numFmt w:val="bullet"/>
@@ -22688,7 +22736,7 @@
     </w:lvl>
   </w:abstractNum>
   <w:abstractNum w:abstractNumId="991">
-    <w:nsid w:val="416c9b26"/>
+    <w:nsid w:val="172b3db8"/>
     <w:multiLevelType w:val="multilevel"/>
     <w:lvl w:ilvl="0">
       <w:numFmt w:val="bullet"/>

</xml_diff>

<commit_message>
latest tidydataset and updated codebook
</commit_message>
<xml_diff>
--- a/codebook_tidydataset.docx
+++ b/codebook_tidydataset.docx
@@ -59,13 +59,13 @@
         <w:pStyle w:val="Date"/>
       </w:pPr>
       <w:r>
-        <w:t xml:space="preserve">2018-11-23</w:t>
+        <w:t xml:space="preserve">2018-11-26</w:t>
       </w:r>
       <w:r>
         <w:t xml:space="preserve"> </w:t>
       </w:r>
       <w:r>
-        <w:t xml:space="preserve">22:46:51</w:t>
+        <w:t xml:space="preserve">11:29:00</w:t>
       </w:r>
     </w:p>
     <w:p>
@@ -201,12 +201,12 @@
         <w:tblLook w:firstRow="1"/>
       </w:tblPr>
       <w:tblGrid>
-        <w:gridCol w:w="443"/>
-        <w:gridCol w:w="3600"/>
-        <w:gridCol w:w="664"/>
-        <w:gridCol w:w="609"/>
-        <w:gridCol w:w="553"/>
-        <w:gridCol w:w="2049"/>
+        <w:gridCol w:w="411"/>
+        <w:gridCol w:w="3908"/>
+        <w:gridCol w:w="617"/>
+        <w:gridCol w:w="565"/>
+        <w:gridCol w:w="514"/>
+        <w:gridCol w:w="1902"/>
       </w:tblGrid>
       <w:tr>
         <w:trPr>
@@ -392,12 +392,18 @@
               <w:t xml:space="preserve"> </w:t>
             </w:r>
             <w:r>
-              <w:t xml:space="preserve">the participants (WALKING,</w:t>
+              <w:t xml:space="preserve">the</w:t>
             </w:r>
             <w:r>
               <w:t xml:space="preserve"> </w:t>
             </w:r>
             <w:r>
+              <w:t xml:space="preserve">participants (WALKING,</w:t>
+            </w:r>
+            <w:r>
+              <w:t xml:space="preserve"> </w:t>
+            </w:r>
+            <w:r>
               <w:t xml:space="preserve">WALKING_UPSTAIRS,</w:t>
             </w:r>
             <w:r>
@@ -410,19 +416,19 @@
               <w:t xml:space="preserve"> </w:t>
             </w:r>
             <w:r>
-              <w:t xml:space="preserve">STANDING, LAYING) wearing a</w:t>
+              <w:t xml:space="preserve">STANDING, LAYING)</w:t>
             </w:r>
             <w:r>
               <w:t xml:space="preserve"> </w:t>
             </w:r>
             <w:r>
-              <w:t xml:space="preserve">smartphone (Samsung Galaxy S II) on</w:t>
+              <w:t xml:space="preserve">wearing a smartphone (Samsung</w:t>
             </w:r>
             <w:r>
               <w:t xml:space="preserve"> </w:t>
             </w:r>
             <w:r>
-              <w:t xml:space="preserve">the waist.</w:t>
+              <w:t xml:space="preserve">Galaxy S II) on the waist.</w:t>
             </w:r>
           </w:p>
         </w:tc>
@@ -568,7 +574,13 @@
               <w:jc w:val="left"/>
             </w:pPr>
             <w:r>
-              <w:t xml:space="preserve">Mean of the body acceleration</w:t>
+              <w:t xml:space="preserve">Normalised mean of the body</w:t>
+            </w:r>
+            <w:r>
+              <w:t xml:space="preserve"> </w:t>
+            </w:r>
+            <w:r>
+              <w:t xml:space="preserve">acceleration</w:t>
             </w:r>
             <w:r>
               <w:t xml:space="preserve"> </w:t>
@@ -650,7 +662,13 @@
               <w:jc w:val="left"/>
             </w:pPr>
             <w:r>
-              <w:t xml:space="preserve">Mean of the body acceleration</w:t>
+              <w:t xml:space="preserve">Normalised mean of the body</w:t>
+            </w:r>
+            <w:r>
+              <w:t xml:space="preserve"> </w:t>
+            </w:r>
+            <w:r>
+              <w:t xml:space="preserve">acceleration</w:t>
             </w:r>
             <w:r>
               <w:t xml:space="preserve"> </w:t>
@@ -732,7 +750,13 @@
               <w:jc w:val="left"/>
             </w:pPr>
             <w:r>
-              <w:t xml:space="preserve">Mean of the body acceleration</w:t>
+              <w:t xml:space="preserve">Normalised mean of the body</w:t>
+            </w:r>
+            <w:r>
+              <w:t xml:space="preserve"> </w:t>
+            </w:r>
+            <w:r>
+              <w:t xml:space="preserve">acceleration</w:t>
             </w:r>
             <w:r>
               <w:t xml:space="preserve"> </w:t>
@@ -811,7 +835,29 @@
           <w:p>
             <w:pPr>
               <w:pStyle w:val="Compact"/>
-            </w:pPr>
+              <w:jc w:val="left"/>
+            </w:pPr>
+            <w:r>
+              <w:t xml:space="preserve">Normalised mean of the gravity</w:t>
+            </w:r>
+            <w:r>
+              <w:t xml:space="preserve"> </w:t>
+            </w:r>
+            <w:r>
+              <w:t xml:space="preserve">acceleration recorded by the</w:t>
+            </w:r>
+            <w:r>
+              <w:t xml:space="preserve"> </w:t>
+            </w:r>
+            <w:r>
+              <w:t xml:space="preserve">accelerometer in the time domain</w:t>
+            </w:r>
+            <w:r>
+              <w:t xml:space="preserve"> </w:t>
+            </w:r>
+            <w:r>
+              <w:t xml:space="preserve">for the x-axis.</w:t>
+            </w:r>
           </w:p>
         </w:tc>
       </w:tr>
@@ -877,7 +923,29 @@
           <w:p>
             <w:pPr>
               <w:pStyle w:val="Compact"/>
-            </w:pPr>
+              <w:jc w:val="left"/>
+            </w:pPr>
+            <w:r>
+              <w:t xml:space="preserve">Normalised mean of the gravity</w:t>
+            </w:r>
+            <w:r>
+              <w:t xml:space="preserve"> </w:t>
+            </w:r>
+            <w:r>
+              <w:t xml:space="preserve">acceleration recorded by the</w:t>
+            </w:r>
+            <w:r>
+              <w:t xml:space="preserve"> </w:t>
+            </w:r>
+            <w:r>
+              <w:t xml:space="preserve">accelerometer in the time domain</w:t>
+            </w:r>
+            <w:r>
+              <w:t xml:space="preserve"> </w:t>
+            </w:r>
+            <w:r>
+              <w:t xml:space="preserve">for the y-axis.</w:t>
+            </w:r>
           </w:p>
         </w:tc>
       </w:tr>
@@ -943,7 +1011,29 @@
           <w:p>
             <w:pPr>
               <w:pStyle w:val="Compact"/>
-            </w:pPr>
+              <w:jc w:val="left"/>
+            </w:pPr>
+            <w:r>
+              <w:t xml:space="preserve">Normalised mean of the gravity</w:t>
+            </w:r>
+            <w:r>
+              <w:t xml:space="preserve"> </w:t>
+            </w:r>
+            <w:r>
+              <w:t xml:space="preserve">acceleration recorded by the</w:t>
+            </w:r>
+            <w:r>
+              <w:t xml:space="preserve"> </w:t>
+            </w:r>
+            <w:r>
+              <w:t xml:space="preserve">accelerometer in the time domain</w:t>
+            </w:r>
+            <w:r>
+              <w:t xml:space="preserve"> </w:t>
+            </w:r>
+            <w:r>
+              <w:t xml:space="preserve">for the z-axis.</w:t>
+            </w:r>
           </w:p>
         </w:tc>
       </w:tr>
@@ -1009,7 +1099,29 @@
           <w:p>
             <w:pPr>
               <w:pStyle w:val="Compact"/>
-            </w:pPr>
+              <w:jc w:val="left"/>
+            </w:pPr>
+            <w:r>
+              <w:t xml:space="preserve">Normalised mean of the jerk body</w:t>
+            </w:r>
+            <w:r>
+              <w:t xml:space="preserve"> </w:t>
+            </w:r>
+            <w:r>
+              <w:t xml:space="preserve">acceleration recorded by the</w:t>
+            </w:r>
+            <w:r>
+              <w:t xml:space="preserve"> </w:t>
+            </w:r>
+            <w:r>
+              <w:t xml:space="preserve">accelerometer in the time domain</w:t>
+            </w:r>
+            <w:r>
+              <w:t xml:space="preserve"> </w:t>
+            </w:r>
+            <w:r>
+              <w:t xml:space="preserve">for the x-axis.</w:t>
+            </w:r>
           </w:p>
         </w:tc>
       </w:tr>
@@ -1075,7 +1187,29 @@
           <w:p>
             <w:pPr>
               <w:pStyle w:val="Compact"/>
-            </w:pPr>
+              <w:jc w:val="left"/>
+            </w:pPr>
+            <w:r>
+              <w:t xml:space="preserve">Normalised mean of the jerk body</w:t>
+            </w:r>
+            <w:r>
+              <w:t xml:space="preserve"> </w:t>
+            </w:r>
+            <w:r>
+              <w:t xml:space="preserve">acceleration recorded by the</w:t>
+            </w:r>
+            <w:r>
+              <w:t xml:space="preserve"> </w:t>
+            </w:r>
+            <w:r>
+              <w:t xml:space="preserve">accelerometer in the time domain</w:t>
+            </w:r>
+            <w:r>
+              <w:t xml:space="preserve"> </w:t>
+            </w:r>
+            <w:r>
+              <w:t xml:space="preserve">for the y-axis.</w:t>
+            </w:r>
           </w:p>
         </w:tc>
       </w:tr>
@@ -1141,7 +1275,29 @@
           <w:p>
             <w:pPr>
               <w:pStyle w:val="Compact"/>
-            </w:pPr>
+              <w:jc w:val="left"/>
+            </w:pPr>
+            <w:r>
+              <w:t xml:space="preserve">Normalised mean of the jerk body</w:t>
+            </w:r>
+            <w:r>
+              <w:t xml:space="preserve"> </w:t>
+            </w:r>
+            <w:r>
+              <w:t xml:space="preserve">acceleration recorded by the</w:t>
+            </w:r>
+            <w:r>
+              <w:t xml:space="preserve"> </w:t>
+            </w:r>
+            <w:r>
+              <w:t xml:space="preserve">accelerometer in the time domain</w:t>
+            </w:r>
+            <w:r>
+              <w:t xml:space="preserve"> </w:t>
+            </w:r>
+            <w:r>
+              <w:t xml:space="preserve">for the z-axis.</w:t>
+            </w:r>
           </w:p>
         </w:tc>
       </w:tr>
@@ -1207,7 +1363,29 @@
           <w:p>
             <w:pPr>
               <w:pStyle w:val="Compact"/>
-            </w:pPr>
+              <w:jc w:val="left"/>
+            </w:pPr>
+            <w:r>
+              <w:t xml:space="preserve">Normalised mean of the</w:t>
+            </w:r>
+            <w:r>
+              <w:t xml:space="preserve"> </w:t>
+            </w:r>
+            <w:r>
+              <w:t xml:space="preserve">body angular velocity recorded by</w:t>
+            </w:r>
+            <w:r>
+              <w:t xml:space="preserve"> </w:t>
+            </w:r>
+            <w:r>
+              <w:t xml:space="preserve">the gyroscope in the time domain</w:t>
+            </w:r>
+            <w:r>
+              <w:t xml:space="preserve"> </w:t>
+            </w:r>
+            <w:r>
+              <w:t xml:space="preserve">for the x-axis.</w:t>
+            </w:r>
           </w:p>
         </w:tc>
       </w:tr>
@@ -1273,7 +1451,29 @@
           <w:p>
             <w:pPr>
               <w:pStyle w:val="Compact"/>
-            </w:pPr>
+              <w:jc w:val="left"/>
+            </w:pPr>
+            <w:r>
+              <w:t xml:space="preserve">Normalised mean of the</w:t>
+            </w:r>
+            <w:r>
+              <w:t xml:space="preserve"> </w:t>
+            </w:r>
+            <w:r>
+              <w:t xml:space="preserve">body angular velocity recorded by</w:t>
+            </w:r>
+            <w:r>
+              <w:t xml:space="preserve"> </w:t>
+            </w:r>
+            <w:r>
+              <w:t xml:space="preserve">the gyroscope in the time domain</w:t>
+            </w:r>
+            <w:r>
+              <w:t xml:space="preserve"> </w:t>
+            </w:r>
+            <w:r>
+              <w:t xml:space="preserve">for the y-axis.</w:t>
+            </w:r>
           </w:p>
         </w:tc>
       </w:tr>
@@ -1339,7 +1539,29 @@
           <w:p>
             <w:pPr>
               <w:pStyle w:val="Compact"/>
-            </w:pPr>
+              <w:jc w:val="left"/>
+            </w:pPr>
+            <w:r>
+              <w:t xml:space="preserve">Normalised mean of the</w:t>
+            </w:r>
+            <w:r>
+              <w:t xml:space="preserve"> </w:t>
+            </w:r>
+            <w:r>
+              <w:t xml:space="preserve">body angular velocity recorded by</w:t>
+            </w:r>
+            <w:r>
+              <w:t xml:space="preserve"> </w:t>
+            </w:r>
+            <w:r>
+              <w:t xml:space="preserve">the gyroscope in the time domain</w:t>
+            </w:r>
+            <w:r>
+              <w:t xml:space="preserve"> </w:t>
+            </w:r>
+            <w:r>
+              <w:t xml:space="preserve">for the z-axis.</w:t>
+            </w:r>
           </w:p>
         </w:tc>
       </w:tr>
@@ -1405,7 +1627,29 @@
           <w:p>
             <w:pPr>
               <w:pStyle w:val="Compact"/>
-            </w:pPr>
+              <w:jc w:val="left"/>
+            </w:pPr>
+            <w:r>
+              <w:t xml:space="preserve">Normalised mean of the</w:t>
+            </w:r>
+            <w:r>
+              <w:t xml:space="preserve"> </w:t>
+            </w:r>
+            <w:r>
+              <w:t xml:space="preserve">jerk body angular velocity</w:t>
+            </w:r>
+            <w:r>
+              <w:t xml:space="preserve"> </w:t>
+            </w:r>
+            <w:r>
+              <w:t xml:space="preserve">recorded by the gyroscope in the</w:t>
+            </w:r>
+            <w:r>
+              <w:t xml:space="preserve"> </w:t>
+            </w:r>
+            <w:r>
+              <w:t xml:space="preserve">time domain for the x-axis.</w:t>
+            </w:r>
           </w:p>
         </w:tc>
       </w:tr>
@@ -1471,7 +1715,29 @@
           <w:p>
             <w:pPr>
               <w:pStyle w:val="Compact"/>
-            </w:pPr>
+              <w:jc w:val="left"/>
+            </w:pPr>
+            <w:r>
+              <w:t xml:space="preserve">Normalised mean of the</w:t>
+            </w:r>
+            <w:r>
+              <w:t xml:space="preserve"> </w:t>
+            </w:r>
+            <w:r>
+              <w:t xml:space="preserve">jerk body angular velocity</w:t>
+            </w:r>
+            <w:r>
+              <w:t xml:space="preserve"> </w:t>
+            </w:r>
+            <w:r>
+              <w:t xml:space="preserve">recorded by the gyroscope in the</w:t>
+            </w:r>
+            <w:r>
+              <w:t xml:space="preserve"> </w:t>
+            </w:r>
+            <w:r>
+              <w:t xml:space="preserve">time domain for the y-axis.</w:t>
+            </w:r>
           </w:p>
         </w:tc>
       </w:tr>
@@ -1537,31 +1803,53 @@
           <w:p>
             <w:pPr>
               <w:pStyle w:val="Compact"/>
-            </w:pPr>
-          </w:p>
-        </w:tc>
-      </w:tr>
-      <w:tr>
-        <w:tc>
-          <w:p>
-            <w:pPr>
-              <w:pStyle w:val="Compact"/>
-            </w:pPr>
-          </w:p>
-        </w:tc>
-        <w:tc>
-          <w:p>
-            <w:pPr>
-              <w:pStyle w:val="Compact"/>
-              <w:jc w:val="left"/>
-            </w:pPr>
-            <w:hyperlink w:anchor="timebodyaccelerationmagmean">
+              <w:jc w:val="left"/>
+            </w:pPr>
+            <w:r>
+              <w:t xml:space="preserve">Normalised mean of the</w:t>
+            </w:r>
+            <w:r>
+              <w:t xml:space="preserve"> </w:t>
+            </w:r>
+            <w:r>
+              <w:t xml:space="preserve">jerk body angular velocity</w:t>
+            </w:r>
+            <w:r>
+              <w:t xml:space="preserve"> </w:t>
+            </w:r>
+            <w:r>
+              <w:t xml:space="preserve">recorded by the gyroscope in the</w:t>
+            </w:r>
+            <w:r>
+              <w:t xml:space="preserve"> </w:t>
+            </w:r>
+            <w:r>
+              <w:t xml:space="preserve">time domain for the z-axis.</w:t>
+            </w:r>
+          </w:p>
+        </w:tc>
+      </w:tr>
+      <w:tr>
+        <w:tc>
+          <w:p>
+            <w:pPr>
+              <w:pStyle w:val="Compact"/>
+            </w:pPr>
+          </w:p>
+        </w:tc>
+        <w:tc>
+          <w:p>
+            <w:pPr>
+              <w:pStyle w:val="Compact"/>
+              <w:jc w:val="left"/>
+            </w:pPr>
+            <w:hyperlink w:anchor="timebodyaccelerationmagnitudemean">
               <w:r>
                 <w:rPr>
                   <w:rStyle w:val="Hyperlink"/>
                   <w:b/>
                 </w:rPr>
-                <w:t xml:space="preserve">timebodyaccelerationmagmean</w:t>
+                <w:t xml:space="preserve">timebodyaccelerationmagnitudemean</w:t>
               </w:r>
             </w:hyperlink>
           </w:p>
@@ -1603,31 +1891,53 @@
           <w:p>
             <w:pPr>
               <w:pStyle w:val="Compact"/>
-            </w:pPr>
-          </w:p>
-        </w:tc>
-      </w:tr>
-      <w:tr>
-        <w:tc>
-          <w:p>
-            <w:pPr>
-              <w:pStyle w:val="Compact"/>
-            </w:pPr>
-          </w:p>
-        </w:tc>
-        <w:tc>
-          <w:p>
-            <w:pPr>
-              <w:pStyle w:val="Compact"/>
-              <w:jc w:val="left"/>
-            </w:pPr>
-            <w:hyperlink w:anchor="timegravityaccelerationmagmean">
+              <w:jc w:val="left"/>
+            </w:pPr>
+            <w:r>
+              <w:t xml:space="preserve">Normalised mean of the</w:t>
+            </w:r>
+            <w:r>
+              <w:t xml:space="preserve"> </w:t>
+            </w:r>
+            <w:r>
+              <w:t xml:space="preserve">magnitude of the body</w:t>
+            </w:r>
+            <w:r>
+              <w:t xml:space="preserve"> </w:t>
+            </w:r>
+            <w:r>
+              <w:t xml:space="preserve">acceleration recorded by the</w:t>
+            </w:r>
+            <w:r>
+              <w:t xml:space="preserve"> </w:t>
+            </w:r>
+            <w:r>
+              <w:t xml:space="preserve">accelerometer in the time domain.</w:t>
+            </w:r>
+          </w:p>
+        </w:tc>
+      </w:tr>
+      <w:tr>
+        <w:tc>
+          <w:p>
+            <w:pPr>
+              <w:pStyle w:val="Compact"/>
+            </w:pPr>
+          </w:p>
+        </w:tc>
+        <w:tc>
+          <w:p>
+            <w:pPr>
+              <w:pStyle w:val="Compact"/>
+              <w:jc w:val="left"/>
+            </w:pPr>
+            <w:hyperlink w:anchor="timegravityaccelerationmagnitudemean">
               <w:r>
                 <w:rPr>
                   <w:rStyle w:val="Hyperlink"/>
                   <w:b/>
                 </w:rPr>
-                <w:t xml:space="preserve">timegravityaccelerationmagmean</w:t>
+                <w:t xml:space="preserve">timegravityaccelerationmagnitudemean</w:t>
               </w:r>
             </w:hyperlink>
           </w:p>
@@ -1669,31 +1979,53 @@
           <w:p>
             <w:pPr>
               <w:pStyle w:val="Compact"/>
-            </w:pPr>
-          </w:p>
-        </w:tc>
-      </w:tr>
-      <w:tr>
-        <w:tc>
-          <w:p>
-            <w:pPr>
-              <w:pStyle w:val="Compact"/>
-            </w:pPr>
-          </w:p>
-        </w:tc>
-        <w:tc>
-          <w:p>
-            <w:pPr>
-              <w:pStyle w:val="Compact"/>
-              <w:jc w:val="left"/>
-            </w:pPr>
-            <w:hyperlink w:anchor="timebodyaccelerationjerkmagmean">
+              <w:jc w:val="left"/>
+            </w:pPr>
+            <w:r>
+              <w:t xml:space="preserve">Normalised mean of the</w:t>
+            </w:r>
+            <w:r>
+              <w:t xml:space="preserve"> </w:t>
+            </w:r>
+            <w:r>
+              <w:t xml:space="preserve">magnitude of the gravity</w:t>
+            </w:r>
+            <w:r>
+              <w:t xml:space="preserve"> </w:t>
+            </w:r>
+            <w:r>
+              <w:t xml:space="preserve">acceleration recorded by the</w:t>
+            </w:r>
+            <w:r>
+              <w:t xml:space="preserve"> </w:t>
+            </w:r>
+            <w:r>
+              <w:t xml:space="preserve">accelerometer in the time domain.</w:t>
+            </w:r>
+          </w:p>
+        </w:tc>
+      </w:tr>
+      <w:tr>
+        <w:tc>
+          <w:p>
+            <w:pPr>
+              <w:pStyle w:val="Compact"/>
+            </w:pPr>
+          </w:p>
+        </w:tc>
+        <w:tc>
+          <w:p>
+            <w:pPr>
+              <w:pStyle w:val="Compact"/>
+              <w:jc w:val="left"/>
+            </w:pPr>
+            <w:hyperlink w:anchor="timebodyaccelerationjerkmagnitudemean">
               <w:r>
                 <w:rPr>
                   <w:rStyle w:val="Hyperlink"/>
                   <w:b/>
                 </w:rPr>
-                <w:t xml:space="preserve">timebodyaccelerationjerkmagmean</w:t>
+                <w:t xml:space="preserve">timebodyaccelerationjerkmagnitudemean</w:t>
               </w:r>
             </w:hyperlink>
           </w:p>
@@ -1735,31 +2067,53 @@
           <w:p>
             <w:pPr>
               <w:pStyle w:val="Compact"/>
-            </w:pPr>
-          </w:p>
-        </w:tc>
-      </w:tr>
-      <w:tr>
-        <w:tc>
-          <w:p>
-            <w:pPr>
-              <w:pStyle w:val="Compact"/>
-            </w:pPr>
-          </w:p>
-        </w:tc>
-        <w:tc>
-          <w:p>
-            <w:pPr>
-              <w:pStyle w:val="Compact"/>
-              <w:jc w:val="left"/>
-            </w:pPr>
-            <w:hyperlink w:anchor="timebodygyroscopeangularvelocitymagmean">
+              <w:jc w:val="left"/>
+            </w:pPr>
+            <w:r>
+              <w:t xml:space="preserve">Normalised mean of the</w:t>
+            </w:r>
+            <w:r>
+              <w:t xml:space="preserve"> </w:t>
+            </w:r>
+            <w:r>
+              <w:t xml:space="preserve">jerk magnitude of the body</w:t>
+            </w:r>
+            <w:r>
+              <w:t xml:space="preserve"> </w:t>
+            </w:r>
+            <w:r>
+              <w:t xml:space="preserve">acceleration recorded by the</w:t>
+            </w:r>
+            <w:r>
+              <w:t xml:space="preserve"> </w:t>
+            </w:r>
+            <w:r>
+              <w:t xml:space="preserve">accelerometer in the time domain.</w:t>
+            </w:r>
+          </w:p>
+        </w:tc>
+      </w:tr>
+      <w:tr>
+        <w:tc>
+          <w:p>
+            <w:pPr>
+              <w:pStyle w:val="Compact"/>
+            </w:pPr>
+          </w:p>
+        </w:tc>
+        <w:tc>
+          <w:p>
+            <w:pPr>
+              <w:pStyle w:val="Compact"/>
+              <w:jc w:val="left"/>
+            </w:pPr>
+            <w:hyperlink w:anchor="timebodygyroscopeangularvelocitymagnitudemean">
               <w:r>
                 <w:rPr>
                   <w:rStyle w:val="Hyperlink"/>
                   <w:b/>
                 </w:rPr>
-                <w:t xml:space="preserve">timebodygyroscopeangularvelocitymagmean</w:t>
+                <w:t xml:space="preserve">timebodygyroscopeangularvelocitymagnitudemean</w:t>
               </w:r>
             </w:hyperlink>
           </w:p>
@@ -1801,31 +2155,53 @@
           <w:p>
             <w:pPr>
               <w:pStyle w:val="Compact"/>
-            </w:pPr>
-          </w:p>
-        </w:tc>
-      </w:tr>
-      <w:tr>
-        <w:tc>
-          <w:p>
-            <w:pPr>
-              <w:pStyle w:val="Compact"/>
-            </w:pPr>
-          </w:p>
-        </w:tc>
-        <w:tc>
-          <w:p>
-            <w:pPr>
-              <w:pStyle w:val="Compact"/>
-              <w:jc w:val="left"/>
-            </w:pPr>
-            <w:hyperlink w:anchor="timebodygyroscopeangularvelocityjerkmagmean">
+              <w:jc w:val="left"/>
+            </w:pPr>
+            <w:r>
+              <w:t xml:space="preserve">Normalised mean of the</w:t>
+            </w:r>
+            <w:r>
+              <w:t xml:space="preserve"> </w:t>
+            </w:r>
+            <w:r>
+              <w:t xml:space="preserve">magnitude of the body angular</w:t>
+            </w:r>
+            <w:r>
+              <w:t xml:space="preserve"> </w:t>
+            </w:r>
+            <w:r>
+              <w:t xml:space="preserve">velocity recorded by the gyroscope</w:t>
+            </w:r>
+            <w:r>
+              <w:t xml:space="preserve"> </w:t>
+            </w:r>
+            <w:r>
+              <w:t xml:space="preserve">in the time domain.</w:t>
+            </w:r>
+          </w:p>
+        </w:tc>
+      </w:tr>
+      <w:tr>
+        <w:tc>
+          <w:p>
+            <w:pPr>
+              <w:pStyle w:val="Compact"/>
+            </w:pPr>
+          </w:p>
+        </w:tc>
+        <w:tc>
+          <w:p>
+            <w:pPr>
+              <w:pStyle w:val="Compact"/>
+              <w:jc w:val="left"/>
+            </w:pPr>
+            <w:hyperlink w:anchor="timebodygyroscopeangularvelocityjerkmagnitudemean">
               <w:r>
                 <w:rPr>
                   <w:rStyle w:val="Hyperlink"/>
                   <w:b/>
                 </w:rPr>
-                <w:t xml:space="preserve">timebodygyroscopeangularvelocityjerkmagmean</w:t>
+                <w:t xml:space="preserve">timebodygyroscopeangularvelocityjerkmagnitudemean</w:t>
               </w:r>
             </w:hyperlink>
           </w:p>
@@ -1867,7 +2243,29 @@
           <w:p>
             <w:pPr>
               <w:pStyle w:val="Compact"/>
-            </w:pPr>
+              <w:jc w:val="left"/>
+            </w:pPr>
+            <w:r>
+              <w:t xml:space="preserve">Normalised mean of the</w:t>
+            </w:r>
+            <w:r>
+              <w:t xml:space="preserve"> </w:t>
+            </w:r>
+            <w:r>
+              <w:t xml:space="preserve">jerk magnitude of the body</w:t>
+            </w:r>
+            <w:r>
+              <w:t xml:space="preserve"> </w:t>
+            </w:r>
+            <w:r>
+              <w:t xml:space="preserve">angular velocity recorded by the</w:t>
+            </w:r>
+            <w:r>
+              <w:t xml:space="preserve"> </w:t>
+            </w:r>
+            <w:r>
+              <w:t xml:space="preserve">gyroscope in the time domain.</w:t>
+            </w:r>
           </w:p>
         </w:tc>
       </w:tr>
@@ -1933,7 +2331,35 @@
           <w:p>
             <w:pPr>
               <w:pStyle w:val="Compact"/>
-            </w:pPr>
+              <w:jc w:val="left"/>
+            </w:pPr>
+            <w:r>
+              <w:t xml:space="preserve">Normalised mean of the body</w:t>
+            </w:r>
+            <w:r>
+              <w:t xml:space="preserve"> </w:t>
+            </w:r>
+            <w:r>
+              <w:t xml:space="preserve">acceleration</w:t>
+            </w:r>
+            <w:r>
+              <w:t xml:space="preserve"> </w:t>
+            </w:r>
+            <w:r>
+              <w:t xml:space="preserve">recorded by the accelerometer in</w:t>
+            </w:r>
+            <w:r>
+              <w:t xml:space="preserve"> </w:t>
+            </w:r>
+            <w:r>
+              <w:t xml:space="preserve">the frequency domain for the</w:t>
+            </w:r>
+            <w:r>
+              <w:t xml:space="preserve"> </w:t>
+            </w:r>
+            <w:r>
+              <w:t xml:space="preserve">x-axis.</w:t>
+            </w:r>
           </w:p>
         </w:tc>
       </w:tr>
@@ -1999,7 +2425,35 @@
           <w:p>
             <w:pPr>
               <w:pStyle w:val="Compact"/>
-            </w:pPr>
+              <w:jc w:val="left"/>
+            </w:pPr>
+            <w:r>
+              <w:t xml:space="preserve">Normalised mean of the body</w:t>
+            </w:r>
+            <w:r>
+              <w:t xml:space="preserve"> </w:t>
+            </w:r>
+            <w:r>
+              <w:t xml:space="preserve">acceleration</w:t>
+            </w:r>
+            <w:r>
+              <w:t xml:space="preserve"> </w:t>
+            </w:r>
+            <w:r>
+              <w:t xml:space="preserve">recorded by the accelerometer in</w:t>
+            </w:r>
+            <w:r>
+              <w:t xml:space="preserve"> </w:t>
+            </w:r>
+            <w:r>
+              <w:t xml:space="preserve">the frequency domain for the</w:t>
+            </w:r>
+            <w:r>
+              <w:t xml:space="preserve"> </w:t>
+            </w:r>
+            <w:r>
+              <w:t xml:space="preserve">y-axis.</w:t>
+            </w:r>
           </w:p>
         </w:tc>
       </w:tr>
@@ -2065,7 +2519,35 @@
           <w:p>
             <w:pPr>
               <w:pStyle w:val="Compact"/>
-            </w:pPr>
+              <w:jc w:val="left"/>
+            </w:pPr>
+            <w:r>
+              <w:t xml:space="preserve">Normalised mean of the body</w:t>
+            </w:r>
+            <w:r>
+              <w:t xml:space="preserve"> </w:t>
+            </w:r>
+            <w:r>
+              <w:t xml:space="preserve">acceleration</w:t>
+            </w:r>
+            <w:r>
+              <w:t xml:space="preserve"> </w:t>
+            </w:r>
+            <w:r>
+              <w:t xml:space="preserve">recorded by the accelerometer in</w:t>
+            </w:r>
+            <w:r>
+              <w:t xml:space="preserve"> </w:t>
+            </w:r>
+            <w:r>
+              <w:t xml:space="preserve">the frequency domain for the</w:t>
+            </w:r>
+            <w:r>
+              <w:t xml:space="preserve"> </w:t>
+            </w:r>
+            <w:r>
+              <w:t xml:space="preserve">z-axis.</w:t>
+            </w:r>
           </w:p>
         </w:tc>
       </w:tr>
@@ -2131,7 +2613,35 @@
           <w:p>
             <w:pPr>
               <w:pStyle w:val="Compact"/>
-            </w:pPr>
+              <w:jc w:val="left"/>
+            </w:pPr>
+            <w:r>
+              <w:t xml:space="preserve">Normalised mean of the jerk body</w:t>
+            </w:r>
+            <w:r>
+              <w:t xml:space="preserve"> </w:t>
+            </w:r>
+            <w:r>
+              <w:t xml:space="preserve">acceleration</w:t>
+            </w:r>
+            <w:r>
+              <w:t xml:space="preserve"> </w:t>
+            </w:r>
+            <w:r>
+              <w:t xml:space="preserve">recorded by the accelerometer in</w:t>
+            </w:r>
+            <w:r>
+              <w:t xml:space="preserve"> </w:t>
+            </w:r>
+            <w:r>
+              <w:t xml:space="preserve">the frequency domain for the</w:t>
+            </w:r>
+            <w:r>
+              <w:t xml:space="preserve"> </w:t>
+            </w:r>
+            <w:r>
+              <w:t xml:space="preserve">x-axis.</w:t>
+            </w:r>
           </w:p>
         </w:tc>
       </w:tr>
@@ -2197,7 +2707,35 @@
           <w:p>
             <w:pPr>
               <w:pStyle w:val="Compact"/>
-            </w:pPr>
+              <w:jc w:val="left"/>
+            </w:pPr>
+            <w:r>
+              <w:t xml:space="preserve">Normalised mean of the jerk body</w:t>
+            </w:r>
+            <w:r>
+              <w:t xml:space="preserve"> </w:t>
+            </w:r>
+            <w:r>
+              <w:t xml:space="preserve">acceleration</w:t>
+            </w:r>
+            <w:r>
+              <w:t xml:space="preserve"> </w:t>
+            </w:r>
+            <w:r>
+              <w:t xml:space="preserve">recorded by the accelerometer in</w:t>
+            </w:r>
+            <w:r>
+              <w:t xml:space="preserve"> </w:t>
+            </w:r>
+            <w:r>
+              <w:t xml:space="preserve">the frequency domain for the</w:t>
+            </w:r>
+            <w:r>
+              <w:t xml:space="preserve"> </w:t>
+            </w:r>
+            <w:r>
+              <w:t xml:space="preserve">y-axis.</w:t>
+            </w:r>
           </w:p>
         </w:tc>
       </w:tr>
@@ -2263,7 +2801,35 @@
           <w:p>
             <w:pPr>
               <w:pStyle w:val="Compact"/>
-            </w:pPr>
+              <w:jc w:val="left"/>
+            </w:pPr>
+            <w:r>
+              <w:t xml:space="preserve">Normalised mean of the jerk body</w:t>
+            </w:r>
+            <w:r>
+              <w:t xml:space="preserve"> </w:t>
+            </w:r>
+            <w:r>
+              <w:t xml:space="preserve">acceleration</w:t>
+            </w:r>
+            <w:r>
+              <w:t xml:space="preserve"> </w:t>
+            </w:r>
+            <w:r>
+              <w:t xml:space="preserve">recorded by the accelerometer in</w:t>
+            </w:r>
+            <w:r>
+              <w:t xml:space="preserve"> </w:t>
+            </w:r>
+            <w:r>
+              <w:t xml:space="preserve">the frequency domain for the</w:t>
+            </w:r>
+            <w:r>
+              <w:t xml:space="preserve"> </w:t>
+            </w:r>
+            <w:r>
+              <w:t xml:space="preserve">z-axis.</w:t>
+            </w:r>
           </w:p>
         </w:tc>
       </w:tr>
@@ -2329,7 +2895,29 @@
           <w:p>
             <w:pPr>
               <w:pStyle w:val="Compact"/>
-            </w:pPr>
+              <w:jc w:val="left"/>
+            </w:pPr>
+            <w:r>
+              <w:t xml:space="preserve">Normalised mean of the</w:t>
+            </w:r>
+            <w:r>
+              <w:t xml:space="preserve"> </w:t>
+            </w:r>
+            <w:r>
+              <w:t xml:space="preserve">body angular velocity recorded by</w:t>
+            </w:r>
+            <w:r>
+              <w:t xml:space="preserve"> </w:t>
+            </w:r>
+            <w:r>
+              <w:t xml:space="preserve">the gyroscope in the frequency</w:t>
+            </w:r>
+            <w:r>
+              <w:t xml:space="preserve"> </w:t>
+            </w:r>
+            <w:r>
+              <w:t xml:space="preserve">domain for the x-axis.</w:t>
+            </w:r>
           </w:p>
         </w:tc>
       </w:tr>
@@ -2395,7 +2983,29 @@
           <w:p>
             <w:pPr>
               <w:pStyle w:val="Compact"/>
-            </w:pPr>
+              <w:jc w:val="left"/>
+            </w:pPr>
+            <w:r>
+              <w:t xml:space="preserve">Normalised mean of the</w:t>
+            </w:r>
+            <w:r>
+              <w:t xml:space="preserve"> </w:t>
+            </w:r>
+            <w:r>
+              <w:t xml:space="preserve">body angular velocity recorded by</w:t>
+            </w:r>
+            <w:r>
+              <w:t xml:space="preserve"> </w:t>
+            </w:r>
+            <w:r>
+              <w:t xml:space="preserve">the gyroscope in the frequency</w:t>
+            </w:r>
+            <w:r>
+              <w:t xml:space="preserve"> </w:t>
+            </w:r>
+            <w:r>
+              <w:t xml:space="preserve">domain for the y-axis.</w:t>
+            </w:r>
           </w:p>
         </w:tc>
       </w:tr>
@@ -2461,31 +3071,53 @@
           <w:p>
             <w:pPr>
               <w:pStyle w:val="Compact"/>
-            </w:pPr>
-          </w:p>
-        </w:tc>
-      </w:tr>
-      <w:tr>
-        <w:tc>
-          <w:p>
-            <w:pPr>
-              <w:pStyle w:val="Compact"/>
-            </w:pPr>
-          </w:p>
-        </w:tc>
-        <w:tc>
-          <w:p>
-            <w:pPr>
-              <w:pStyle w:val="Compact"/>
-              <w:jc w:val="left"/>
-            </w:pPr>
-            <w:hyperlink w:anchor="frequencybodyaccelerationmagmean">
+              <w:jc w:val="left"/>
+            </w:pPr>
+            <w:r>
+              <w:t xml:space="preserve">Normalised mean of the</w:t>
+            </w:r>
+            <w:r>
+              <w:t xml:space="preserve"> </w:t>
+            </w:r>
+            <w:r>
+              <w:t xml:space="preserve">body angular velocity recorded by</w:t>
+            </w:r>
+            <w:r>
+              <w:t xml:space="preserve"> </w:t>
+            </w:r>
+            <w:r>
+              <w:t xml:space="preserve">the gyroscope in the frequency</w:t>
+            </w:r>
+            <w:r>
+              <w:t xml:space="preserve"> </w:t>
+            </w:r>
+            <w:r>
+              <w:t xml:space="preserve">domain for the z-axis.</w:t>
+            </w:r>
+          </w:p>
+        </w:tc>
+      </w:tr>
+      <w:tr>
+        <w:tc>
+          <w:p>
+            <w:pPr>
+              <w:pStyle w:val="Compact"/>
+            </w:pPr>
+          </w:p>
+        </w:tc>
+        <w:tc>
+          <w:p>
+            <w:pPr>
+              <w:pStyle w:val="Compact"/>
+              <w:jc w:val="left"/>
+            </w:pPr>
+            <w:hyperlink w:anchor="frequencybodyaccelerationmagnitudemean">
               <w:r>
                 <w:rPr>
                   <w:rStyle w:val="Hyperlink"/>
                   <w:b/>
                 </w:rPr>
-                <w:t xml:space="preserve">frequencybodyaccelerationmagmean</w:t>
+                <w:t xml:space="preserve">frequencybodyaccelerationmagnitudemean</w:t>
               </w:r>
             </w:hyperlink>
           </w:p>
@@ -2527,31 +3159,59 @@
           <w:p>
             <w:pPr>
               <w:pStyle w:val="Compact"/>
-            </w:pPr>
-          </w:p>
-        </w:tc>
-      </w:tr>
-      <w:tr>
-        <w:tc>
-          <w:p>
-            <w:pPr>
-              <w:pStyle w:val="Compact"/>
-            </w:pPr>
-          </w:p>
-        </w:tc>
-        <w:tc>
-          <w:p>
-            <w:pPr>
-              <w:pStyle w:val="Compact"/>
-              <w:jc w:val="left"/>
-            </w:pPr>
-            <w:hyperlink w:anchor="frequencybodyaccjerkmagmean">
+              <w:jc w:val="left"/>
+            </w:pPr>
+            <w:r>
+              <w:t xml:space="preserve">Normalised mean of the</w:t>
+            </w:r>
+            <w:r>
+              <w:t xml:space="preserve"> </w:t>
+            </w:r>
+            <w:r>
+              <w:t xml:space="preserve">magnitude of the body</w:t>
+            </w:r>
+            <w:r>
+              <w:t xml:space="preserve"> </w:t>
+            </w:r>
+            <w:r>
+              <w:t xml:space="preserve">acceleration recorded by the</w:t>
+            </w:r>
+            <w:r>
+              <w:t xml:space="preserve"> </w:t>
+            </w:r>
+            <w:r>
+              <w:t xml:space="preserve">accelerometer in the frequency</w:t>
+            </w:r>
+            <w:r>
+              <w:t xml:space="preserve"> </w:t>
+            </w:r>
+            <w:r>
+              <w:t xml:space="preserve">domain.</w:t>
+            </w:r>
+          </w:p>
+        </w:tc>
+      </w:tr>
+      <w:tr>
+        <w:tc>
+          <w:p>
+            <w:pPr>
+              <w:pStyle w:val="Compact"/>
+            </w:pPr>
+          </w:p>
+        </w:tc>
+        <w:tc>
+          <w:p>
+            <w:pPr>
+              <w:pStyle w:val="Compact"/>
+              <w:jc w:val="left"/>
+            </w:pPr>
+            <w:hyperlink w:anchor="frequencybodyaccelerationjerkmagnitudemean">
               <w:r>
                 <w:rPr>
                   <w:rStyle w:val="Hyperlink"/>
                   <w:b/>
                 </w:rPr>
-                <w:t xml:space="preserve">frequencybodyaccjerkmagmean</w:t>
+                <w:t xml:space="preserve">frequencybodyaccelerationjerkmagnitudemean</w:t>
               </w:r>
             </w:hyperlink>
           </w:p>
@@ -2593,31 +3253,59 @@
           <w:p>
             <w:pPr>
               <w:pStyle w:val="Compact"/>
-            </w:pPr>
-          </w:p>
-        </w:tc>
-      </w:tr>
-      <w:tr>
-        <w:tc>
-          <w:p>
-            <w:pPr>
-              <w:pStyle w:val="Compact"/>
-            </w:pPr>
-          </w:p>
-        </w:tc>
-        <w:tc>
-          <w:p>
-            <w:pPr>
-              <w:pStyle w:val="Compact"/>
-              <w:jc w:val="left"/>
-            </w:pPr>
-            <w:hyperlink w:anchor="frequencybodygyromagmean">
+              <w:jc w:val="left"/>
+            </w:pPr>
+            <w:r>
+              <w:t xml:space="preserve">Normalised mean of the</w:t>
+            </w:r>
+            <w:r>
+              <w:t xml:space="preserve"> </w:t>
+            </w:r>
+            <w:r>
+              <w:t xml:space="preserve">jerk magnitude of the body</w:t>
+            </w:r>
+            <w:r>
+              <w:t xml:space="preserve"> </w:t>
+            </w:r>
+            <w:r>
+              <w:t xml:space="preserve">acceleration recorded by the</w:t>
+            </w:r>
+            <w:r>
+              <w:t xml:space="preserve"> </w:t>
+            </w:r>
+            <w:r>
+              <w:t xml:space="preserve">accelerometer in the frequency</w:t>
+            </w:r>
+            <w:r>
+              <w:t xml:space="preserve"> </w:t>
+            </w:r>
+            <w:r>
+              <w:t xml:space="preserve">domain.</w:t>
+            </w:r>
+          </w:p>
+        </w:tc>
+      </w:tr>
+      <w:tr>
+        <w:tc>
+          <w:p>
+            <w:pPr>
+              <w:pStyle w:val="Compact"/>
+            </w:pPr>
+          </w:p>
+        </w:tc>
+        <w:tc>
+          <w:p>
+            <w:pPr>
+              <w:pStyle w:val="Compact"/>
+              <w:jc w:val="left"/>
+            </w:pPr>
+            <w:hyperlink w:anchor="frequencybodygyroscopeangularvelocitymagnitudemean">
               <w:r>
                 <w:rPr>
                   <w:rStyle w:val="Hyperlink"/>
                   <w:b/>
                 </w:rPr>
-                <w:t xml:space="preserve">frequencybodygyromagmean</w:t>
+                <w:t xml:space="preserve">frequencybodygyroscopeangularvelocitymagnitudemean</w:t>
               </w:r>
             </w:hyperlink>
           </w:p>
@@ -2659,31 +3347,53 @@
           <w:p>
             <w:pPr>
               <w:pStyle w:val="Compact"/>
-            </w:pPr>
-          </w:p>
-        </w:tc>
-      </w:tr>
-      <w:tr>
-        <w:tc>
-          <w:p>
-            <w:pPr>
-              <w:pStyle w:val="Compact"/>
-            </w:pPr>
-          </w:p>
-        </w:tc>
-        <w:tc>
-          <w:p>
-            <w:pPr>
-              <w:pStyle w:val="Compact"/>
-              <w:jc w:val="left"/>
-            </w:pPr>
-            <w:hyperlink w:anchor="frequencybodygyrojerkmagmean">
+              <w:jc w:val="left"/>
+            </w:pPr>
+            <w:r>
+              <w:t xml:space="preserve">Normalised mean of the</w:t>
+            </w:r>
+            <w:r>
+              <w:t xml:space="preserve"> </w:t>
+            </w:r>
+            <w:r>
+              <w:t xml:space="preserve">magnitude of the body angular</w:t>
+            </w:r>
+            <w:r>
+              <w:t xml:space="preserve"> </w:t>
+            </w:r>
+            <w:r>
+              <w:t xml:space="preserve">velocity recorded by the gyroscope</w:t>
+            </w:r>
+            <w:r>
+              <w:t xml:space="preserve"> </w:t>
+            </w:r>
+            <w:r>
+              <w:t xml:space="preserve">in the frequency domain.</w:t>
+            </w:r>
+          </w:p>
+        </w:tc>
+      </w:tr>
+      <w:tr>
+        <w:tc>
+          <w:p>
+            <w:pPr>
+              <w:pStyle w:val="Compact"/>
+            </w:pPr>
+          </w:p>
+        </w:tc>
+        <w:tc>
+          <w:p>
+            <w:pPr>
+              <w:pStyle w:val="Compact"/>
+              <w:jc w:val="left"/>
+            </w:pPr>
+            <w:hyperlink w:anchor="frequencybodygyroscopeangularvelocityjerkmagnitudemean">
               <w:r>
                 <w:rPr>
                   <w:rStyle w:val="Hyperlink"/>
                   <w:b/>
                 </w:rPr>
-                <w:t xml:space="preserve">frequencybodygyrojerkmagmean</w:t>
+                <w:t xml:space="preserve">frequencybodygyroscopeangularvelocityjerkmagnitudemean</w:t>
               </w:r>
             </w:hyperlink>
           </w:p>
@@ -2725,7 +3435,29 @@
           <w:p>
             <w:pPr>
               <w:pStyle w:val="Compact"/>
-            </w:pPr>
+              <w:jc w:val="left"/>
+            </w:pPr>
+            <w:r>
+              <w:t xml:space="preserve">Normalised mean of the</w:t>
+            </w:r>
+            <w:r>
+              <w:t xml:space="preserve"> </w:t>
+            </w:r>
+            <w:r>
+              <w:t xml:space="preserve">jerk magnitude of the body</w:t>
+            </w:r>
+            <w:r>
+              <w:t xml:space="preserve"> </w:t>
+            </w:r>
+            <w:r>
+              <w:t xml:space="preserve">angular velocity recorded by the</w:t>
+            </w:r>
+            <w:r>
+              <w:t xml:space="preserve"> </w:t>
+            </w:r>
+            <w:r>
+              <w:t xml:space="preserve">gyroscope in the frequency domain.</w:t>
+            </w:r>
           </w:p>
         </w:tc>
       </w:tr>
@@ -2791,7 +3523,29 @@
           <w:p>
             <w:pPr>
               <w:pStyle w:val="Compact"/>
-            </w:pPr>
+              <w:jc w:val="left"/>
+            </w:pPr>
+            <w:r>
+              <w:t xml:space="preserve">Standard deviation of the body</w:t>
+            </w:r>
+            <w:r>
+              <w:t xml:space="preserve"> </w:t>
+            </w:r>
+            <w:r>
+              <w:t xml:space="preserve">acceleration</w:t>
+            </w:r>
+            <w:r>
+              <w:t xml:space="preserve"> </w:t>
+            </w:r>
+            <w:r>
+              <w:t xml:space="preserve">recorded by the accelerometer in</w:t>
+            </w:r>
+            <w:r>
+              <w:t xml:space="preserve"> </w:t>
+            </w:r>
+            <w:r>
+              <w:t xml:space="preserve">the time domain for the x-axis.</w:t>
+            </w:r>
           </w:p>
         </w:tc>
       </w:tr>
@@ -2857,7 +3611,29 @@
           <w:p>
             <w:pPr>
               <w:pStyle w:val="Compact"/>
-            </w:pPr>
+              <w:jc w:val="left"/>
+            </w:pPr>
+            <w:r>
+              <w:t xml:space="preserve">Standard deviation of the body</w:t>
+            </w:r>
+            <w:r>
+              <w:t xml:space="preserve"> </w:t>
+            </w:r>
+            <w:r>
+              <w:t xml:space="preserve">acceleration</w:t>
+            </w:r>
+            <w:r>
+              <w:t xml:space="preserve"> </w:t>
+            </w:r>
+            <w:r>
+              <w:t xml:space="preserve">recorded by the accelerometer in</w:t>
+            </w:r>
+            <w:r>
+              <w:t xml:space="preserve"> </w:t>
+            </w:r>
+            <w:r>
+              <w:t xml:space="preserve">the time domain for the y-axis.</w:t>
+            </w:r>
           </w:p>
         </w:tc>
       </w:tr>
@@ -2923,7 +3699,29 @@
           <w:p>
             <w:pPr>
               <w:pStyle w:val="Compact"/>
-            </w:pPr>
+              <w:jc w:val="left"/>
+            </w:pPr>
+            <w:r>
+              <w:t xml:space="preserve">Standard deviation of the body</w:t>
+            </w:r>
+            <w:r>
+              <w:t xml:space="preserve"> </w:t>
+            </w:r>
+            <w:r>
+              <w:t xml:space="preserve">acceleration</w:t>
+            </w:r>
+            <w:r>
+              <w:t xml:space="preserve"> </w:t>
+            </w:r>
+            <w:r>
+              <w:t xml:space="preserve">recorded by the accelerometer in</w:t>
+            </w:r>
+            <w:r>
+              <w:t xml:space="preserve"> </w:t>
+            </w:r>
+            <w:r>
+              <w:t xml:space="preserve">the time domain for the z-axis.</w:t>
+            </w:r>
           </w:p>
         </w:tc>
       </w:tr>
@@ -2989,7 +3787,29 @@
           <w:p>
             <w:pPr>
               <w:pStyle w:val="Compact"/>
-            </w:pPr>
+              <w:jc w:val="left"/>
+            </w:pPr>
+            <w:r>
+              <w:t xml:space="preserve">Standard deviation of the gravity</w:t>
+            </w:r>
+            <w:r>
+              <w:t xml:space="preserve"> </w:t>
+            </w:r>
+            <w:r>
+              <w:t xml:space="preserve">acceleration recorded by the</w:t>
+            </w:r>
+            <w:r>
+              <w:t xml:space="preserve"> </w:t>
+            </w:r>
+            <w:r>
+              <w:t xml:space="preserve">accelerometer in the time domain</w:t>
+            </w:r>
+            <w:r>
+              <w:t xml:space="preserve"> </w:t>
+            </w:r>
+            <w:r>
+              <w:t xml:space="preserve">for the x-axis.</w:t>
+            </w:r>
           </w:p>
         </w:tc>
       </w:tr>
@@ -3055,7 +3875,29 @@
           <w:p>
             <w:pPr>
               <w:pStyle w:val="Compact"/>
-            </w:pPr>
+              <w:jc w:val="left"/>
+            </w:pPr>
+            <w:r>
+              <w:t xml:space="preserve">Standard deviation of the gravity</w:t>
+            </w:r>
+            <w:r>
+              <w:t xml:space="preserve"> </w:t>
+            </w:r>
+            <w:r>
+              <w:t xml:space="preserve">acceleration recorded by the</w:t>
+            </w:r>
+            <w:r>
+              <w:t xml:space="preserve"> </w:t>
+            </w:r>
+            <w:r>
+              <w:t xml:space="preserve">accelerometer in the time domain</w:t>
+            </w:r>
+            <w:r>
+              <w:t xml:space="preserve"> </w:t>
+            </w:r>
+            <w:r>
+              <w:t xml:space="preserve">for the y-axis.</w:t>
+            </w:r>
           </w:p>
         </w:tc>
       </w:tr>
@@ -3121,7 +3963,29 @@
           <w:p>
             <w:pPr>
               <w:pStyle w:val="Compact"/>
-            </w:pPr>
+              <w:jc w:val="left"/>
+            </w:pPr>
+            <w:r>
+              <w:t xml:space="preserve">Standard deviation of the gravity</w:t>
+            </w:r>
+            <w:r>
+              <w:t xml:space="preserve"> </w:t>
+            </w:r>
+            <w:r>
+              <w:t xml:space="preserve">acceleration recorded by the</w:t>
+            </w:r>
+            <w:r>
+              <w:t xml:space="preserve"> </w:t>
+            </w:r>
+            <w:r>
+              <w:t xml:space="preserve">accelerometer in the time domain</w:t>
+            </w:r>
+            <w:r>
+              <w:t xml:space="preserve"> </w:t>
+            </w:r>
+            <w:r>
+              <w:t xml:space="preserve">for the z-axis.</w:t>
+            </w:r>
           </w:p>
         </w:tc>
       </w:tr>
@@ -3187,7 +4051,29 @@
           <w:p>
             <w:pPr>
               <w:pStyle w:val="Compact"/>
-            </w:pPr>
+              <w:jc w:val="left"/>
+            </w:pPr>
+            <w:r>
+              <w:t xml:space="preserve">Standard deviation of the jerk body</w:t>
+            </w:r>
+            <w:r>
+              <w:t xml:space="preserve"> </w:t>
+            </w:r>
+            <w:r>
+              <w:t xml:space="preserve">acceleration recorded by the</w:t>
+            </w:r>
+            <w:r>
+              <w:t xml:space="preserve"> </w:t>
+            </w:r>
+            <w:r>
+              <w:t xml:space="preserve">accelerometer in the time domain</w:t>
+            </w:r>
+            <w:r>
+              <w:t xml:space="preserve"> </w:t>
+            </w:r>
+            <w:r>
+              <w:t xml:space="preserve">for the x-axis.</w:t>
+            </w:r>
           </w:p>
         </w:tc>
       </w:tr>
@@ -3253,7 +4139,29 @@
           <w:p>
             <w:pPr>
               <w:pStyle w:val="Compact"/>
-            </w:pPr>
+              <w:jc w:val="left"/>
+            </w:pPr>
+            <w:r>
+              <w:t xml:space="preserve">Standard deviation of the jerk body</w:t>
+            </w:r>
+            <w:r>
+              <w:t xml:space="preserve"> </w:t>
+            </w:r>
+            <w:r>
+              <w:t xml:space="preserve">acceleration recorded by the</w:t>
+            </w:r>
+            <w:r>
+              <w:t xml:space="preserve"> </w:t>
+            </w:r>
+            <w:r>
+              <w:t xml:space="preserve">accelerometer in the time domain</w:t>
+            </w:r>
+            <w:r>
+              <w:t xml:space="preserve"> </w:t>
+            </w:r>
+            <w:r>
+              <w:t xml:space="preserve">for the y-axis.</w:t>
+            </w:r>
           </w:p>
         </w:tc>
       </w:tr>
@@ -3319,7 +4227,29 @@
           <w:p>
             <w:pPr>
               <w:pStyle w:val="Compact"/>
-            </w:pPr>
+              <w:jc w:val="left"/>
+            </w:pPr>
+            <w:r>
+              <w:t xml:space="preserve">Standard deviation of the jerk body</w:t>
+            </w:r>
+            <w:r>
+              <w:t xml:space="preserve"> </w:t>
+            </w:r>
+            <w:r>
+              <w:t xml:space="preserve">acceleration recorded by the</w:t>
+            </w:r>
+            <w:r>
+              <w:t xml:space="preserve"> </w:t>
+            </w:r>
+            <w:r>
+              <w:t xml:space="preserve">accelerometer in the time domain</w:t>
+            </w:r>
+            <w:r>
+              <w:t xml:space="preserve"> </w:t>
+            </w:r>
+            <w:r>
+              <w:t xml:space="preserve">for the z-axis.</w:t>
+            </w:r>
           </w:p>
         </w:tc>
       </w:tr>
@@ -3385,7 +4315,29 @@
           <w:p>
             <w:pPr>
               <w:pStyle w:val="Compact"/>
-            </w:pPr>
+              <w:jc w:val="left"/>
+            </w:pPr>
+            <w:r>
+              <w:t xml:space="preserve">Standard deviation of the</w:t>
+            </w:r>
+            <w:r>
+              <w:t xml:space="preserve"> </w:t>
+            </w:r>
+            <w:r>
+              <w:t xml:space="preserve">body angular velocity recorded by</w:t>
+            </w:r>
+            <w:r>
+              <w:t xml:space="preserve"> </w:t>
+            </w:r>
+            <w:r>
+              <w:t xml:space="preserve">the gyroscope in the time domain</w:t>
+            </w:r>
+            <w:r>
+              <w:t xml:space="preserve"> </w:t>
+            </w:r>
+            <w:r>
+              <w:t xml:space="preserve">for the x-axis.</w:t>
+            </w:r>
           </w:p>
         </w:tc>
       </w:tr>
@@ -3451,7 +4403,29 @@
           <w:p>
             <w:pPr>
               <w:pStyle w:val="Compact"/>
-            </w:pPr>
+              <w:jc w:val="left"/>
+            </w:pPr>
+            <w:r>
+              <w:t xml:space="preserve">Standard deviation of the</w:t>
+            </w:r>
+            <w:r>
+              <w:t xml:space="preserve"> </w:t>
+            </w:r>
+            <w:r>
+              <w:t xml:space="preserve">body angular velocity recorded by</w:t>
+            </w:r>
+            <w:r>
+              <w:t xml:space="preserve"> </w:t>
+            </w:r>
+            <w:r>
+              <w:t xml:space="preserve">the gyroscope in the time domain</w:t>
+            </w:r>
+            <w:r>
+              <w:t xml:space="preserve"> </w:t>
+            </w:r>
+            <w:r>
+              <w:t xml:space="preserve">for the y-axis.</w:t>
+            </w:r>
           </w:p>
         </w:tc>
       </w:tr>
@@ -3517,7 +4491,29 @@
           <w:p>
             <w:pPr>
               <w:pStyle w:val="Compact"/>
-            </w:pPr>
+              <w:jc w:val="left"/>
+            </w:pPr>
+            <w:r>
+              <w:t xml:space="preserve">Standard deviation of the</w:t>
+            </w:r>
+            <w:r>
+              <w:t xml:space="preserve"> </w:t>
+            </w:r>
+            <w:r>
+              <w:t xml:space="preserve">body angular velocity recorded by</w:t>
+            </w:r>
+            <w:r>
+              <w:t xml:space="preserve"> </w:t>
+            </w:r>
+            <w:r>
+              <w:t xml:space="preserve">the gyroscope in the time domain</w:t>
+            </w:r>
+            <w:r>
+              <w:t xml:space="preserve"> </w:t>
+            </w:r>
+            <w:r>
+              <w:t xml:space="preserve">for the z-axis.</w:t>
+            </w:r>
           </w:p>
         </w:tc>
       </w:tr>
@@ -3583,7 +4579,29 @@
           <w:p>
             <w:pPr>
               <w:pStyle w:val="Compact"/>
-            </w:pPr>
+              <w:jc w:val="left"/>
+            </w:pPr>
+            <w:r>
+              <w:t xml:space="preserve">Standard deviation of the</w:t>
+            </w:r>
+            <w:r>
+              <w:t xml:space="preserve"> </w:t>
+            </w:r>
+            <w:r>
+              <w:t xml:space="preserve">jerk body angular velocity</w:t>
+            </w:r>
+            <w:r>
+              <w:t xml:space="preserve"> </w:t>
+            </w:r>
+            <w:r>
+              <w:t xml:space="preserve">recorded by the gyroscope in the</w:t>
+            </w:r>
+            <w:r>
+              <w:t xml:space="preserve"> </w:t>
+            </w:r>
+            <w:r>
+              <w:t xml:space="preserve">time domain for the x-axis.</w:t>
+            </w:r>
           </w:p>
         </w:tc>
       </w:tr>
@@ -3649,7 +4667,29 @@
           <w:p>
             <w:pPr>
               <w:pStyle w:val="Compact"/>
-            </w:pPr>
+              <w:jc w:val="left"/>
+            </w:pPr>
+            <w:r>
+              <w:t xml:space="preserve">Standard deviation of the</w:t>
+            </w:r>
+            <w:r>
+              <w:t xml:space="preserve"> </w:t>
+            </w:r>
+            <w:r>
+              <w:t xml:space="preserve">jerk body angular velocity</w:t>
+            </w:r>
+            <w:r>
+              <w:t xml:space="preserve"> </w:t>
+            </w:r>
+            <w:r>
+              <w:t xml:space="preserve">recorded by the gyroscope in the</w:t>
+            </w:r>
+            <w:r>
+              <w:t xml:space="preserve"> </w:t>
+            </w:r>
+            <w:r>
+              <w:t xml:space="preserve">time domain for the y-axis.</w:t>
+            </w:r>
           </w:p>
         </w:tc>
       </w:tr>
@@ -3715,31 +4755,53 @@
           <w:p>
             <w:pPr>
               <w:pStyle w:val="Compact"/>
-            </w:pPr>
-          </w:p>
-        </w:tc>
-      </w:tr>
-      <w:tr>
-        <w:tc>
-          <w:p>
-            <w:pPr>
-              <w:pStyle w:val="Compact"/>
-            </w:pPr>
-          </w:p>
-        </w:tc>
-        <w:tc>
-          <w:p>
-            <w:pPr>
-              <w:pStyle w:val="Compact"/>
-              <w:jc w:val="left"/>
-            </w:pPr>
-            <w:hyperlink w:anchor="timebodyaccelerationmagstandarddeviation">
+              <w:jc w:val="left"/>
+            </w:pPr>
+            <w:r>
+              <w:t xml:space="preserve">Standard deviation of the</w:t>
+            </w:r>
+            <w:r>
+              <w:t xml:space="preserve"> </w:t>
+            </w:r>
+            <w:r>
+              <w:t xml:space="preserve">jerk body angular velocity</w:t>
+            </w:r>
+            <w:r>
+              <w:t xml:space="preserve"> </w:t>
+            </w:r>
+            <w:r>
+              <w:t xml:space="preserve">recorded by the gyroscope in the</w:t>
+            </w:r>
+            <w:r>
+              <w:t xml:space="preserve"> </w:t>
+            </w:r>
+            <w:r>
+              <w:t xml:space="preserve">time domain for the z-axis.</w:t>
+            </w:r>
+          </w:p>
+        </w:tc>
+      </w:tr>
+      <w:tr>
+        <w:tc>
+          <w:p>
+            <w:pPr>
+              <w:pStyle w:val="Compact"/>
+            </w:pPr>
+          </w:p>
+        </w:tc>
+        <w:tc>
+          <w:p>
+            <w:pPr>
+              <w:pStyle w:val="Compact"/>
+              <w:jc w:val="left"/>
+            </w:pPr>
+            <w:hyperlink w:anchor="timebodyaccelerationmagnitudestandarddeviation">
               <w:r>
                 <w:rPr>
                   <w:rStyle w:val="Hyperlink"/>
                   <w:b/>
                 </w:rPr>
-                <w:t xml:space="preserve">timebodyaccelerationmagstandarddeviation</w:t>
+                <w:t xml:space="preserve">timebodyaccelerationmagnitudestandarddeviation</w:t>
               </w:r>
             </w:hyperlink>
           </w:p>
@@ -3781,31 +4843,53 @@
           <w:p>
             <w:pPr>
               <w:pStyle w:val="Compact"/>
-            </w:pPr>
-          </w:p>
-        </w:tc>
-      </w:tr>
-      <w:tr>
-        <w:tc>
-          <w:p>
-            <w:pPr>
-              <w:pStyle w:val="Compact"/>
-            </w:pPr>
-          </w:p>
-        </w:tc>
-        <w:tc>
-          <w:p>
-            <w:pPr>
-              <w:pStyle w:val="Compact"/>
-              <w:jc w:val="left"/>
-            </w:pPr>
-            <w:hyperlink w:anchor="timegravityaccelerationmagstandarddeviation">
+              <w:jc w:val="left"/>
+            </w:pPr>
+            <w:r>
+              <w:t xml:space="preserve">Standard deviation of the</w:t>
+            </w:r>
+            <w:r>
+              <w:t xml:space="preserve"> </w:t>
+            </w:r>
+            <w:r>
+              <w:t xml:space="preserve">magnitude of the body</w:t>
+            </w:r>
+            <w:r>
+              <w:t xml:space="preserve"> </w:t>
+            </w:r>
+            <w:r>
+              <w:t xml:space="preserve">acceleration recorded by the</w:t>
+            </w:r>
+            <w:r>
+              <w:t xml:space="preserve"> </w:t>
+            </w:r>
+            <w:r>
+              <w:t xml:space="preserve">accelerometer in the time domain.</w:t>
+            </w:r>
+          </w:p>
+        </w:tc>
+      </w:tr>
+      <w:tr>
+        <w:tc>
+          <w:p>
+            <w:pPr>
+              <w:pStyle w:val="Compact"/>
+            </w:pPr>
+          </w:p>
+        </w:tc>
+        <w:tc>
+          <w:p>
+            <w:pPr>
+              <w:pStyle w:val="Compact"/>
+              <w:jc w:val="left"/>
+            </w:pPr>
+            <w:hyperlink w:anchor="timegravityaccelerationmagnitudestandarddeviation">
               <w:r>
                 <w:rPr>
                   <w:rStyle w:val="Hyperlink"/>
                   <w:b/>
                 </w:rPr>
-                <w:t xml:space="preserve">timegravityaccelerationmagstandarddeviation</w:t>
+                <w:t xml:space="preserve">timegravityaccelerationmagnitudestandarddeviation</w:t>
               </w:r>
             </w:hyperlink>
           </w:p>
@@ -3847,31 +4931,53 @@
           <w:p>
             <w:pPr>
               <w:pStyle w:val="Compact"/>
-            </w:pPr>
-          </w:p>
-        </w:tc>
-      </w:tr>
-      <w:tr>
-        <w:tc>
-          <w:p>
-            <w:pPr>
-              <w:pStyle w:val="Compact"/>
-            </w:pPr>
-          </w:p>
-        </w:tc>
-        <w:tc>
-          <w:p>
-            <w:pPr>
-              <w:pStyle w:val="Compact"/>
-              <w:jc w:val="left"/>
-            </w:pPr>
-            <w:hyperlink w:anchor="timebodyaccelerationjerkmagstandarddeviation">
+              <w:jc w:val="left"/>
+            </w:pPr>
+            <w:r>
+              <w:t xml:space="preserve">Standard deviation of the</w:t>
+            </w:r>
+            <w:r>
+              <w:t xml:space="preserve"> </w:t>
+            </w:r>
+            <w:r>
+              <w:t xml:space="preserve">magnitude of the gravity</w:t>
+            </w:r>
+            <w:r>
+              <w:t xml:space="preserve"> </w:t>
+            </w:r>
+            <w:r>
+              <w:t xml:space="preserve">acceleration recorded by the</w:t>
+            </w:r>
+            <w:r>
+              <w:t xml:space="preserve"> </w:t>
+            </w:r>
+            <w:r>
+              <w:t xml:space="preserve">accelerometer in the time domain.</w:t>
+            </w:r>
+          </w:p>
+        </w:tc>
+      </w:tr>
+      <w:tr>
+        <w:tc>
+          <w:p>
+            <w:pPr>
+              <w:pStyle w:val="Compact"/>
+            </w:pPr>
+          </w:p>
+        </w:tc>
+        <w:tc>
+          <w:p>
+            <w:pPr>
+              <w:pStyle w:val="Compact"/>
+              <w:jc w:val="left"/>
+            </w:pPr>
+            <w:hyperlink w:anchor="timebodyaccelerationjerkmagnitudestandarddeviation">
               <w:r>
                 <w:rPr>
                   <w:rStyle w:val="Hyperlink"/>
                   <w:b/>
                 </w:rPr>
-                <w:t xml:space="preserve">timebodyaccelerationjerkmagstandarddeviation</w:t>
+                <w:t xml:space="preserve">timebodyaccelerationjerkmagnitudestandarddeviation</w:t>
               </w:r>
             </w:hyperlink>
           </w:p>
@@ -3913,31 +5019,53 @@
           <w:p>
             <w:pPr>
               <w:pStyle w:val="Compact"/>
-            </w:pPr>
-          </w:p>
-        </w:tc>
-      </w:tr>
-      <w:tr>
-        <w:tc>
-          <w:p>
-            <w:pPr>
-              <w:pStyle w:val="Compact"/>
-            </w:pPr>
-          </w:p>
-        </w:tc>
-        <w:tc>
-          <w:p>
-            <w:pPr>
-              <w:pStyle w:val="Compact"/>
-              <w:jc w:val="left"/>
-            </w:pPr>
-            <w:hyperlink w:anchor="timebodygyroscopeangularvelocitymagstandarddeviation">
+              <w:jc w:val="left"/>
+            </w:pPr>
+            <w:r>
+              <w:t xml:space="preserve">Standard deviation of the</w:t>
+            </w:r>
+            <w:r>
+              <w:t xml:space="preserve"> </w:t>
+            </w:r>
+            <w:r>
+              <w:t xml:space="preserve">jerk magnitude of the body</w:t>
+            </w:r>
+            <w:r>
+              <w:t xml:space="preserve"> </w:t>
+            </w:r>
+            <w:r>
+              <w:t xml:space="preserve">acceleration recorded by the</w:t>
+            </w:r>
+            <w:r>
+              <w:t xml:space="preserve"> </w:t>
+            </w:r>
+            <w:r>
+              <w:t xml:space="preserve">accelerometer in the time domain.</w:t>
+            </w:r>
+          </w:p>
+        </w:tc>
+      </w:tr>
+      <w:tr>
+        <w:tc>
+          <w:p>
+            <w:pPr>
+              <w:pStyle w:val="Compact"/>
+            </w:pPr>
+          </w:p>
+        </w:tc>
+        <w:tc>
+          <w:p>
+            <w:pPr>
+              <w:pStyle w:val="Compact"/>
+              <w:jc w:val="left"/>
+            </w:pPr>
+            <w:hyperlink w:anchor="timebodygyroscopeangularvelocitymagnitudestandarddeviation">
               <w:r>
                 <w:rPr>
                   <w:rStyle w:val="Hyperlink"/>
                   <w:b/>
                 </w:rPr>
-                <w:t xml:space="preserve">timebodygyroscopeangularvelocitymagstandarddeviation</w:t>
+                <w:t xml:space="preserve">timebodygyroscopeangularvelocitymagnitudestandarddeviation</w:t>
               </w:r>
             </w:hyperlink>
           </w:p>
@@ -3979,31 +5107,53 @@
           <w:p>
             <w:pPr>
               <w:pStyle w:val="Compact"/>
-            </w:pPr>
-          </w:p>
-        </w:tc>
-      </w:tr>
-      <w:tr>
-        <w:tc>
-          <w:p>
-            <w:pPr>
-              <w:pStyle w:val="Compact"/>
-            </w:pPr>
-          </w:p>
-        </w:tc>
-        <w:tc>
-          <w:p>
-            <w:pPr>
-              <w:pStyle w:val="Compact"/>
-              <w:jc w:val="left"/>
-            </w:pPr>
-            <w:hyperlink w:anchor="timebodygyroscopeangularvelocityjerkmagstandarddeviation">
+              <w:jc w:val="left"/>
+            </w:pPr>
+            <w:r>
+              <w:t xml:space="preserve">Standard deviation of the</w:t>
+            </w:r>
+            <w:r>
+              <w:t xml:space="preserve"> </w:t>
+            </w:r>
+            <w:r>
+              <w:t xml:space="preserve">magnitude of the body angular</w:t>
+            </w:r>
+            <w:r>
+              <w:t xml:space="preserve"> </w:t>
+            </w:r>
+            <w:r>
+              <w:t xml:space="preserve">velocity recorded by the gyroscope</w:t>
+            </w:r>
+            <w:r>
+              <w:t xml:space="preserve"> </w:t>
+            </w:r>
+            <w:r>
+              <w:t xml:space="preserve">in the time domain.</w:t>
+            </w:r>
+          </w:p>
+        </w:tc>
+      </w:tr>
+      <w:tr>
+        <w:tc>
+          <w:p>
+            <w:pPr>
+              <w:pStyle w:val="Compact"/>
+            </w:pPr>
+          </w:p>
+        </w:tc>
+        <w:tc>
+          <w:p>
+            <w:pPr>
+              <w:pStyle w:val="Compact"/>
+              <w:jc w:val="left"/>
+            </w:pPr>
+            <w:hyperlink w:anchor="timebodygyroscopeangularvelocityjerkmagnitudestandarddeviation">
               <w:r>
                 <w:rPr>
                   <w:rStyle w:val="Hyperlink"/>
                   <w:b/>
                 </w:rPr>
-                <w:t xml:space="preserve">timebodygyroscopeangularvelocityjerkmagstandarddeviation</w:t>
+                <w:t xml:space="preserve">timebodygyroscopeangularvelocityjerkmagnitudestandarddeviation</w:t>
               </w:r>
             </w:hyperlink>
           </w:p>
@@ -4045,7 +5195,29 @@
           <w:p>
             <w:pPr>
               <w:pStyle w:val="Compact"/>
-            </w:pPr>
+              <w:jc w:val="left"/>
+            </w:pPr>
+            <w:r>
+              <w:t xml:space="preserve">Standard deviation of the</w:t>
+            </w:r>
+            <w:r>
+              <w:t xml:space="preserve"> </w:t>
+            </w:r>
+            <w:r>
+              <w:t xml:space="preserve">jerk magnitude of the body</w:t>
+            </w:r>
+            <w:r>
+              <w:t xml:space="preserve"> </w:t>
+            </w:r>
+            <w:r>
+              <w:t xml:space="preserve">angular velocity recorded by the</w:t>
+            </w:r>
+            <w:r>
+              <w:t xml:space="preserve"> </w:t>
+            </w:r>
+            <w:r>
+              <w:t xml:space="preserve">gyroscope in the time domain.</w:t>
+            </w:r>
           </w:p>
         </w:tc>
       </w:tr>
@@ -4111,7 +5283,35 @@
           <w:p>
             <w:pPr>
               <w:pStyle w:val="Compact"/>
-            </w:pPr>
+              <w:jc w:val="left"/>
+            </w:pPr>
+            <w:r>
+              <w:t xml:space="preserve">Standard deviation of the body</w:t>
+            </w:r>
+            <w:r>
+              <w:t xml:space="preserve"> </w:t>
+            </w:r>
+            <w:r>
+              <w:t xml:space="preserve">acceleration</w:t>
+            </w:r>
+            <w:r>
+              <w:t xml:space="preserve"> </w:t>
+            </w:r>
+            <w:r>
+              <w:t xml:space="preserve">recorded by the accelerometer in</w:t>
+            </w:r>
+            <w:r>
+              <w:t xml:space="preserve"> </w:t>
+            </w:r>
+            <w:r>
+              <w:t xml:space="preserve">the frequency domain for the</w:t>
+            </w:r>
+            <w:r>
+              <w:t xml:space="preserve"> </w:t>
+            </w:r>
+            <w:r>
+              <w:t xml:space="preserve">x-axis.</w:t>
+            </w:r>
           </w:p>
         </w:tc>
       </w:tr>
@@ -4177,7 +5377,35 @@
           <w:p>
             <w:pPr>
               <w:pStyle w:val="Compact"/>
-            </w:pPr>
+              <w:jc w:val="left"/>
+            </w:pPr>
+            <w:r>
+              <w:t xml:space="preserve">Standard deviation of the body</w:t>
+            </w:r>
+            <w:r>
+              <w:t xml:space="preserve"> </w:t>
+            </w:r>
+            <w:r>
+              <w:t xml:space="preserve">acceleration</w:t>
+            </w:r>
+            <w:r>
+              <w:t xml:space="preserve"> </w:t>
+            </w:r>
+            <w:r>
+              <w:t xml:space="preserve">recorded by the accelerometer in</w:t>
+            </w:r>
+            <w:r>
+              <w:t xml:space="preserve"> </w:t>
+            </w:r>
+            <w:r>
+              <w:t xml:space="preserve">the frequency domain for the</w:t>
+            </w:r>
+            <w:r>
+              <w:t xml:space="preserve"> </w:t>
+            </w:r>
+            <w:r>
+              <w:t xml:space="preserve">y-axis.</w:t>
+            </w:r>
           </w:p>
         </w:tc>
       </w:tr>
@@ -4243,7 +5471,35 @@
           <w:p>
             <w:pPr>
               <w:pStyle w:val="Compact"/>
-            </w:pPr>
+              <w:jc w:val="left"/>
+            </w:pPr>
+            <w:r>
+              <w:t xml:space="preserve">Standard deviation of the body</w:t>
+            </w:r>
+            <w:r>
+              <w:t xml:space="preserve"> </w:t>
+            </w:r>
+            <w:r>
+              <w:t xml:space="preserve">acceleration</w:t>
+            </w:r>
+            <w:r>
+              <w:t xml:space="preserve"> </w:t>
+            </w:r>
+            <w:r>
+              <w:t xml:space="preserve">recorded by the accelerometer in</w:t>
+            </w:r>
+            <w:r>
+              <w:t xml:space="preserve"> </w:t>
+            </w:r>
+            <w:r>
+              <w:t xml:space="preserve">the frequency domain for the</w:t>
+            </w:r>
+            <w:r>
+              <w:t xml:space="preserve"> </w:t>
+            </w:r>
+            <w:r>
+              <w:t xml:space="preserve">z-axis.</w:t>
+            </w:r>
           </w:p>
         </w:tc>
       </w:tr>
@@ -4309,7 +5565,35 @@
           <w:p>
             <w:pPr>
               <w:pStyle w:val="Compact"/>
-            </w:pPr>
+              <w:jc w:val="left"/>
+            </w:pPr>
+            <w:r>
+              <w:t xml:space="preserve">Standard deviation of the jerk body</w:t>
+            </w:r>
+            <w:r>
+              <w:t xml:space="preserve"> </w:t>
+            </w:r>
+            <w:r>
+              <w:t xml:space="preserve">acceleration</w:t>
+            </w:r>
+            <w:r>
+              <w:t xml:space="preserve"> </w:t>
+            </w:r>
+            <w:r>
+              <w:t xml:space="preserve">recorded by the accelerometer in</w:t>
+            </w:r>
+            <w:r>
+              <w:t xml:space="preserve"> </w:t>
+            </w:r>
+            <w:r>
+              <w:t xml:space="preserve">the frequency domain for the</w:t>
+            </w:r>
+            <w:r>
+              <w:t xml:space="preserve"> </w:t>
+            </w:r>
+            <w:r>
+              <w:t xml:space="preserve">x-axis.</w:t>
+            </w:r>
           </w:p>
         </w:tc>
       </w:tr>
@@ -4375,7 +5659,35 @@
           <w:p>
             <w:pPr>
               <w:pStyle w:val="Compact"/>
-            </w:pPr>
+              <w:jc w:val="left"/>
+            </w:pPr>
+            <w:r>
+              <w:t xml:space="preserve">Standard deviation of the jerk body</w:t>
+            </w:r>
+            <w:r>
+              <w:t xml:space="preserve"> </w:t>
+            </w:r>
+            <w:r>
+              <w:t xml:space="preserve">acceleration</w:t>
+            </w:r>
+            <w:r>
+              <w:t xml:space="preserve"> </w:t>
+            </w:r>
+            <w:r>
+              <w:t xml:space="preserve">recorded by the accelerometer in</w:t>
+            </w:r>
+            <w:r>
+              <w:t xml:space="preserve"> </w:t>
+            </w:r>
+            <w:r>
+              <w:t xml:space="preserve">the frequency domain for the</w:t>
+            </w:r>
+            <w:r>
+              <w:t xml:space="preserve"> </w:t>
+            </w:r>
+            <w:r>
+              <w:t xml:space="preserve">y-axis.</w:t>
+            </w:r>
           </w:p>
         </w:tc>
       </w:tr>
@@ -4441,7 +5753,35 @@
           <w:p>
             <w:pPr>
               <w:pStyle w:val="Compact"/>
-            </w:pPr>
+              <w:jc w:val="left"/>
+            </w:pPr>
+            <w:r>
+              <w:t xml:space="preserve">Standard deviation of the jerk body</w:t>
+            </w:r>
+            <w:r>
+              <w:t xml:space="preserve"> </w:t>
+            </w:r>
+            <w:r>
+              <w:t xml:space="preserve">acceleration</w:t>
+            </w:r>
+            <w:r>
+              <w:t xml:space="preserve"> </w:t>
+            </w:r>
+            <w:r>
+              <w:t xml:space="preserve">recorded by the accelerometer in</w:t>
+            </w:r>
+            <w:r>
+              <w:t xml:space="preserve"> </w:t>
+            </w:r>
+            <w:r>
+              <w:t xml:space="preserve">the frequency domain for the</w:t>
+            </w:r>
+            <w:r>
+              <w:t xml:space="preserve"> </w:t>
+            </w:r>
+            <w:r>
+              <w:t xml:space="preserve">z-axis.</w:t>
+            </w:r>
           </w:p>
         </w:tc>
       </w:tr>
@@ -4507,7 +5847,29 @@
           <w:p>
             <w:pPr>
               <w:pStyle w:val="Compact"/>
-            </w:pPr>
+              <w:jc w:val="left"/>
+            </w:pPr>
+            <w:r>
+              <w:t xml:space="preserve">Standard deviation of the</w:t>
+            </w:r>
+            <w:r>
+              <w:t xml:space="preserve"> </w:t>
+            </w:r>
+            <w:r>
+              <w:t xml:space="preserve">body angular velocity recorded by</w:t>
+            </w:r>
+            <w:r>
+              <w:t xml:space="preserve"> </w:t>
+            </w:r>
+            <w:r>
+              <w:t xml:space="preserve">the gyroscope in the frequency</w:t>
+            </w:r>
+            <w:r>
+              <w:t xml:space="preserve"> </w:t>
+            </w:r>
+            <w:r>
+              <w:t xml:space="preserve">domain for the x-axis.</w:t>
+            </w:r>
           </w:p>
         </w:tc>
       </w:tr>
@@ -4573,7 +5935,29 @@
           <w:p>
             <w:pPr>
               <w:pStyle w:val="Compact"/>
-            </w:pPr>
+              <w:jc w:val="left"/>
+            </w:pPr>
+            <w:r>
+              <w:t xml:space="preserve">Standard deviation of the</w:t>
+            </w:r>
+            <w:r>
+              <w:t xml:space="preserve"> </w:t>
+            </w:r>
+            <w:r>
+              <w:t xml:space="preserve">body angular velocity recorded by</w:t>
+            </w:r>
+            <w:r>
+              <w:t xml:space="preserve"> </w:t>
+            </w:r>
+            <w:r>
+              <w:t xml:space="preserve">the gyroscope in the frequency</w:t>
+            </w:r>
+            <w:r>
+              <w:t xml:space="preserve"> </w:t>
+            </w:r>
+            <w:r>
+              <w:t xml:space="preserve">domain for the y-axis.</w:t>
+            </w:r>
           </w:p>
         </w:tc>
       </w:tr>
@@ -4639,31 +6023,53 @@
           <w:p>
             <w:pPr>
               <w:pStyle w:val="Compact"/>
-            </w:pPr>
-          </w:p>
-        </w:tc>
-      </w:tr>
-      <w:tr>
-        <w:tc>
-          <w:p>
-            <w:pPr>
-              <w:pStyle w:val="Compact"/>
-            </w:pPr>
-          </w:p>
-        </w:tc>
-        <w:tc>
-          <w:p>
-            <w:pPr>
-              <w:pStyle w:val="Compact"/>
-              <w:jc w:val="left"/>
-            </w:pPr>
-            <w:hyperlink w:anchor="frequencybodyaccelerationmagstandarddeviation">
+              <w:jc w:val="left"/>
+            </w:pPr>
+            <w:r>
+              <w:t xml:space="preserve">Standard deviation of the</w:t>
+            </w:r>
+            <w:r>
+              <w:t xml:space="preserve"> </w:t>
+            </w:r>
+            <w:r>
+              <w:t xml:space="preserve">body angular velocity recorded by</w:t>
+            </w:r>
+            <w:r>
+              <w:t xml:space="preserve"> </w:t>
+            </w:r>
+            <w:r>
+              <w:t xml:space="preserve">the gyroscope in the frequency</w:t>
+            </w:r>
+            <w:r>
+              <w:t xml:space="preserve"> </w:t>
+            </w:r>
+            <w:r>
+              <w:t xml:space="preserve">domain for the z-axis.</w:t>
+            </w:r>
+          </w:p>
+        </w:tc>
+      </w:tr>
+      <w:tr>
+        <w:tc>
+          <w:p>
+            <w:pPr>
+              <w:pStyle w:val="Compact"/>
+            </w:pPr>
+          </w:p>
+        </w:tc>
+        <w:tc>
+          <w:p>
+            <w:pPr>
+              <w:pStyle w:val="Compact"/>
+              <w:jc w:val="left"/>
+            </w:pPr>
+            <w:hyperlink w:anchor="frequencybodyaccelerationmagnitudestandarddeviation">
               <w:r>
                 <w:rPr>
                   <w:rStyle w:val="Hyperlink"/>
                   <w:b/>
                 </w:rPr>
-                <w:t xml:space="preserve">frequencybodyaccelerationmagstandarddeviation</w:t>
+                <w:t xml:space="preserve">frequencybodyaccelerationmagnitudestandarddeviation</w:t>
               </w:r>
             </w:hyperlink>
           </w:p>
@@ -4705,31 +6111,59 @@
           <w:p>
             <w:pPr>
               <w:pStyle w:val="Compact"/>
-            </w:pPr>
-          </w:p>
-        </w:tc>
-      </w:tr>
-      <w:tr>
-        <w:tc>
-          <w:p>
-            <w:pPr>
-              <w:pStyle w:val="Compact"/>
-            </w:pPr>
-          </w:p>
-        </w:tc>
-        <w:tc>
-          <w:p>
-            <w:pPr>
-              <w:pStyle w:val="Compact"/>
-              <w:jc w:val="left"/>
-            </w:pPr>
-            <w:hyperlink w:anchor="frequencybodyaccjerkmagstandarddeviation">
+              <w:jc w:val="left"/>
+            </w:pPr>
+            <w:r>
+              <w:t xml:space="preserve">Standard deviation of the</w:t>
+            </w:r>
+            <w:r>
+              <w:t xml:space="preserve"> </w:t>
+            </w:r>
+            <w:r>
+              <w:t xml:space="preserve">magnitude of the body</w:t>
+            </w:r>
+            <w:r>
+              <w:t xml:space="preserve"> </w:t>
+            </w:r>
+            <w:r>
+              <w:t xml:space="preserve">acceleration recorded by the</w:t>
+            </w:r>
+            <w:r>
+              <w:t xml:space="preserve"> </w:t>
+            </w:r>
+            <w:r>
+              <w:t xml:space="preserve">accelerometer in the frequency</w:t>
+            </w:r>
+            <w:r>
+              <w:t xml:space="preserve"> </w:t>
+            </w:r>
+            <w:r>
+              <w:t xml:space="preserve">domain.</w:t>
+            </w:r>
+          </w:p>
+        </w:tc>
+      </w:tr>
+      <w:tr>
+        <w:tc>
+          <w:p>
+            <w:pPr>
+              <w:pStyle w:val="Compact"/>
+            </w:pPr>
+          </w:p>
+        </w:tc>
+        <w:tc>
+          <w:p>
+            <w:pPr>
+              <w:pStyle w:val="Compact"/>
+              <w:jc w:val="left"/>
+            </w:pPr>
+            <w:hyperlink w:anchor="frequencybodyaccelerationjerkmagnitudestandarddeviation">
               <w:r>
                 <w:rPr>
                   <w:rStyle w:val="Hyperlink"/>
                   <w:b/>
                 </w:rPr>
-                <w:t xml:space="preserve">frequencybodyaccjerkmagstandarddeviation</w:t>
+                <w:t xml:space="preserve">frequencybodyaccelerationjerkmagnitudestandarddeviation</w:t>
               </w:r>
             </w:hyperlink>
           </w:p>
@@ -4771,31 +6205,59 @@
           <w:p>
             <w:pPr>
               <w:pStyle w:val="Compact"/>
-            </w:pPr>
-          </w:p>
-        </w:tc>
-      </w:tr>
-      <w:tr>
-        <w:tc>
-          <w:p>
-            <w:pPr>
-              <w:pStyle w:val="Compact"/>
-            </w:pPr>
-          </w:p>
-        </w:tc>
-        <w:tc>
-          <w:p>
-            <w:pPr>
-              <w:pStyle w:val="Compact"/>
-              <w:jc w:val="left"/>
-            </w:pPr>
-            <w:hyperlink w:anchor="frequencybodygyromagstandarddeviation">
+              <w:jc w:val="left"/>
+            </w:pPr>
+            <w:r>
+              <w:t xml:space="preserve">Standard deviation of the</w:t>
+            </w:r>
+            <w:r>
+              <w:t xml:space="preserve"> </w:t>
+            </w:r>
+            <w:r>
+              <w:t xml:space="preserve">jerk magnitude of the body</w:t>
+            </w:r>
+            <w:r>
+              <w:t xml:space="preserve"> </w:t>
+            </w:r>
+            <w:r>
+              <w:t xml:space="preserve">acceleration recorded by the</w:t>
+            </w:r>
+            <w:r>
+              <w:t xml:space="preserve"> </w:t>
+            </w:r>
+            <w:r>
+              <w:t xml:space="preserve">accelerometer in the frequency</w:t>
+            </w:r>
+            <w:r>
+              <w:t xml:space="preserve"> </w:t>
+            </w:r>
+            <w:r>
+              <w:t xml:space="preserve">domain.</w:t>
+            </w:r>
+          </w:p>
+        </w:tc>
+      </w:tr>
+      <w:tr>
+        <w:tc>
+          <w:p>
+            <w:pPr>
+              <w:pStyle w:val="Compact"/>
+            </w:pPr>
+          </w:p>
+        </w:tc>
+        <w:tc>
+          <w:p>
+            <w:pPr>
+              <w:pStyle w:val="Compact"/>
+              <w:jc w:val="left"/>
+            </w:pPr>
+            <w:hyperlink w:anchor="frequencybodygyroscopeangularvelocitymagnitudestandarddeviation">
               <w:r>
                 <w:rPr>
                   <w:rStyle w:val="Hyperlink"/>
                   <w:b/>
                 </w:rPr>
-                <w:t xml:space="preserve">frequencybodygyromagstandarddeviation</w:t>
+                <w:t xml:space="preserve">frequencybodygyroscopeangularvelocitymagnitudestandarddeviation</w:t>
               </w:r>
             </w:hyperlink>
           </w:p>
@@ -4837,31 +6299,53 @@
           <w:p>
             <w:pPr>
               <w:pStyle w:val="Compact"/>
-            </w:pPr>
-          </w:p>
-        </w:tc>
-      </w:tr>
-      <w:tr>
-        <w:tc>
-          <w:p>
-            <w:pPr>
-              <w:pStyle w:val="Compact"/>
-            </w:pPr>
-          </w:p>
-        </w:tc>
-        <w:tc>
-          <w:p>
-            <w:pPr>
-              <w:pStyle w:val="Compact"/>
-              <w:jc w:val="left"/>
-            </w:pPr>
-            <w:hyperlink w:anchor="frequencybodygyrojerkmagstandarddeviation">
+              <w:jc w:val="left"/>
+            </w:pPr>
+            <w:r>
+              <w:t xml:space="preserve">Standard deviation of the</w:t>
+            </w:r>
+            <w:r>
+              <w:t xml:space="preserve"> </w:t>
+            </w:r>
+            <w:r>
+              <w:t xml:space="preserve">magnitude of the body angular</w:t>
+            </w:r>
+            <w:r>
+              <w:t xml:space="preserve"> </w:t>
+            </w:r>
+            <w:r>
+              <w:t xml:space="preserve">velocity recorded by the gyroscope</w:t>
+            </w:r>
+            <w:r>
+              <w:t xml:space="preserve"> </w:t>
+            </w:r>
+            <w:r>
+              <w:t xml:space="preserve">in the frequency domain.</w:t>
+            </w:r>
+          </w:p>
+        </w:tc>
+      </w:tr>
+      <w:tr>
+        <w:tc>
+          <w:p>
+            <w:pPr>
+              <w:pStyle w:val="Compact"/>
+            </w:pPr>
+          </w:p>
+        </w:tc>
+        <w:tc>
+          <w:p>
+            <w:pPr>
+              <w:pStyle w:val="Compact"/>
+              <w:jc w:val="left"/>
+            </w:pPr>
+            <w:hyperlink w:anchor="frequencybodygyroscopeangularvelocityjerkmagnitudestandarddeviation">
               <w:r>
                 <w:rPr>
                   <w:rStyle w:val="Hyperlink"/>
                   <w:b/>
                 </w:rPr>
-                <w:t xml:space="preserve">frequencybodygyrojerkmagstandarddeviation</w:t>
+                <w:t xml:space="preserve">frequencybodygyroscopeangularvelocityjerkmagnitudestandarddeviation</w:t>
               </w:r>
             </w:hyperlink>
           </w:p>
@@ -4903,7 +6387,29 @@
           <w:p>
             <w:pPr>
               <w:pStyle w:val="Compact"/>
-            </w:pPr>
+              <w:jc w:val="left"/>
+            </w:pPr>
+            <w:r>
+              <w:t xml:space="preserve">Standard deviation of the</w:t>
+            </w:r>
+            <w:r>
+              <w:t xml:space="preserve"> </w:t>
+            </w:r>
+            <w:r>
+              <w:t xml:space="preserve">jerk magnitude of the body</w:t>
+            </w:r>
+            <w:r>
+              <w:t xml:space="preserve"> </w:t>
+            </w:r>
+            <w:r>
+              <w:t xml:space="preserve">angular velocity recorded by the</w:t>
+            </w:r>
+            <w:r>
+              <w:t xml:space="preserve"> </w:t>
+            </w:r>
+            <w:r>
+              <w:t xml:space="preserve">gyroscope in the frequency domain.</w:t>
+            </w:r>
           </w:p>
         </w:tc>
       </w:tr>
@@ -9278,10 +10784,10 @@
       <w:pPr>
         <w:pStyle w:val="Heading2"/>
       </w:pPr>
-      <w:bookmarkStart w:id="58" w:name="timebodyaccelerationmagmean"/>
+      <w:bookmarkStart w:id="58" w:name="timebodyaccelerationmagnitudemean"/>
       <w:bookmarkEnd w:id="58"/>
       <w:r>
-        <w:t xml:space="preserve">timebodyaccelerationmagmean</w:t>
+        <w:t xml:space="preserve">timebodyaccelerationmagnitudemean</w:t>
       </w:r>
     </w:p>
     <w:tbl>
@@ -9492,7 +10998,7 @@
               <a:graphicData uri="http://schemas.openxmlformats.org/drawingml/2006/picture">
                 <pic:pic>
                   <pic:nvPicPr>
-                    <pic:cNvPr descr="codebook_tidydataset_files/figure-docx/Var-18-timebodyaccelerationmagmean-1.png" id="0" name="Picture"/>
+                    <pic:cNvPr descr="codebook_tidydataset_files/figure-docx/Var-18-timebodyaccelerationmagnitudemean-1.png" id="0" name="Picture"/>
                     <pic:cNvPicPr>
                       <a:picLocks noChangeArrowheads="1" noChangeAspect="1"/>
                     </pic:cNvPicPr>
@@ -9536,10 +11042,10 @@
       <w:pPr>
         <w:pStyle w:val="Heading2"/>
       </w:pPr>
-      <w:bookmarkStart w:id="60" w:name="timegravityaccelerationmagmean"/>
+      <w:bookmarkStart w:id="60" w:name="timegravityaccelerationmagnitudemean"/>
       <w:bookmarkEnd w:id="60"/>
       <w:r>
-        <w:t xml:space="preserve">timegravityaccelerationmagmean</w:t>
+        <w:t xml:space="preserve">timegravityaccelerationmagnitudemean</w:t>
       </w:r>
     </w:p>
     <w:tbl>
@@ -9750,7 +11256,7 @@
               <a:graphicData uri="http://schemas.openxmlformats.org/drawingml/2006/picture">
                 <pic:pic>
                   <pic:nvPicPr>
-                    <pic:cNvPr descr="codebook_tidydataset_files/figure-docx/Var-19-timegravityaccelerationmagmean-1.png" id="0" name="Picture"/>
+                    <pic:cNvPr descr="codebook_tidydataset_files/figure-docx/Var-19-timegravityaccelerationmagnitudemean-1.png" id="0" name="Picture"/>
                     <pic:cNvPicPr>
                       <a:picLocks noChangeArrowheads="1" noChangeAspect="1"/>
                     </pic:cNvPicPr>
@@ -9794,10 +11300,10 @@
       <w:pPr>
         <w:pStyle w:val="Heading2"/>
       </w:pPr>
-      <w:bookmarkStart w:id="62" w:name="timebodyaccelerationjerkmagmean"/>
+      <w:bookmarkStart w:id="62" w:name="timebodyaccelerationjerkmagnitudemean"/>
       <w:bookmarkEnd w:id="62"/>
       <w:r>
-        <w:t xml:space="preserve">timebodyaccelerationjerkmagmean</w:t>
+        <w:t xml:space="preserve">timebodyaccelerationjerkmagnitudemean</w:t>
       </w:r>
     </w:p>
     <w:tbl>
@@ -10008,7 +11514,7 @@
               <a:graphicData uri="http://schemas.openxmlformats.org/drawingml/2006/picture">
                 <pic:pic>
                   <pic:nvPicPr>
-                    <pic:cNvPr descr="codebook_tidydataset_files/figure-docx/Var-20-timebodyaccelerationjerkmagmean-1.png" id="0" name="Picture"/>
+                    <pic:cNvPr descr="codebook_tidydataset_files/figure-docx/Var-20-timebodyaccelerationjerkmagnitudemean-1.png" id="0" name="Picture"/>
                     <pic:cNvPicPr>
                       <a:picLocks noChangeArrowheads="1" noChangeAspect="1"/>
                     </pic:cNvPicPr>
@@ -10052,10 +11558,10 @@
       <w:pPr>
         <w:pStyle w:val="Heading2"/>
       </w:pPr>
-      <w:bookmarkStart w:id="64" w:name="timebodygyroscopeangularvelocitymagmean"/>
+      <w:bookmarkStart w:id="64" w:name="timebodygyroscopeangularvelocitymagnitudemean"/>
       <w:bookmarkEnd w:id="64"/>
       <w:r>
-        <w:t xml:space="preserve">timebodygyroscopeangularvelocitymagmean</w:t>
+        <w:t xml:space="preserve">timebodygyroscopeangularvelocitymagnitudemean</w:t>
       </w:r>
     </w:p>
     <w:tbl>
@@ -10266,7 +11772,7 @@
               <a:graphicData uri="http://schemas.openxmlformats.org/drawingml/2006/picture">
                 <pic:pic>
                   <pic:nvPicPr>
-                    <pic:cNvPr descr="codebook_tidydataset_files/figure-docx/Var-21-timebodygyroscopeangularvelocitymagmean-1.png" id="0" name="Picture"/>
+                    <pic:cNvPr descr="codebook_tidydataset_files/figure-docx/Var-21-timebodygyroscopeangularvelocitymagnitudemean-1.png" id="0" name="Picture"/>
                     <pic:cNvPicPr>
                       <a:picLocks noChangeArrowheads="1" noChangeAspect="1"/>
                     </pic:cNvPicPr>
@@ -10310,10 +11816,10 @@
       <w:pPr>
         <w:pStyle w:val="Heading2"/>
       </w:pPr>
-      <w:bookmarkStart w:id="66" w:name="timebodygyroscopeangularvelocityjerkmagmean"/>
+      <w:bookmarkStart w:id="66" w:name="timebodygyroscopeangularvelocityjerkmagnitudemean"/>
       <w:bookmarkEnd w:id="66"/>
       <w:r>
-        <w:t xml:space="preserve">timebodygyroscopeangularvelocityjerkmagmean</w:t>
+        <w:t xml:space="preserve">timebodygyroscopeangularvelocityjerkmagnitudemean</w:t>
       </w:r>
     </w:p>
     <w:tbl>
@@ -10524,7 +12030,7 @@
               <a:graphicData uri="http://schemas.openxmlformats.org/drawingml/2006/picture">
                 <pic:pic>
                   <pic:nvPicPr>
-                    <pic:cNvPr descr="codebook_tidydataset_files/figure-docx/Var-22-timebodygyroscopeangularvelocityjerkmagmean-1.png" id="0" name="Picture"/>
+                    <pic:cNvPr descr="codebook_tidydataset_files/figure-docx/Var-22-timebodygyroscopeangularvelocityjerkmagnitudemean-1.png" id="0" name="Picture"/>
                     <pic:cNvPicPr>
                       <a:picLocks noChangeArrowheads="1" noChangeAspect="1"/>
                     </pic:cNvPicPr>
@@ -12890,10 +14396,10 @@
       <w:pPr>
         <w:pStyle w:val="Heading2"/>
       </w:pPr>
-      <w:bookmarkStart w:id="86" w:name="frequencybodyaccelerationmagmean"/>
+      <w:bookmarkStart w:id="86" w:name="frequencybodyaccelerationmagnitudemean"/>
       <w:bookmarkEnd w:id="86"/>
       <w:r>
-        <w:t xml:space="preserve">frequencybodyaccelerationmagmean</w:t>
+        <w:t xml:space="preserve">frequencybodyaccelerationmagnitudemean</w:t>
       </w:r>
     </w:p>
     <w:tbl>
@@ -13104,7 +14610,7 @@
               <a:graphicData uri="http://schemas.openxmlformats.org/drawingml/2006/picture">
                 <pic:pic>
                   <pic:nvPicPr>
-                    <pic:cNvPr descr="codebook_tidydataset_files/figure-docx/Var-32-frequencybodyaccelerationmagmean-1.png" id="0" name="Picture"/>
+                    <pic:cNvPr descr="codebook_tidydataset_files/figure-docx/Var-32-frequencybodyaccelerationmagnitudemean-1.png" id="0" name="Picture"/>
                     <pic:cNvPicPr>
                       <a:picLocks noChangeArrowheads="1" noChangeAspect="1"/>
                     </pic:cNvPicPr>
@@ -13148,10 +14654,10 @@
       <w:pPr>
         <w:pStyle w:val="Heading2"/>
       </w:pPr>
-      <w:bookmarkStart w:id="88" w:name="frequencybodyaccjerkmagmean"/>
+      <w:bookmarkStart w:id="88" w:name="frequencybodyaccelerationjerkmagnitudemean"/>
       <w:bookmarkEnd w:id="88"/>
       <w:r>
-        <w:t xml:space="preserve">frequencybodyaccjerkmagmean</w:t>
+        <w:t xml:space="preserve">frequencybodyaccelerationjerkmagnitudemean</w:t>
       </w:r>
     </w:p>
     <w:tbl>
@@ -13362,7 +14868,7 @@
               <a:graphicData uri="http://schemas.openxmlformats.org/drawingml/2006/picture">
                 <pic:pic>
                   <pic:nvPicPr>
-                    <pic:cNvPr descr="codebook_tidydataset_files/figure-docx/Var-33-frequencybodyaccjerkmagmean-1.png" id="0" name="Picture"/>
+                    <pic:cNvPr descr="codebook_tidydataset_files/figure-docx/Var-33-frequencybodyaccelerationjerkmagnitudemean-1.png" id="0" name="Picture"/>
                     <pic:cNvPicPr>
                       <a:picLocks noChangeArrowheads="1" noChangeAspect="1"/>
                     </pic:cNvPicPr>
@@ -13406,10 +14912,10 @@
       <w:pPr>
         <w:pStyle w:val="Heading2"/>
       </w:pPr>
-      <w:bookmarkStart w:id="90" w:name="frequencybodygyromagmean"/>
+      <w:bookmarkStart w:id="90" w:name="frequencybodygyroscopeangularvelocitymagnitudemean"/>
       <w:bookmarkEnd w:id="90"/>
       <w:r>
-        <w:t xml:space="preserve">frequencybodygyromagmean</w:t>
+        <w:t xml:space="preserve">frequencybodygyroscopeangularvelocitymagnitudemean</w:t>
       </w:r>
     </w:p>
     <w:tbl>
@@ -13620,7 +15126,7 @@
               <a:graphicData uri="http://schemas.openxmlformats.org/drawingml/2006/picture">
                 <pic:pic>
                   <pic:nvPicPr>
-                    <pic:cNvPr descr="codebook_tidydataset_files/figure-docx/Var-34-frequencybodygyromagmean-1.png" id="0" name="Picture"/>
+                    <pic:cNvPr descr="codebook_tidydataset_files/figure-docx/Var-34-frequencybodygyroscopeangularvelocitymagnitudemean-1.png" id="0" name="Picture"/>
                     <pic:cNvPicPr>
                       <a:picLocks noChangeArrowheads="1" noChangeAspect="1"/>
                     </pic:cNvPicPr>
@@ -13664,10 +15170,10 @@
       <w:pPr>
         <w:pStyle w:val="Heading2"/>
       </w:pPr>
-      <w:bookmarkStart w:id="92" w:name="frequencybodygyrojerkmagmean"/>
+      <w:bookmarkStart w:id="92" w:name="frequencybodygyroscopeangularvelocityjerkmagnitudemean"/>
       <w:bookmarkEnd w:id="92"/>
       <w:r>
-        <w:t xml:space="preserve">frequencybodygyrojerkmagmean</w:t>
+        <w:t xml:space="preserve">frequencybodygyroscopeangularvelocityjerkmagnitudemean</w:t>
       </w:r>
     </w:p>
     <w:tbl>
@@ -13878,7 +15384,7 @@
               <a:graphicData uri="http://schemas.openxmlformats.org/drawingml/2006/picture">
                 <pic:pic>
                   <pic:nvPicPr>
-                    <pic:cNvPr descr="codebook_tidydataset_files/figure-docx/Var-35-frequencybodygyrojerkmagmean-1.png" id="0" name="Picture"/>
+                    <pic:cNvPr descr="codebook_tidydataset_files/figure-docx/Var-35-frequencybodygyroscopeangularvelocityjerkmagnitudemean-1.png" id="0" name="Picture"/>
                     <pic:cNvPicPr>
                       <a:picLocks noChangeArrowheads="1" noChangeAspect="1"/>
                     </pic:cNvPicPr>
@@ -17792,10 +19298,10 @@
       <w:pPr>
         <w:pStyle w:val="Heading2"/>
       </w:pPr>
-      <w:bookmarkStart w:id="124" w:name="timebodyaccelerationmagstandarddeviation"/>
+      <w:bookmarkStart w:id="124" w:name="timebodyaccelerationmagnitudestandarddeviation"/>
       <w:bookmarkEnd w:id="124"/>
       <w:r>
-        <w:t xml:space="preserve">timebodyaccelerationmagstandarddeviation</w:t>
+        <w:t xml:space="preserve">timebodyaccelerationmagnitudestandarddeviation</w:t>
       </w:r>
     </w:p>
     <w:tbl>
@@ -18006,7 +19512,7 @@
               <a:graphicData uri="http://schemas.openxmlformats.org/drawingml/2006/picture">
                 <pic:pic>
                   <pic:nvPicPr>
-                    <pic:cNvPr descr="codebook_tidydataset_files/figure-docx/Var-51-timebodyaccelerationmagstandarddeviation-1.png" id="0" name="Picture"/>
+                    <pic:cNvPr descr="codebook_tidydataset_files/figure-docx/Var-51-timebodyaccelerationmagnitudestandarddeviation-1.png" id="0" name="Picture"/>
                     <pic:cNvPicPr>
                       <a:picLocks noChangeArrowheads="1" noChangeAspect="1"/>
                     </pic:cNvPicPr>
@@ -18050,10 +19556,10 @@
       <w:pPr>
         <w:pStyle w:val="Heading2"/>
       </w:pPr>
-      <w:bookmarkStart w:id="126" w:name="timegravityaccelerationmagstandarddeviation"/>
+      <w:bookmarkStart w:id="126" w:name="timegravityaccelerationmagnitudestandarddeviation"/>
       <w:bookmarkEnd w:id="126"/>
       <w:r>
-        <w:t xml:space="preserve">timegravityaccelerationmagstandarddeviation</w:t>
+        <w:t xml:space="preserve">timegravityaccelerationmagnitudestandarddeviation</w:t>
       </w:r>
     </w:p>
     <w:tbl>
@@ -18264,7 +19770,7 @@
               <a:graphicData uri="http://schemas.openxmlformats.org/drawingml/2006/picture">
                 <pic:pic>
                   <pic:nvPicPr>
-                    <pic:cNvPr descr="codebook_tidydataset_files/figure-docx/Var-52-timegravityaccelerationmagstandarddeviation-1.png" id="0" name="Picture"/>
+                    <pic:cNvPr descr="codebook_tidydataset_files/figure-docx/Var-52-timegravityaccelerationmagnitudestandarddeviation-1.png" id="0" name="Picture"/>
                     <pic:cNvPicPr>
                       <a:picLocks noChangeArrowheads="1" noChangeAspect="1"/>
                     </pic:cNvPicPr>
@@ -18308,10 +19814,10 @@
       <w:pPr>
         <w:pStyle w:val="Heading2"/>
       </w:pPr>
-      <w:bookmarkStart w:id="128" w:name="timebodyaccelerationjerkmagstandarddeviation"/>
+      <w:bookmarkStart w:id="128" w:name="timebodyaccelerationjerkmagnitudestandarddeviation"/>
       <w:bookmarkEnd w:id="128"/>
       <w:r>
-        <w:t xml:space="preserve">timebodyaccelerationjerkmagstandarddeviation</w:t>
+        <w:t xml:space="preserve">timebodyaccelerationjerkmagnitudestandarddeviation</w:t>
       </w:r>
     </w:p>
     <w:tbl>
@@ -18522,7 +20028,7 @@
               <a:graphicData uri="http://schemas.openxmlformats.org/drawingml/2006/picture">
                 <pic:pic>
                   <pic:nvPicPr>
-                    <pic:cNvPr descr="codebook_tidydataset_files/figure-docx/Var-53-timebodyaccelerationjerkmagstandarddeviation-1.png" id="0" name="Picture"/>
+                    <pic:cNvPr descr="codebook_tidydataset_files/figure-docx/Var-53-timebodyaccelerationjerkmagnitudestandarddeviation-1.png" id="0" name="Picture"/>
                     <pic:cNvPicPr>
                       <a:picLocks noChangeArrowheads="1" noChangeAspect="1"/>
                     </pic:cNvPicPr>
@@ -18566,10 +20072,10 @@
       <w:pPr>
         <w:pStyle w:val="Heading2"/>
       </w:pPr>
-      <w:bookmarkStart w:id="130" w:name="timebodygyroscopeangularvelocitymagstandarddeviation"/>
+      <w:bookmarkStart w:id="130" w:name="timebodygyroscopeangularvelocitymagnitudestandarddeviation"/>
       <w:bookmarkEnd w:id="130"/>
       <w:r>
-        <w:t xml:space="preserve">timebodygyroscopeangularvelocitymagstandarddeviation</w:t>
+        <w:t xml:space="preserve">timebodygyroscopeangularvelocitymagnitudestandarddeviation</w:t>
       </w:r>
     </w:p>
     <w:tbl>
@@ -18780,7 +20286,7 @@
               <a:graphicData uri="http://schemas.openxmlformats.org/drawingml/2006/picture">
                 <pic:pic>
                   <pic:nvPicPr>
-                    <pic:cNvPr descr="codebook_tidydataset_files/figure-docx/Var-54-timebodygyroscopeangularvelocitymagstandarddeviation-1.png" id="0" name="Picture"/>
+                    <pic:cNvPr descr="codebook_tidydataset_files/figure-docx/Var-54-timebodygyroscopeangularvelocitymagnitudestandarddeviation-1.png" id="0" name="Picture"/>
                     <pic:cNvPicPr>
                       <a:picLocks noChangeArrowheads="1" noChangeAspect="1"/>
                     </pic:cNvPicPr>
@@ -18824,10 +20330,10 @@
       <w:pPr>
         <w:pStyle w:val="Heading2"/>
       </w:pPr>
-      <w:bookmarkStart w:id="132" w:name="timebodygyroscopeangularvelocityjerkmagstandarddeviation"/>
+      <w:bookmarkStart w:id="132" w:name="timebodygyroscopeangularvelocityjerkmagnitudestandarddeviation"/>
       <w:bookmarkEnd w:id="132"/>
       <w:r>
-        <w:t xml:space="preserve">timebodygyroscopeangularvelocityjerkmagstandarddeviation</w:t>
+        <w:t xml:space="preserve">timebodygyroscopeangularvelocityjerkmagnitudestandarddeviation</w:t>
       </w:r>
     </w:p>
     <w:tbl>
@@ -19038,7 +20544,7 @@
               <a:graphicData uri="http://schemas.openxmlformats.org/drawingml/2006/picture">
                 <pic:pic>
                   <pic:nvPicPr>
-                    <pic:cNvPr descr="codebook_tidydataset_files/figure-docx/Var-55-timebodygyroscopeangularvelocityjerkmagstandarddeviation-1.png" id="0" name="Picture"/>
+                    <pic:cNvPr descr="codebook_tidydataset_files/figure-docx/Var-55-timebodygyroscopeangularvelocityjerkmagnitudestandarddeviation-1.png" id="0" name="Picture"/>
                     <pic:cNvPicPr>
                       <a:picLocks noChangeArrowheads="1" noChangeAspect="1"/>
                     </pic:cNvPicPr>
@@ -21404,10 +22910,10 @@
       <w:pPr>
         <w:pStyle w:val="Heading2"/>
       </w:pPr>
-      <w:bookmarkStart w:id="152" w:name="frequencybodyaccelerationmagstandarddeviation"/>
+      <w:bookmarkStart w:id="152" w:name="frequencybodyaccelerationmagnitudestandarddeviation"/>
       <w:bookmarkEnd w:id="152"/>
       <w:r>
-        <w:t xml:space="preserve">frequencybodyaccelerationmagstandarddeviation</w:t>
+        <w:t xml:space="preserve">frequencybodyaccelerationmagnitudestandarddeviation</w:t>
       </w:r>
     </w:p>
     <w:tbl>
@@ -21618,7 +23124,7 @@
               <a:graphicData uri="http://schemas.openxmlformats.org/drawingml/2006/picture">
                 <pic:pic>
                   <pic:nvPicPr>
-                    <pic:cNvPr descr="codebook_tidydataset_files/figure-docx/Var-65-frequencybodyaccelerationmagstandarddeviation-1.png" id="0" name="Picture"/>
+                    <pic:cNvPr descr="codebook_tidydataset_files/figure-docx/Var-65-frequencybodyaccelerationmagnitudestandarddeviation-1.png" id="0" name="Picture"/>
                     <pic:cNvPicPr>
                       <a:picLocks noChangeArrowheads="1" noChangeAspect="1"/>
                     </pic:cNvPicPr>
@@ -21662,10 +23168,10 @@
       <w:pPr>
         <w:pStyle w:val="Heading2"/>
       </w:pPr>
-      <w:bookmarkStart w:id="154" w:name="frequencybodyaccjerkmagstandarddeviation"/>
+      <w:bookmarkStart w:id="154" w:name="frequencybodyaccelerationjerkmagnitudestandarddeviation"/>
       <w:bookmarkEnd w:id="154"/>
       <w:r>
-        <w:t xml:space="preserve">frequencybodyaccjerkmagstandarddeviation</w:t>
+        <w:t xml:space="preserve">frequencybodyaccelerationjerkmagnitudestandarddeviation</w:t>
       </w:r>
     </w:p>
     <w:tbl>
@@ -21876,7 +23382,7 @@
               <a:graphicData uri="http://schemas.openxmlformats.org/drawingml/2006/picture">
                 <pic:pic>
                   <pic:nvPicPr>
-                    <pic:cNvPr descr="codebook_tidydataset_files/figure-docx/Var-66-frequencybodyaccjerkmagstandarddeviation-1.png" id="0" name="Picture"/>
+                    <pic:cNvPr descr="codebook_tidydataset_files/figure-docx/Var-66-frequencybodyaccelerationjerkmagnitudestandarddeviation-1.png" id="0" name="Picture"/>
                     <pic:cNvPicPr>
                       <a:picLocks noChangeArrowheads="1" noChangeAspect="1"/>
                     </pic:cNvPicPr>
@@ -21920,10 +23426,10 @@
       <w:pPr>
         <w:pStyle w:val="Heading2"/>
       </w:pPr>
-      <w:bookmarkStart w:id="156" w:name="frequencybodygyromagstandarddeviation"/>
+      <w:bookmarkStart w:id="156" w:name="frequencybodygyroscopeangularvelocitymagnitudestandarddeviation"/>
       <w:bookmarkEnd w:id="156"/>
       <w:r>
-        <w:t xml:space="preserve">frequencybodygyromagstandarddeviation</w:t>
+        <w:t xml:space="preserve">frequencybodygyroscopeangularvelocitymagnitudestandarddeviation</w:t>
       </w:r>
     </w:p>
     <w:tbl>
@@ -22134,7 +23640,7 @@
               <a:graphicData uri="http://schemas.openxmlformats.org/drawingml/2006/picture">
                 <pic:pic>
                   <pic:nvPicPr>
-                    <pic:cNvPr descr="codebook_tidydataset_files/figure-docx/Var-67-frequencybodygyromagstandarddeviation-1.png" id="0" name="Picture"/>
+                    <pic:cNvPr descr="codebook_tidydataset_files/figure-docx/Var-67-frequencybodygyroscopeangularvelocitymagnitudestandarddeviation-1.png" id="0" name="Picture"/>
                     <pic:cNvPicPr>
                       <a:picLocks noChangeArrowheads="1" noChangeAspect="1"/>
                     </pic:cNvPicPr>
@@ -22178,10 +23684,10 @@
       <w:pPr>
         <w:pStyle w:val="Heading2"/>
       </w:pPr>
-      <w:bookmarkStart w:id="158" w:name="frequencybodygyrojerkmagstandarddeviation"/>
+      <w:bookmarkStart w:id="158" w:name="frequencybodygyroscopeangularvelocityjerkmagnitudestandarddeviation"/>
       <w:bookmarkEnd w:id="158"/>
       <w:r>
-        <w:t xml:space="preserve">frequencybodygyrojerkmagstandarddeviation</w:t>
+        <w:t xml:space="preserve">frequencybodygyroscopeangularvelocityjerkmagnitudestandarddeviation</w:t>
       </w:r>
     </w:p>
     <w:tbl>
@@ -22392,7 +23898,7 @@
               <a:graphicData uri="http://schemas.openxmlformats.org/drawingml/2006/picture">
                 <pic:pic>
                   <pic:nvPicPr>
-                    <pic:cNvPr descr="codebook_tidydataset_files/figure-docx/Var-68-frequencybodygyrojerkmagstandarddeviation-1.png" id="0" name="Picture"/>
+                    <pic:cNvPr descr="codebook_tidydataset_files/figure-docx/Var-68-frequencybodygyroscopeangularvelocityjerkmagnitudestandarddeviation-1.png" id="0" name="Picture"/>
                     <pic:cNvPicPr>
                       <a:picLocks noChangeArrowheads="1" noChangeAspect="1"/>
                     </pic:cNvPicPr>
@@ -22471,7 +23977,7 @@
         </w:numPr>
       </w:pPr>
       <w:r>
-        <w:t xml:space="preserve">Report creation time: Fri Nov 23 2018 22:46:52</w:t>
+        <w:t xml:space="preserve">Report creation time: Mon Nov 26 2018 11:29:01</w:t>
       </w:r>
     </w:p>
     <w:p>
@@ -22655,7 +24161,7 @@
     </w:lvl>
   </w:abstractNum>
   <w:abstractNum w:abstractNumId="990">
-    <w:nsid w:val="696453f7"/>
+    <w:nsid w:val="1fcaf71d"/>
     <w:multiLevelType w:val="multilevel"/>
     <w:lvl w:ilvl="0">
       <w:numFmt w:val="bullet"/>
@@ -22736,7 +24242,7 @@
     </w:lvl>
   </w:abstractNum>
   <w:abstractNum w:abstractNumId="991">
-    <w:nsid w:val="172b3db8"/>
+    <w:nsid w:val="52901492"/>
     <w:multiLevelType w:val="multilevel"/>
     <w:lvl w:ilvl="0">
       <w:numFmt w:val="bullet"/>

</xml_diff>